<commit_message>
Arregle los número de las página
</commit_message>
<xml_diff>
--- a/Fastqueue - Monografico.docx
+++ b/Fastqueue - Monografico.docx
@@ -1,6 +1,6 @@
 
 <file path=word/document.xml><?xml version="1.0" encoding="utf-8"?>
-<w:document xmlns:wpc="http://schemas.microsoft.com/office/word/2010/wordprocessingCanvas" xmlns:cx="http://schemas.microsoft.com/office/drawing/2014/chartex" xmlns:cx1="http://schemas.microsoft.com/office/drawing/2015/9/8/chartex" xmlns:mc="http://schemas.openxmlformats.org/markup-compatibility/2006" xmlns:o="urn:schemas-microsoft-com:office:office" xmlns:r="http://schemas.openxmlformats.org/officeDocument/2006/relationships" xmlns:m="http://schemas.openxmlformats.org/officeDocument/2006/math" xmlns:v="urn:schemas-microsoft-com:vml" xmlns:wp14="http://schemas.microsoft.com/office/word/2010/wordprocessingDrawing" xmlns:wp="http://schemas.openxmlformats.org/drawingml/2006/wordprocessingDrawing" xmlns:w10="urn:schemas-microsoft-com:office:word" xmlns:w="http://schemas.openxmlformats.org/wordprocessingml/2006/main" xmlns:w14="http://schemas.microsoft.com/office/word/2010/wordml" xmlns:w15="http://schemas.microsoft.com/office/word/2012/wordml" xmlns:w16se="http://schemas.microsoft.com/office/word/2015/wordml/symex" xmlns:wpg="http://schemas.microsoft.com/office/word/2010/wordprocessingGroup" xmlns:wpi="http://schemas.microsoft.com/office/word/2010/wordprocessingInk" xmlns:wne="http://schemas.microsoft.com/office/word/2006/wordml" xmlns:wps="http://schemas.microsoft.com/office/word/2010/wordprocessingShape" mc:Ignorable="w14 w15 w16se wp14">
+<w:document xmlns:wpc="http://schemas.microsoft.com/office/word/2010/wordprocessingCanvas" xmlns:mc="http://schemas.openxmlformats.org/markup-compatibility/2006" xmlns:o="urn:schemas-microsoft-com:office:office" xmlns:r="http://schemas.openxmlformats.org/officeDocument/2006/relationships" xmlns:m="http://schemas.openxmlformats.org/officeDocument/2006/math" xmlns:v="urn:schemas-microsoft-com:vml" xmlns:wp14="http://schemas.microsoft.com/office/word/2010/wordprocessingDrawing" xmlns:wp="http://schemas.openxmlformats.org/drawingml/2006/wordprocessingDrawing" xmlns:w10="urn:schemas-microsoft-com:office:word" xmlns:w="http://schemas.openxmlformats.org/wordprocessingml/2006/main" xmlns:w14="http://schemas.microsoft.com/office/word/2010/wordml" xmlns:w15="http://schemas.microsoft.com/office/word/2012/wordml" xmlns:wpg="http://schemas.microsoft.com/office/word/2010/wordprocessingGroup" xmlns:wpi="http://schemas.microsoft.com/office/word/2010/wordprocessingInk" xmlns:wne="http://schemas.microsoft.com/office/word/2006/wordml" xmlns:wps="http://schemas.microsoft.com/office/word/2010/wordprocessingShape" mc:Ignorable="w14 w15 wp14">
   <w:body>
     <w:p>
       <w:pPr>
@@ -1187,7 +1187,7 @@
       <w:sdtContent>
         <w:p>
           <w:pPr>
-            <w:pStyle w:val="TtuloTDC"/>
+            <w:pStyle w:val="TtulodeTDC"/>
             <w:rPr>
               <w:b/>
               <w:bCs w:val="0"/>
@@ -1218,7 +1218,9 @@
               <w:i w:val="0"/>
               <w:iCs w:val="0"/>
               <w:noProof/>
-              <w:lang/>
+              <w:sz w:val="22"/>
+              <w:szCs w:val="22"/>
+              <w:lang w:val="es-DO" w:eastAsia="es-DO"/>
             </w:rPr>
           </w:pPr>
           <w:r>
@@ -1238,63 +1240,110 @@
             </w:rPr>
             <w:fldChar w:fldCharType="separate"/>
           </w:r>
-          <w:hyperlink w:anchor="_Toc95062253" w:history="1">
-            <w:r>
-              <w:rPr>
-                <w:rStyle w:val="Hipervnculo"/>
-                <w:noProof/>
-              </w:rPr>
-              <w:t>1. Resumen Ejecutivo</w:t>
-            </w:r>
-            <w:r>
-              <w:rPr>
-                <w:noProof/>
-                <w:webHidden/>
-              </w:rPr>
-              <w:tab/>
-            </w:r>
-            <w:r>
-              <w:rPr>
-                <w:noProof/>
-                <w:webHidden/>
-              </w:rPr>
-              <w:fldChar w:fldCharType="begin"/>
-            </w:r>
-            <w:r>
-              <w:rPr>
-                <w:noProof/>
-                <w:webHidden/>
-              </w:rPr>
-              <w:instrText xml:space="preserve"> PAGEREF _Toc95062253 \h </w:instrText>
-            </w:r>
-            <w:r>
-              <w:rPr>
-                <w:noProof/>
-                <w:webHidden/>
-              </w:rPr>
-            </w:r>
-            <w:r>
-              <w:rPr>
-                <w:noProof/>
-                <w:webHidden/>
-              </w:rPr>
-              <w:fldChar w:fldCharType="separate"/>
-            </w:r>
-            <w:r>
-              <w:rPr>
-                <w:noProof/>
-                <w:webHidden/>
-              </w:rPr>
-              <w:t>5</w:t>
-            </w:r>
-            <w:r>
-              <w:rPr>
-                <w:noProof/>
-                <w:webHidden/>
-              </w:rPr>
-              <w:fldChar w:fldCharType="end"/>
-            </w:r>
-          </w:hyperlink>
+          <w:bookmarkStart w:id="0" w:name="_GoBack"/>
+          <w:bookmarkEnd w:id="0"/>
+          <w:r>
+            <w:rPr>
+              <w:rStyle w:val="Hipervnculo"/>
+              <w:noProof/>
+            </w:rPr>
+            <w:fldChar w:fldCharType="begin"/>
+          </w:r>
+          <w:r>
+            <w:rPr>
+              <w:rStyle w:val="Hipervnculo"/>
+              <w:noProof/>
+            </w:rPr>
+            <w:instrText xml:space="preserve"> </w:instrText>
+          </w:r>
+          <w:r>
+            <w:rPr>
+              <w:noProof/>
+            </w:rPr>
+            <w:instrText>HYPERLINK \l "_Toc95122302"</w:instrText>
+          </w:r>
+          <w:r>
+            <w:rPr>
+              <w:rStyle w:val="Hipervnculo"/>
+              <w:noProof/>
+            </w:rPr>
+            <w:instrText xml:space="preserve"> </w:instrText>
+          </w:r>
+          <w:r>
+            <w:rPr>
+              <w:rStyle w:val="Hipervnculo"/>
+              <w:noProof/>
+            </w:rPr>
+          </w:r>
+          <w:r>
+            <w:rPr>
+              <w:rStyle w:val="Hipervnculo"/>
+              <w:noProof/>
+            </w:rPr>
+            <w:fldChar w:fldCharType="separate"/>
+          </w:r>
+          <w:r>
+            <w:rPr>
+              <w:rStyle w:val="Hipervnculo"/>
+              <w:noProof/>
+            </w:rPr>
+            <w:t>1. Resumen Ejecutivo</w:t>
+          </w:r>
+          <w:r>
+            <w:rPr>
+              <w:noProof/>
+              <w:webHidden/>
+            </w:rPr>
+            <w:tab/>
+          </w:r>
+          <w:r>
+            <w:rPr>
+              <w:noProof/>
+              <w:webHidden/>
+            </w:rPr>
+            <w:fldChar w:fldCharType="begin"/>
+          </w:r>
+          <w:r>
+            <w:rPr>
+              <w:noProof/>
+              <w:webHidden/>
+            </w:rPr>
+            <w:instrText xml:space="preserve"> PAGEREF _Toc95122302 \h </w:instrText>
+          </w:r>
+          <w:r>
+            <w:rPr>
+              <w:noProof/>
+              <w:webHidden/>
+            </w:rPr>
+          </w:r>
+          <w:r>
+            <w:rPr>
+              <w:noProof/>
+              <w:webHidden/>
+            </w:rPr>
+            <w:fldChar w:fldCharType="separate"/>
+          </w:r>
+          <w:r>
+            <w:rPr>
+              <w:noProof/>
+              <w:webHidden/>
+            </w:rPr>
+            <w:t>1</w:t>
+          </w:r>
+          <w:r>
+            <w:rPr>
+              <w:noProof/>
+              <w:webHidden/>
+            </w:rPr>
+            <w:fldChar w:fldCharType="end"/>
+          </w:r>
+          <w:r>
+            <w:rPr>
+              <w:rStyle w:val="Hipervnculo"/>
+              <w:noProof/>
+            </w:rPr>
+            <w:fldChar w:fldCharType="end"/>
+          </w:r>
         </w:p>
         <w:p>
           <w:pPr>
@@ -1309,10 +1358,12 @@
               <w:i w:val="0"/>
               <w:iCs w:val="0"/>
               <w:noProof/>
-              <w:lang/>
+              <w:sz w:val="22"/>
+              <w:szCs w:val="22"/>
+              <w:lang w:val="es-DO" w:eastAsia="es-DO"/>
             </w:rPr>
           </w:pPr>
-          <w:hyperlink w:anchor="_Toc95062254" w:history="1">
+          <w:hyperlink w:anchor="_Toc95122303" w:history="1">
             <w:r>
               <w:rPr>
                 <w:rStyle w:val="Hipervnculo"/>
@@ -1339,7 +1390,7 @@
                 <w:noProof/>
                 <w:webHidden/>
               </w:rPr>
-              <w:instrText xml:space="preserve"> PAGEREF _Toc95062254 \h </w:instrText>
+              <w:instrText xml:space="preserve"> PAGEREF _Toc95122303 \h </w:instrText>
             </w:r>
             <w:r>
               <w:rPr>
@@ -1359,7 +1410,7 @@
                 <w:noProof/>
                 <w:webHidden/>
               </w:rPr>
-              <w:t>6</w:t>
+              <w:t>2</w:t>
             </w:r>
             <w:r>
               <w:rPr>
@@ -1381,12 +1432,10 @@
               <w:b w:val="0"/>
               <w:bCs w:val="0"/>
               <w:noProof/>
-              <w:sz w:val="24"/>
-              <w:szCs w:val="24"/>
-              <w:lang/>
+              <w:lang w:val="es-DO" w:eastAsia="es-DO"/>
             </w:rPr>
           </w:pPr>
-          <w:hyperlink w:anchor="_Toc95062255" w:history="1">
+          <w:hyperlink w:anchor="_Toc95122304" w:history="1">
             <w:r>
               <w:rPr>
                 <w:rStyle w:val="Hipervnculo"/>
@@ -1413,7 +1462,7 @@
                 <w:noProof/>
                 <w:webHidden/>
               </w:rPr>
-              <w:instrText xml:space="preserve"> PAGEREF _Toc95062255 \h </w:instrText>
+              <w:instrText xml:space="preserve"> PAGEREF _Toc95122304 \h </w:instrText>
             </w:r>
             <w:r>
               <w:rPr>
@@ -1433,7 +1482,7 @@
                 <w:noProof/>
                 <w:webHidden/>
               </w:rPr>
-              <w:t>6</w:t>
+              <w:t>2</w:t>
             </w:r>
             <w:r>
               <w:rPr>
@@ -1455,12 +1504,10 @@
               <w:b w:val="0"/>
               <w:bCs w:val="0"/>
               <w:noProof/>
-              <w:sz w:val="24"/>
-              <w:szCs w:val="24"/>
-              <w:lang/>
+              <w:lang w:val="es-DO" w:eastAsia="es-DO"/>
             </w:rPr>
           </w:pPr>
-          <w:hyperlink w:anchor="_Toc95062256" w:history="1">
+          <w:hyperlink w:anchor="_Toc95122305" w:history="1">
             <w:r>
               <w:rPr>
                 <w:rStyle w:val="Hipervnculo"/>
@@ -1487,7 +1534,7 @@
                 <w:noProof/>
                 <w:webHidden/>
               </w:rPr>
-              <w:instrText xml:space="preserve"> PAGEREF _Toc95062256 \h </w:instrText>
+              <w:instrText xml:space="preserve"> PAGEREF _Toc95122305 \h </w:instrText>
             </w:r>
             <w:r>
               <w:rPr>
@@ -1507,7 +1554,7 @@
                 <w:noProof/>
                 <w:webHidden/>
               </w:rPr>
-              <w:t>6</w:t>
+              <w:t>2</w:t>
             </w:r>
             <w:r>
               <w:rPr>
@@ -1529,12 +1576,10 @@
               <w:b w:val="0"/>
               <w:bCs w:val="0"/>
               <w:noProof/>
-              <w:sz w:val="24"/>
-              <w:szCs w:val="24"/>
-              <w:lang/>
+              <w:lang w:val="es-DO" w:eastAsia="es-DO"/>
             </w:rPr>
           </w:pPr>
-          <w:hyperlink w:anchor="_Toc95062257" w:history="1">
+          <w:hyperlink w:anchor="_Toc95122306" w:history="1">
             <w:r>
               <w:rPr>
                 <w:rStyle w:val="Hipervnculo"/>
@@ -1561,7 +1606,7 @@
                 <w:noProof/>
                 <w:webHidden/>
               </w:rPr>
-              <w:instrText xml:space="preserve"> PAGEREF _Toc95062257 \h </w:instrText>
+              <w:instrText xml:space="preserve"> PAGEREF _Toc95122306 \h </w:instrText>
             </w:r>
             <w:r>
               <w:rPr>
@@ -1581,7 +1626,7 @@
                 <w:noProof/>
                 <w:webHidden/>
               </w:rPr>
-              <w:t>6</w:t>
+              <w:t>2</w:t>
             </w:r>
             <w:r>
               <w:rPr>
@@ -1603,12 +1648,10 @@
               <w:b w:val="0"/>
               <w:bCs w:val="0"/>
               <w:noProof/>
-              <w:sz w:val="24"/>
-              <w:szCs w:val="24"/>
-              <w:lang/>
+              <w:lang w:val="es-DO" w:eastAsia="es-DO"/>
             </w:rPr>
           </w:pPr>
-          <w:hyperlink w:anchor="_Toc95062258" w:history="1">
+          <w:hyperlink w:anchor="_Toc95122307" w:history="1">
             <w:r>
               <w:rPr>
                 <w:rStyle w:val="Hipervnculo"/>
@@ -1635,7 +1678,7 @@
                 <w:noProof/>
                 <w:webHidden/>
               </w:rPr>
-              <w:instrText xml:space="preserve"> PAGEREF _Toc95062258 \h </w:instrText>
+              <w:instrText xml:space="preserve"> PAGEREF _Toc95122307 \h </w:instrText>
             </w:r>
             <w:r>
               <w:rPr>
@@ -1655,7 +1698,7 @@
                 <w:noProof/>
                 <w:webHidden/>
               </w:rPr>
-              <w:t>7</w:t>
+              <w:t>3</w:t>
             </w:r>
             <w:r>
               <w:rPr>
@@ -1677,12 +1720,10 @@
               <w:b w:val="0"/>
               <w:bCs w:val="0"/>
               <w:noProof/>
-              <w:sz w:val="24"/>
-              <w:szCs w:val="24"/>
-              <w:lang/>
+              <w:lang w:val="es-DO" w:eastAsia="es-DO"/>
             </w:rPr>
           </w:pPr>
-          <w:hyperlink w:anchor="_Toc95062259" w:history="1">
+          <w:hyperlink w:anchor="_Toc95122308" w:history="1">
             <w:r>
               <w:rPr>
                 <w:rStyle w:val="Hipervnculo"/>
@@ -1709,7 +1750,7 @@
                 <w:noProof/>
                 <w:webHidden/>
               </w:rPr>
-              <w:instrText xml:space="preserve"> PAGEREF _Toc95062259 \h </w:instrText>
+              <w:instrText xml:space="preserve"> PAGEREF _Toc95122308 \h </w:instrText>
             </w:r>
             <w:r>
               <w:rPr>
@@ -1729,7 +1770,7 @@
                 <w:noProof/>
                 <w:webHidden/>
               </w:rPr>
-              <w:t>7</w:t>
+              <w:t>3</w:t>
             </w:r>
             <w:r>
               <w:rPr>
@@ -1751,12 +1792,10 @@
               <w:b w:val="0"/>
               <w:bCs w:val="0"/>
               <w:noProof/>
-              <w:sz w:val="24"/>
-              <w:szCs w:val="24"/>
-              <w:lang/>
+              <w:lang w:val="es-DO" w:eastAsia="es-DO"/>
             </w:rPr>
           </w:pPr>
-          <w:hyperlink w:anchor="_Toc95062260" w:history="1">
+          <w:hyperlink w:anchor="_Toc95122309" w:history="1">
             <w:r>
               <w:rPr>
                 <w:rStyle w:val="Hipervnculo"/>
@@ -1783,7 +1822,7 @@
                 <w:noProof/>
                 <w:webHidden/>
               </w:rPr>
-              <w:instrText xml:space="preserve"> PAGEREF _Toc95062260 \h </w:instrText>
+              <w:instrText xml:space="preserve"> PAGEREF _Toc95122309 \h </w:instrText>
             </w:r>
             <w:r>
               <w:rPr>
@@ -1803,7 +1842,7 @@
                 <w:noProof/>
                 <w:webHidden/>
               </w:rPr>
-              <w:t>7</w:t>
+              <w:t>3</w:t>
             </w:r>
             <w:r>
               <w:rPr>
@@ -1825,12 +1864,10 @@
               <w:b w:val="0"/>
               <w:bCs w:val="0"/>
               <w:noProof/>
-              <w:sz w:val="24"/>
-              <w:szCs w:val="24"/>
-              <w:lang/>
+              <w:lang w:val="es-DO" w:eastAsia="es-DO"/>
             </w:rPr>
           </w:pPr>
-          <w:hyperlink w:anchor="_Toc95062261" w:history="1">
+          <w:hyperlink w:anchor="_Toc95122310" w:history="1">
             <w:r>
               <w:rPr>
                 <w:rStyle w:val="Hipervnculo"/>
@@ -1857,7 +1894,7 @@
                 <w:noProof/>
                 <w:webHidden/>
               </w:rPr>
-              <w:instrText xml:space="preserve"> PAGEREF _Toc95062261 \h </w:instrText>
+              <w:instrText xml:space="preserve"> PAGEREF _Toc95122310 \h </w:instrText>
             </w:r>
             <w:r>
               <w:rPr>
@@ -1877,7 +1914,7 @@
                 <w:noProof/>
                 <w:webHidden/>
               </w:rPr>
-              <w:t>8</w:t>
+              <w:t>4</w:t>
             </w:r>
             <w:r>
               <w:rPr>
@@ -1908,6 +1945,15 @@
           <w:sz w:val="32"/>
           <w:szCs w:val="32"/>
         </w:rPr>
+        <w:sectPr>
+          <w:footerReference w:type="even" r:id="rId9"/>
+          <w:footerReference w:type="default" r:id="rId10"/>
+          <w:pgSz w:w="12240" w:h="15840"/>
+          <w:pgMar w:top="1418" w:right="1701" w:bottom="1418" w:left="1985" w:header="709" w:footer="709" w:gutter="0"/>
+          <w:pgNumType w:start="1"/>
+          <w:cols w:space="708"/>
+          <w:docGrid w:linePitch="360"/>
+        </w:sectPr>
       </w:pPr>
       <w:r>
         <w:rPr>
@@ -1921,20 +1967,29 @@
     </w:p>
     <w:p>
       <w:pPr>
+        <w:rPr>
+          <w:b/>
+          <w:bCs/>
+          <w:sz w:val="32"/>
+          <w:szCs w:val="32"/>
+        </w:rPr>
+      </w:pPr>
+    </w:p>
+    <w:p>
+      <w:pPr>
         <w:pStyle w:val="Ttulo1"/>
         <w:rPr>
           <w:szCs w:val="40"/>
         </w:rPr>
       </w:pPr>
-      <w:bookmarkStart w:id="0" w:name="_Toc95062253"/>
+      <w:bookmarkStart w:id="1" w:name="_Toc95122302"/>
       <w:r>
         <w:rPr>
           <w:szCs w:val="40"/>
         </w:rPr>
-        <w:lastRenderedPageBreak/>
         <w:t>1. Resumen Ejecutivo</w:t>
       </w:r>
-      <w:bookmarkEnd w:id="0"/>
+      <w:bookmarkEnd w:id="1"/>
     </w:p>
     <w:p/>
     <w:p>
@@ -2013,12 +2068,12 @@
       <w:pPr>
         <w:pStyle w:val="Ttulo1"/>
       </w:pPr>
-      <w:bookmarkStart w:id="1" w:name="_Toc95062254"/>
+      <w:bookmarkStart w:id="2" w:name="_Toc95122303"/>
       <w:r>
         <w:lastRenderedPageBreak/>
         <w:t>2. Descripción General del proyecto</w:t>
       </w:r>
-      <w:bookmarkEnd w:id="1"/>
+      <w:bookmarkEnd w:id="2"/>
     </w:p>
     <w:p/>
     <w:p>
@@ -2091,14 +2146,14 @@
       <w:pPr>
         <w:pStyle w:val="Ttulo2"/>
       </w:pPr>
-      <w:bookmarkStart w:id="2" w:name="_Toc95062255"/>
+      <w:bookmarkStart w:id="3" w:name="_Toc95122304"/>
       <w:r>
         <w:t xml:space="preserve">2.1 </w:t>
       </w:r>
       <w:r>
         <w:t>Descripción del Proyecto</w:t>
       </w:r>
-      <w:bookmarkEnd w:id="2"/>
+      <w:bookmarkEnd w:id="3"/>
     </w:p>
     <w:p/>
     <w:p>
@@ -2152,11 +2207,11 @@
       <w:pPr>
         <w:pStyle w:val="Ttulo2"/>
       </w:pPr>
-      <w:bookmarkStart w:id="3" w:name="_Toc95062256"/>
+      <w:bookmarkStart w:id="4" w:name="_Toc95122305"/>
       <w:r>
         <w:t>2.2 Objetivos Generales</w:t>
       </w:r>
-      <w:bookmarkEnd w:id="3"/>
+      <w:bookmarkEnd w:id="4"/>
     </w:p>
     <w:p/>
     <w:p>
@@ -2291,11 +2346,11 @@
       <w:pPr>
         <w:pStyle w:val="Ttulo2"/>
       </w:pPr>
-      <w:bookmarkStart w:id="4" w:name="_Toc95062257"/>
+      <w:bookmarkStart w:id="5" w:name="_Toc95122306"/>
       <w:r>
         <w:t>2.3 Objetivos Específicos</w:t>
       </w:r>
-      <w:bookmarkEnd w:id="4"/>
+      <w:bookmarkEnd w:id="5"/>
     </w:p>
     <w:p/>
     <w:p>
@@ -2384,11 +2439,11 @@
       <w:pPr>
         <w:pStyle w:val="Ttulo2"/>
       </w:pPr>
-      <w:bookmarkStart w:id="5" w:name="_Toc95062258"/>
+      <w:bookmarkStart w:id="6" w:name="_Toc95122307"/>
       <w:r>
         <w:t>2.4 Necesidad del Proyecto</w:t>
       </w:r>
-      <w:bookmarkEnd w:id="5"/>
+      <w:bookmarkEnd w:id="6"/>
     </w:p>
     <w:p/>
     <w:p>
@@ -2425,11 +2480,11 @@
       <w:pPr>
         <w:pStyle w:val="Ttulo2"/>
       </w:pPr>
-      <w:bookmarkStart w:id="6" w:name="_Toc95062259"/>
+      <w:bookmarkStart w:id="7" w:name="_Toc95122308"/>
       <w:r>
         <w:t>2.5 Antecedentes del Proyecto</w:t>
       </w:r>
-      <w:bookmarkEnd w:id="6"/>
+      <w:bookmarkEnd w:id="7"/>
     </w:p>
     <w:p/>
     <w:p>
@@ -2459,14 +2514,14 @@
       <w:pPr>
         <w:pStyle w:val="Ttulo2"/>
       </w:pPr>
-      <w:bookmarkStart w:id="7" w:name="_Toc95062260"/>
+      <w:bookmarkStart w:id="8" w:name="_Toc95122309"/>
       <w:r>
         <w:t xml:space="preserve">2.6 </w:t>
       </w:r>
       <w:r>
         <w:t>Alcance del Proyecto</w:t>
       </w:r>
-      <w:bookmarkEnd w:id="7"/>
+      <w:bookmarkEnd w:id="8"/>
     </w:p>
     <w:p/>
     <w:p>
@@ -2564,14 +2619,14 @@
       <w:pPr>
         <w:pStyle w:val="Ttulo2"/>
       </w:pPr>
-      <w:bookmarkStart w:id="8" w:name="_Toc95062261"/>
+      <w:bookmarkStart w:id="9" w:name="_Toc95122310"/>
       <w:r>
         <w:t xml:space="preserve">2.7 </w:t>
       </w:r>
       <w:r>
         <w:t>Descripción de los entregables del proyecto</w:t>
       </w:r>
-      <w:bookmarkEnd w:id="8"/>
+      <w:bookmarkEnd w:id="9"/>
     </w:p>
     <w:p/>
     <w:tbl>
@@ -3858,21 +3913,19 @@
           <w:lang w:val="es-MX"/>
         </w:rPr>
       </w:pPr>
-      <w:proofErr w:type="spellStart"/>
       <w:r>
         <w:rPr>
           <w:rFonts w:ascii="Arial" w:hAnsi="Arial" w:cs="Arial"/>
           <w:lang w:val="es-MX"/>
         </w:rPr>
-        <w:t>Ever</w:t>
-      </w:r>
-      <w:proofErr w:type="spellEnd"/>
+        <w:t xml:space="preserve">Ever Cuevas </w:t>
+      </w:r>
       <w:r>
         <w:rPr>
           <w:rFonts w:ascii="Arial" w:hAnsi="Arial" w:cs="Arial"/>
           <w:lang w:val="es-MX"/>
         </w:rPr>
-        <w:t xml:space="preserve"> Cuevas </w:t>
+        <w:tab/>
       </w:r>
       <w:r>
         <w:rPr>
@@ -3880,6 +3933,7 @@
           <w:lang w:val="es-MX"/>
         </w:rPr>
         <w:tab/>
+        <w:t xml:space="preserve">CEO </w:t>
       </w:r>
       <w:r>
         <w:rPr>
@@ -3887,7 +3941,6 @@
           <w:lang w:val="es-MX"/>
         </w:rPr>
         <w:tab/>
-        <w:t xml:space="preserve">CEO </w:t>
       </w:r>
       <w:r>
         <w:rPr>
@@ -3908,37 +3961,37 @@
           <w:rFonts w:ascii="Arial" w:hAnsi="Arial" w:cs="Arial"/>
           <w:lang w:val="es-MX"/>
         </w:rPr>
-        <w:tab/>
-      </w:r>
-      <w:r>
+        <w:t>Ever_c@fastqueue.com</w:t>
+      </w:r>
+    </w:p>
+    <w:p>
+      <w:pPr>
+        <w:spacing w:line="360" w:lineRule="auto"/>
         <w:rPr>
           <w:rFonts w:ascii="Arial" w:hAnsi="Arial" w:cs="Arial"/>
           <w:lang w:val="es-MX"/>
         </w:rPr>
-        <w:t>Ever_c@fastqueue.com</w:t>
-      </w:r>
-    </w:p>
-    <w:p>
-      <w:pPr>
-        <w:spacing w:line="360" w:lineRule="auto"/>
+      </w:pPr>
+      <w:r>
         <w:rPr>
           <w:rFonts w:ascii="Arial" w:hAnsi="Arial" w:cs="Arial"/>
           <w:lang w:val="es-MX"/>
         </w:rPr>
-      </w:pPr>
+        <w:t>Mari</w:t>
+      </w:r>
       <w:r>
         <w:rPr>
           <w:rFonts w:ascii="Arial" w:hAnsi="Arial" w:cs="Arial"/>
           <w:lang w:val="es-MX"/>
         </w:rPr>
-        <w:t>Mari</w:t>
+        <w:t xml:space="preserve">ano Castillo </w:t>
       </w:r>
       <w:r>
         <w:rPr>
           <w:rFonts w:ascii="Arial" w:hAnsi="Arial" w:cs="Arial"/>
           <w:lang w:val="es-MX"/>
         </w:rPr>
-        <w:t xml:space="preserve">ano Castillo </w:t>
+        <w:tab/>
       </w:r>
       <w:r>
         <w:rPr>
@@ -3952,44 +4005,44 @@
           <w:rFonts w:ascii="Arial" w:hAnsi="Arial" w:cs="Arial"/>
           <w:lang w:val="es-MX"/>
         </w:rPr>
-        <w:tab/>
+        <w:t>Dir. Desarrollo</w:t>
       </w:r>
       <w:r>
         <w:rPr>
           <w:rFonts w:ascii="Arial" w:hAnsi="Arial" w:cs="Arial"/>
           <w:lang w:val="es-MX"/>
         </w:rPr>
-        <w:t>Dir. Desarrollo</w:t>
+        <w:tab/>
       </w:r>
       <w:r>
         <w:rPr>
           <w:rFonts w:ascii="Arial" w:hAnsi="Arial" w:cs="Arial"/>
           <w:lang w:val="es-MX"/>
         </w:rPr>
-        <w:tab/>
-      </w:r>
-      <w:r>
+        <w:t>Mariano_r@fastqueue.com</w:t>
+      </w:r>
+    </w:p>
+    <w:p>
+      <w:pPr>
+        <w:spacing w:line="360" w:lineRule="auto"/>
         <w:rPr>
           <w:rFonts w:ascii="Arial" w:hAnsi="Arial" w:cs="Arial"/>
           <w:lang w:val="es-MX"/>
         </w:rPr>
-        <w:t>Mariano_r@fastqueue.com</w:t>
-      </w:r>
-    </w:p>
-    <w:p>
-      <w:pPr>
-        <w:spacing w:line="360" w:lineRule="auto"/>
+      </w:pPr>
+      <w:r>
         <w:rPr>
           <w:rFonts w:ascii="Arial" w:hAnsi="Arial" w:cs="Arial"/>
           <w:lang w:val="es-MX"/>
         </w:rPr>
-      </w:pPr>
+        <w:t xml:space="preserve">David cabrera </w:t>
+      </w:r>
       <w:r>
         <w:rPr>
           <w:rFonts w:ascii="Arial" w:hAnsi="Arial" w:cs="Arial"/>
           <w:lang w:val="es-MX"/>
         </w:rPr>
-        <w:t xml:space="preserve">David cabrera </w:t>
+        <w:tab/>
       </w:r>
       <w:r>
         <w:rPr>
@@ -4003,14 +4056,14 @@
           <w:rFonts w:ascii="Arial" w:hAnsi="Arial" w:cs="Arial"/>
           <w:lang w:val="es-MX"/>
         </w:rPr>
-        <w:tab/>
+        <w:t xml:space="preserve">Dir. Ventas </w:t>
       </w:r>
       <w:r>
         <w:rPr>
           <w:rFonts w:ascii="Arial" w:hAnsi="Arial" w:cs="Arial"/>
           <w:lang w:val="es-MX"/>
         </w:rPr>
-        <w:t xml:space="preserve">Dir. Ventas </w:t>
+        <w:tab/>
       </w:r>
       <w:r>
         <w:rPr>
@@ -4024,30 +4077,30 @@
           <w:rFonts w:ascii="Arial" w:hAnsi="Arial" w:cs="Arial"/>
           <w:lang w:val="es-MX"/>
         </w:rPr>
-        <w:tab/>
-      </w:r>
-      <w:r>
+        <w:t>David_s@fastqueue.com</w:t>
+      </w:r>
+    </w:p>
+    <w:p>
+      <w:pPr>
+        <w:spacing w:line="360" w:lineRule="auto"/>
         <w:rPr>
           <w:rFonts w:ascii="Arial" w:hAnsi="Arial" w:cs="Arial"/>
           <w:lang w:val="es-MX"/>
         </w:rPr>
-        <w:t>David_s@fastqueue.com</w:t>
-      </w:r>
-    </w:p>
-    <w:p>
-      <w:pPr>
-        <w:spacing w:line="360" w:lineRule="auto"/>
+      </w:pPr>
+      <w:r>
         <w:rPr>
           <w:rFonts w:ascii="Arial" w:hAnsi="Arial" w:cs="Arial"/>
           <w:lang w:val="es-MX"/>
         </w:rPr>
-      </w:pPr>
+        <w:t xml:space="preserve">David Cabrera </w:t>
+      </w:r>
       <w:r>
         <w:rPr>
           <w:rFonts w:ascii="Arial" w:hAnsi="Arial" w:cs="Arial"/>
           <w:lang w:val="es-MX"/>
         </w:rPr>
-        <w:t xml:space="preserve">David Cabrera </w:t>
+        <w:tab/>
       </w:r>
       <w:r>
         <w:rPr>
@@ -4061,14 +4114,14 @@
           <w:rFonts w:ascii="Arial" w:hAnsi="Arial" w:cs="Arial"/>
           <w:lang w:val="es-MX"/>
         </w:rPr>
-        <w:tab/>
+        <w:t xml:space="preserve">Accionista </w:t>
       </w:r>
       <w:r>
         <w:rPr>
           <w:rFonts w:ascii="Arial" w:hAnsi="Arial" w:cs="Arial"/>
           <w:lang w:val="es-MX"/>
         </w:rPr>
-        <w:t xml:space="preserve">Accionista </w:t>
+        <w:tab/>
       </w:r>
       <w:r>
         <w:rPr>
@@ -4082,13 +4135,6 @@
           <w:rFonts w:ascii="Arial" w:hAnsi="Arial" w:cs="Arial"/>
           <w:lang w:val="es-MX"/>
         </w:rPr>
-        <w:tab/>
-      </w:r>
-      <w:r>
-        <w:rPr>
-          <w:rFonts w:ascii="Arial" w:hAnsi="Arial" w:cs="Arial"/>
-          <w:lang w:val="es-MX"/>
-        </w:rPr>
         <w:t>David_s@fastqueue.com</w:t>
       </w:r>
     </w:p>
@@ -4134,7 +4180,7 @@
         <w:rPr>
           <w:rFonts w:ascii="Arial" w:hAnsi="Arial" w:cs="Arial"/>
           <w:noProof/>
-          <w:lang w:eastAsia="es-DO"/>
+          <w:lang w:val="es-DO" w:eastAsia="es-DO"/>
         </w:rPr>
         <w:drawing>
           <wp:anchor distT="0" distB="0" distL="114300" distR="114300" simplePos="0" relativeHeight="251659264" behindDoc="0" locked="0" layoutInCell="1" allowOverlap="1" wp14:anchorId="4DDC5235" wp14:editId="184AAD26">
@@ -4152,7 +4198,7 @@
             <wp:cNvGraphicFramePr/>
             <a:graphic xmlns:a="http://schemas.openxmlformats.org/drawingml/2006/main">
               <a:graphicData uri="http://schemas.openxmlformats.org/drawingml/2006/diagram">
-                <dgm:relIds xmlns:dgm="http://schemas.openxmlformats.org/drawingml/2006/diagram" xmlns:r="http://schemas.openxmlformats.org/officeDocument/2006/relationships" r:dm="rId9" r:lo="rId10" r:qs="rId11" r:cs="rId12"/>
+                <dgm:relIds xmlns:dgm="http://schemas.openxmlformats.org/drawingml/2006/diagram" xmlns:r="http://schemas.openxmlformats.org/officeDocument/2006/relationships" r:dm="rId11" r:lo="rId12" r:qs="rId13" r:cs="rId14"/>
               </a:graphicData>
             </a:graphic>
           </wp:anchor>
@@ -4166,12 +4212,9 @@
           <w:szCs w:val="28"/>
         </w:rPr>
       </w:pPr>
-      <w:bookmarkStart w:id="9" w:name="_GoBack"/>
-      <w:bookmarkEnd w:id="9"/>
     </w:p>
     <w:sectPr>
-      <w:footerReference w:type="even" r:id="rId14"/>
-      <w:footerReference w:type="default" r:id="rId15"/>
+      <w:footerReference w:type="default" r:id="rId16"/>
       <w:pgSz w:w="12240" w:h="15840"/>
       <w:pgMar w:top="1418" w:right="1701" w:bottom="1418" w:left="1985" w:header="709" w:footer="709" w:gutter="0"/>
       <w:pgNumType w:start="1"/>
@@ -4183,7 +4226,7 @@
 </file>
 
 <file path=word/endnotes.xml><?xml version="1.0" encoding="utf-8"?>
-<w:endnotes xmlns:wpc="http://schemas.microsoft.com/office/word/2010/wordprocessingCanvas" xmlns:cx="http://schemas.microsoft.com/office/drawing/2014/chartex" xmlns:cx1="http://schemas.microsoft.com/office/drawing/2015/9/8/chartex" xmlns:mc="http://schemas.openxmlformats.org/markup-compatibility/2006" xmlns:o="urn:schemas-microsoft-com:office:office" xmlns:r="http://schemas.openxmlformats.org/officeDocument/2006/relationships" xmlns:m="http://schemas.openxmlformats.org/officeDocument/2006/math" xmlns:v="urn:schemas-microsoft-com:vml" xmlns:wp14="http://schemas.microsoft.com/office/word/2010/wordprocessingDrawing" xmlns:wp="http://schemas.openxmlformats.org/drawingml/2006/wordprocessingDrawing" xmlns:w10="urn:schemas-microsoft-com:office:word" xmlns:w="http://schemas.openxmlformats.org/wordprocessingml/2006/main" xmlns:w14="http://schemas.microsoft.com/office/word/2010/wordml" xmlns:w15="http://schemas.microsoft.com/office/word/2012/wordml" xmlns:w16se="http://schemas.microsoft.com/office/word/2015/wordml/symex" xmlns:wpg="http://schemas.microsoft.com/office/word/2010/wordprocessingGroup" xmlns:wpi="http://schemas.microsoft.com/office/word/2010/wordprocessingInk" xmlns:wne="http://schemas.microsoft.com/office/word/2006/wordml" xmlns:wps="http://schemas.microsoft.com/office/word/2010/wordprocessingShape" mc:Ignorable="w14 w15 w16se wp14">
+<w:endnotes xmlns:wpc="http://schemas.microsoft.com/office/word/2010/wordprocessingCanvas" xmlns:mc="http://schemas.openxmlformats.org/markup-compatibility/2006" xmlns:o="urn:schemas-microsoft-com:office:office" xmlns:r="http://schemas.openxmlformats.org/officeDocument/2006/relationships" xmlns:m="http://schemas.openxmlformats.org/officeDocument/2006/math" xmlns:v="urn:schemas-microsoft-com:vml" xmlns:wp14="http://schemas.microsoft.com/office/word/2010/wordprocessingDrawing" xmlns:wp="http://schemas.openxmlformats.org/drawingml/2006/wordprocessingDrawing" xmlns:w10="urn:schemas-microsoft-com:office:word" xmlns:w="http://schemas.openxmlformats.org/wordprocessingml/2006/main" xmlns:w14="http://schemas.microsoft.com/office/word/2010/wordml" xmlns:w15="http://schemas.microsoft.com/office/word/2012/wordml" xmlns:wpg="http://schemas.microsoft.com/office/word/2010/wordprocessingGroup" xmlns:wpi="http://schemas.microsoft.com/office/word/2010/wordprocessingInk" xmlns:wne="http://schemas.microsoft.com/office/word/2006/wordml" xmlns:wps="http://schemas.microsoft.com/office/word/2010/wordprocessingShape" mc:Ignorable="w14 w15 wp14">
   <w:endnote w:type="separator" w:id="-1">
     <w:p>
       <w:pPr>
@@ -4208,13 +4251,13 @@
 </file>
 
 <file path=word/footer1.xml><?xml version="1.0" encoding="utf-8"?>
-<w:ftr xmlns:wpc="http://schemas.microsoft.com/office/word/2010/wordprocessingCanvas" xmlns:cx="http://schemas.microsoft.com/office/drawing/2014/chartex" xmlns:cx1="http://schemas.microsoft.com/office/drawing/2015/9/8/chartex" xmlns:mc="http://schemas.openxmlformats.org/markup-compatibility/2006" xmlns:o="urn:schemas-microsoft-com:office:office" xmlns:r="http://schemas.openxmlformats.org/officeDocument/2006/relationships" xmlns:m="http://schemas.openxmlformats.org/officeDocument/2006/math" xmlns:v="urn:schemas-microsoft-com:vml" xmlns:wp14="http://schemas.microsoft.com/office/word/2010/wordprocessingDrawing" xmlns:wp="http://schemas.openxmlformats.org/drawingml/2006/wordprocessingDrawing" xmlns:w10="urn:schemas-microsoft-com:office:word" xmlns:w="http://schemas.openxmlformats.org/wordprocessingml/2006/main" xmlns:w14="http://schemas.microsoft.com/office/word/2010/wordml" xmlns:w15="http://schemas.microsoft.com/office/word/2012/wordml" xmlns:w16se="http://schemas.microsoft.com/office/word/2015/wordml/symex" xmlns:wpg="http://schemas.microsoft.com/office/word/2010/wordprocessingGroup" xmlns:wpi="http://schemas.microsoft.com/office/word/2010/wordprocessingInk" xmlns:wne="http://schemas.microsoft.com/office/word/2006/wordml" xmlns:wps="http://schemas.microsoft.com/office/word/2010/wordprocessingShape" mc:Ignorable="w14 w15 w16se wp14">
+<w:ftr xmlns:wpc="http://schemas.microsoft.com/office/word/2010/wordprocessingCanvas" xmlns:mc="http://schemas.openxmlformats.org/markup-compatibility/2006" xmlns:o="urn:schemas-microsoft-com:office:office" xmlns:r="http://schemas.openxmlformats.org/officeDocument/2006/relationships" xmlns:m="http://schemas.openxmlformats.org/officeDocument/2006/math" xmlns:v="urn:schemas-microsoft-com:vml" xmlns:wp14="http://schemas.microsoft.com/office/word/2010/wordprocessingDrawing" xmlns:wp="http://schemas.openxmlformats.org/drawingml/2006/wordprocessingDrawing" xmlns:w10="urn:schemas-microsoft-com:office:word" xmlns:w="http://schemas.openxmlformats.org/wordprocessingml/2006/main" xmlns:w14="http://schemas.microsoft.com/office/word/2010/wordml" xmlns:w15="http://schemas.microsoft.com/office/word/2012/wordml" xmlns:wpg="http://schemas.microsoft.com/office/word/2010/wordprocessingGroup" xmlns:wpi="http://schemas.microsoft.com/office/word/2010/wordprocessingInk" xmlns:wne="http://schemas.microsoft.com/office/word/2006/wordml" xmlns:wps="http://schemas.microsoft.com/office/word/2010/wordprocessingShape" mc:Ignorable="w14 w15 wp14">
   <w:sdt>
     <w:sdtPr>
       <w:rPr>
         <w:rStyle w:val="Nmerodepgina"/>
       </w:rPr>
-      <w:id w:val="1424679543"/>
+      <w:id w:val="1510402874"/>
       <w:docPartObj>
         <w:docPartGallery w:val="Page Numbers (Bottom of Page)"/>
         <w:docPartUnique/>
@@ -4265,61 +4308,48 @@
 </file>
 
 <file path=word/footer2.xml><?xml version="1.0" encoding="utf-8"?>
-<w:ftr xmlns:wpc="http://schemas.microsoft.com/office/word/2010/wordprocessingCanvas" xmlns:cx="http://schemas.microsoft.com/office/drawing/2014/chartex" xmlns:cx1="http://schemas.microsoft.com/office/drawing/2015/9/8/chartex" xmlns:mc="http://schemas.openxmlformats.org/markup-compatibility/2006" xmlns:o="urn:schemas-microsoft-com:office:office" xmlns:r="http://schemas.openxmlformats.org/officeDocument/2006/relationships" xmlns:m="http://schemas.openxmlformats.org/officeDocument/2006/math" xmlns:v="urn:schemas-microsoft-com:vml" xmlns:wp14="http://schemas.microsoft.com/office/word/2010/wordprocessingDrawing" xmlns:wp="http://schemas.openxmlformats.org/drawingml/2006/wordprocessingDrawing" xmlns:w10="urn:schemas-microsoft-com:office:word" xmlns:w="http://schemas.openxmlformats.org/wordprocessingml/2006/main" xmlns:w14="http://schemas.microsoft.com/office/word/2010/wordml" xmlns:w15="http://schemas.microsoft.com/office/word/2012/wordml" xmlns:w16se="http://schemas.microsoft.com/office/word/2015/wordml/symex" xmlns:wpg="http://schemas.microsoft.com/office/word/2010/wordprocessingGroup" xmlns:wpi="http://schemas.microsoft.com/office/word/2010/wordprocessingInk" xmlns:wne="http://schemas.microsoft.com/office/word/2006/wordml" xmlns:wps="http://schemas.microsoft.com/office/word/2010/wordprocessingShape" mc:Ignorable="w14 w15 w16se wp14">
+<w:ftr xmlns:wpc="http://schemas.microsoft.com/office/word/2010/wordprocessingCanvas" xmlns:mc="http://schemas.openxmlformats.org/markup-compatibility/2006" xmlns:o="urn:schemas-microsoft-com:office:office" xmlns:r="http://schemas.openxmlformats.org/officeDocument/2006/relationships" xmlns:m="http://schemas.openxmlformats.org/officeDocument/2006/math" xmlns:v="urn:schemas-microsoft-com:vml" xmlns:wp14="http://schemas.microsoft.com/office/word/2010/wordprocessingDrawing" xmlns:wp="http://schemas.openxmlformats.org/drawingml/2006/wordprocessingDrawing" xmlns:w10="urn:schemas-microsoft-com:office:word" xmlns:w="http://schemas.openxmlformats.org/wordprocessingml/2006/main" xmlns:w14="http://schemas.microsoft.com/office/word/2010/wordml" xmlns:w15="http://schemas.microsoft.com/office/word/2012/wordml" xmlns:wpg="http://schemas.microsoft.com/office/word/2010/wordprocessingGroup" xmlns:wpi="http://schemas.microsoft.com/office/word/2010/wordprocessingInk" xmlns:wne="http://schemas.microsoft.com/office/word/2006/wordml" xmlns:wps="http://schemas.microsoft.com/office/word/2010/wordprocessingShape" mc:Ignorable="w14 w15 wp14">
+  <w:p>
+    <w:pPr>
+      <w:pStyle w:val="Piedepgina"/>
+      <w:ind w:right="360"/>
+    </w:pPr>
+  </w:p>
+</w:ftr>
+</file>
+
+<file path=word/footer3.xml><?xml version="1.0" encoding="utf-8"?>
+<w:ftr xmlns:wpc="http://schemas.microsoft.com/office/word/2010/wordprocessingCanvas" xmlns:mc="http://schemas.openxmlformats.org/markup-compatibility/2006" xmlns:o="urn:schemas-microsoft-com:office:office" xmlns:r="http://schemas.openxmlformats.org/officeDocument/2006/relationships" xmlns:m="http://schemas.openxmlformats.org/officeDocument/2006/math" xmlns:v="urn:schemas-microsoft-com:vml" xmlns:wp14="http://schemas.microsoft.com/office/word/2010/wordprocessingDrawing" xmlns:wp="http://schemas.openxmlformats.org/drawingml/2006/wordprocessingDrawing" xmlns:w10="urn:schemas-microsoft-com:office:word" xmlns:w="http://schemas.openxmlformats.org/wordprocessingml/2006/main" xmlns:w14="http://schemas.microsoft.com/office/word/2010/wordml" xmlns:w15="http://schemas.microsoft.com/office/word/2012/wordml" xmlns:wpg="http://schemas.microsoft.com/office/word/2010/wordprocessingGroup" xmlns:wpi="http://schemas.microsoft.com/office/word/2010/wordprocessingInk" xmlns:wne="http://schemas.microsoft.com/office/word/2006/wordml" xmlns:wps="http://schemas.microsoft.com/office/word/2010/wordprocessingShape" mc:Ignorable="w14 w15 wp14">
   <w:sdt>
     <w:sdtPr>
-      <w:rPr>
-        <w:rStyle w:val="Nmerodepgina"/>
-      </w:rPr>
-      <w:id w:val="899402722"/>
+      <w:id w:val="1472944813"/>
       <w:docPartObj>
         <w:docPartGallery w:val="Page Numbers (Bottom of Page)"/>
         <w:docPartUnique/>
       </w:docPartObj>
     </w:sdtPr>
-    <w:sdtEndPr>
-      <w:rPr>
-        <w:rStyle w:val="Nmerodepgina"/>
-      </w:rPr>
-    </w:sdtEndPr>
     <w:sdtContent>
       <w:p>
         <w:pPr>
           <w:pStyle w:val="Piedepgina"/>
-          <w:framePr w:wrap="none" w:vAnchor="text" w:hAnchor="margin" w:xAlign="right" w:y="1"/>
-          <w:rPr>
-            <w:rStyle w:val="Nmerodepgina"/>
-          </w:rPr>
+          <w:jc w:val="right"/>
         </w:pPr>
         <w:r>
-          <w:rPr>
-            <w:rStyle w:val="Nmerodepgina"/>
-          </w:rPr>
           <w:fldChar w:fldCharType="begin"/>
         </w:r>
         <w:r>
-          <w:rPr>
-            <w:rStyle w:val="Nmerodepgina"/>
-          </w:rPr>
-          <w:instrText xml:space="preserve"> PAGE </w:instrText>
+          <w:instrText>PAGE   \* MERGEFORMAT</w:instrText>
         </w:r>
         <w:r>
-          <w:rPr>
-            <w:rStyle w:val="Nmerodepgina"/>
-          </w:rPr>
           <w:fldChar w:fldCharType="separate"/>
         </w:r>
         <w:r>
           <w:rPr>
-            <w:rStyle w:val="Nmerodepgina"/>
             <w:noProof/>
           </w:rPr>
-          <w:t>13</w:t>
+          <w:t>3</w:t>
         </w:r>
         <w:r>
-          <w:rPr>
-            <w:rStyle w:val="Nmerodepgina"/>
-          </w:rPr>
           <w:fldChar w:fldCharType="end"/>
         </w:r>
       </w:p>
@@ -4335,7 +4365,7 @@
 </file>
 
 <file path=word/footnotes.xml><?xml version="1.0" encoding="utf-8"?>
-<w:footnotes xmlns:wpc="http://schemas.microsoft.com/office/word/2010/wordprocessingCanvas" xmlns:cx="http://schemas.microsoft.com/office/drawing/2014/chartex" xmlns:cx1="http://schemas.microsoft.com/office/drawing/2015/9/8/chartex" xmlns:mc="http://schemas.openxmlformats.org/markup-compatibility/2006" xmlns:o="urn:schemas-microsoft-com:office:office" xmlns:r="http://schemas.openxmlformats.org/officeDocument/2006/relationships" xmlns:m="http://schemas.openxmlformats.org/officeDocument/2006/math" xmlns:v="urn:schemas-microsoft-com:vml" xmlns:wp14="http://schemas.microsoft.com/office/word/2010/wordprocessingDrawing" xmlns:wp="http://schemas.openxmlformats.org/drawingml/2006/wordprocessingDrawing" xmlns:w10="urn:schemas-microsoft-com:office:word" xmlns:w="http://schemas.openxmlformats.org/wordprocessingml/2006/main" xmlns:w14="http://schemas.microsoft.com/office/word/2010/wordml" xmlns:w15="http://schemas.microsoft.com/office/word/2012/wordml" xmlns:w16se="http://schemas.microsoft.com/office/word/2015/wordml/symex" xmlns:wpg="http://schemas.microsoft.com/office/word/2010/wordprocessingGroup" xmlns:wpi="http://schemas.microsoft.com/office/word/2010/wordprocessingInk" xmlns:wne="http://schemas.microsoft.com/office/word/2006/wordml" xmlns:wps="http://schemas.microsoft.com/office/word/2010/wordprocessingShape" mc:Ignorable="w14 w15 w16se wp14">
+<w:footnotes xmlns:wpc="http://schemas.microsoft.com/office/word/2010/wordprocessingCanvas" xmlns:mc="http://schemas.openxmlformats.org/markup-compatibility/2006" xmlns:o="urn:schemas-microsoft-com:office:office" xmlns:r="http://schemas.openxmlformats.org/officeDocument/2006/relationships" xmlns:m="http://schemas.openxmlformats.org/officeDocument/2006/math" xmlns:v="urn:schemas-microsoft-com:vml" xmlns:wp14="http://schemas.microsoft.com/office/word/2010/wordprocessingDrawing" xmlns:wp="http://schemas.openxmlformats.org/drawingml/2006/wordprocessingDrawing" xmlns:w10="urn:schemas-microsoft-com:office:word" xmlns:w="http://schemas.openxmlformats.org/wordprocessingml/2006/main" xmlns:w14="http://schemas.microsoft.com/office/word/2010/wordml" xmlns:w15="http://schemas.microsoft.com/office/word/2012/wordml" xmlns:wpg="http://schemas.microsoft.com/office/word/2010/wordprocessingGroup" xmlns:wpi="http://schemas.microsoft.com/office/word/2010/wordprocessingInk" xmlns:wne="http://schemas.microsoft.com/office/word/2006/wordml" xmlns:wps="http://schemas.microsoft.com/office/word/2010/wordprocessingShape" mc:Ignorable="w14 w15 wp14">
   <w:footnote w:type="separator" w:id="-1">
     <w:p>
       <w:pPr>
@@ -4360,8 +4390,8 @@
 </file>
 
 <file path=word/numbering.xml><?xml version="1.0" encoding="utf-8"?>
-<w:numbering xmlns:wpc="http://schemas.microsoft.com/office/word/2010/wordprocessingCanvas" xmlns:cx="http://schemas.microsoft.com/office/drawing/2014/chartex" xmlns:cx1="http://schemas.microsoft.com/office/drawing/2015/9/8/chartex" xmlns:mc="http://schemas.openxmlformats.org/markup-compatibility/2006" xmlns:o="urn:schemas-microsoft-com:office:office" xmlns:r="http://schemas.openxmlformats.org/officeDocument/2006/relationships" xmlns:m="http://schemas.openxmlformats.org/officeDocument/2006/math" xmlns:v="urn:schemas-microsoft-com:vml" xmlns:wp14="http://schemas.microsoft.com/office/word/2010/wordprocessingDrawing" xmlns:wp="http://schemas.openxmlformats.org/drawingml/2006/wordprocessingDrawing" xmlns:w10="urn:schemas-microsoft-com:office:word" xmlns:w="http://schemas.openxmlformats.org/wordprocessingml/2006/main" xmlns:w14="http://schemas.microsoft.com/office/word/2010/wordml" xmlns:w15="http://schemas.microsoft.com/office/word/2012/wordml" xmlns:w16se="http://schemas.microsoft.com/office/word/2015/wordml/symex" xmlns:wpg="http://schemas.microsoft.com/office/word/2010/wordprocessingGroup" xmlns:wpi="http://schemas.microsoft.com/office/word/2010/wordprocessingInk" xmlns:wne="http://schemas.microsoft.com/office/word/2006/wordml" xmlns:wps="http://schemas.microsoft.com/office/word/2010/wordprocessingShape" mc:Ignorable="w14 w15 w16se wp14">
-  <w:abstractNum w:abstractNumId="0" w15:restartNumberingAfterBreak="0">
+<w:numbering xmlns:wpc="http://schemas.microsoft.com/office/word/2010/wordprocessingCanvas" xmlns:mc="http://schemas.openxmlformats.org/markup-compatibility/2006" xmlns:o="urn:schemas-microsoft-com:office:office" xmlns:r="http://schemas.openxmlformats.org/officeDocument/2006/relationships" xmlns:m="http://schemas.openxmlformats.org/officeDocument/2006/math" xmlns:v="urn:schemas-microsoft-com:vml" xmlns:wp14="http://schemas.microsoft.com/office/word/2010/wordprocessingDrawing" xmlns:wp="http://schemas.openxmlformats.org/drawingml/2006/wordprocessingDrawing" xmlns:w10="urn:schemas-microsoft-com:office:word" xmlns:w="http://schemas.openxmlformats.org/wordprocessingml/2006/main" xmlns:w14="http://schemas.microsoft.com/office/word/2010/wordml" xmlns:w15="http://schemas.microsoft.com/office/word/2012/wordml" xmlns:wpg="http://schemas.microsoft.com/office/word/2010/wordprocessingGroup" xmlns:wpi="http://schemas.microsoft.com/office/word/2010/wordprocessingInk" xmlns:wne="http://schemas.microsoft.com/office/word/2006/wordml" xmlns:wps="http://schemas.microsoft.com/office/word/2010/wordprocessingShape" mc:Ignorable="w14 w15 wp14">
+  <w:abstractNum w:abstractNumId="0">
     <w:nsid w:val="095D78C1"/>
     <w:multiLevelType w:val="hybridMultilevel"/>
     <w:tmpl w:val="A63A9CB4"/>
@@ -4474,7 +4504,7 @@
       </w:rPr>
     </w:lvl>
   </w:abstractNum>
-  <w:abstractNum w:abstractNumId="1" w15:restartNumberingAfterBreak="0">
+  <w:abstractNum w:abstractNumId="1">
     <w:nsid w:val="0FF96CFB"/>
     <w:multiLevelType w:val="hybridMultilevel"/>
     <w:tmpl w:val="6A909906"/>
@@ -4587,7 +4617,7 @@
       </w:rPr>
     </w:lvl>
   </w:abstractNum>
-  <w:abstractNum w:abstractNumId="2" w15:restartNumberingAfterBreak="0">
+  <w:abstractNum w:abstractNumId="2">
     <w:nsid w:val="2C876086"/>
     <w:multiLevelType w:val="hybridMultilevel"/>
     <w:tmpl w:val="5A62C4A0"/>
@@ -4700,7 +4730,7 @@
       </w:rPr>
     </w:lvl>
   </w:abstractNum>
-  <w:abstractNum w:abstractNumId="3" w15:restartNumberingAfterBreak="0">
+  <w:abstractNum w:abstractNumId="3">
     <w:nsid w:val="526F32E0"/>
     <w:multiLevelType w:val="hybridMultilevel"/>
     <w:tmpl w:val="FA80AE10"/>
@@ -4829,14 +4859,14 @@
 </file>
 
 <file path=word/styles.xml><?xml version="1.0" encoding="utf-8"?>
-<w:styles xmlns:mc="http://schemas.openxmlformats.org/markup-compatibility/2006" xmlns:r="http://schemas.openxmlformats.org/officeDocument/2006/relationships" xmlns:w="http://schemas.openxmlformats.org/wordprocessingml/2006/main" xmlns:w14="http://schemas.microsoft.com/office/word/2010/wordml" xmlns:w15="http://schemas.microsoft.com/office/word/2012/wordml" xmlns:w16se="http://schemas.microsoft.com/office/word/2015/wordml/symex" mc:Ignorable="w14 w15 w16se">
+<w:styles xmlns:mc="http://schemas.openxmlformats.org/markup-compatibility/2006" xmlns:r="http://schemas.openxmlformats.org/officeDocument/2006/relationships" xmlns:w="http://schemas.openxmlformats.org/wordprocessingml/2006/main" xmlns:w14="http://schemas.microsoft.com/office/word/2010/wordml" xmlns:w15="http://schemas.microsoft.com/office/word/2012/wordml" mc:Ignorable="w14 w15">
   <w:docDefaults>
     <w:rPrDefault>
       <w:rPr>
         <w:rFonts w:asciiTheme="minorHAnsi" w:eastAsiaTheme="minorHAnsi" w:hAnsiTheme="minorHAnsi" w:cstheme="minorBidi"/>
         <w:sz w:val="24"/>
         <w:szCs w:val="24"/>
-        <w:lang w:eastAsia="en-US" w:bidi="ar-SA"/>
+        <w:lang w:val="es-DO" w:eastAsia="en-US" w:bidi="ar-SA"/>
       </w:rPr>
     </w:rPrDefault>
     <w:pPrDefault>
@@ -5307,6 +5337,7 @@
       <w:spacing w:after="0" w:line="240" w:lineRule="auto"/>
     </w:pPr>
     <w:tblPr>
+      <w:tblInd w:w="0" w:type="dxa"/>
       <w:tblBorders>
         <w:top w:val="single" w:sz="4" w:space="0" w:color="auto"/>
         <w:left w:val="single" w:sz="4" w:space="0" w:color="auto"/>
@@ -5315,6 +5346,12 @@
         <w:insideH w:val="single" w:sz="4" w:space="0" w:color="auto"/>
         <w:insideV w:val="single" w:sz="4" w:space="0" w:color="auto"/>
       </w:tblBorders>
+      <w:tblCellMar>
+        <w:top w:w="0" w:type="dxa"/>
+        <w:left w:w="108" w:type="dxa"/>
+        <w:bottom w:w="0" w:type="dxa"/>
+        <w:right w:w="108" w:type="dxa"/>
+      </w:tblCellMar>
     </w:tblPr>
   </w:style>
   <w:style w:type="character" w:customStyle="1" w:styleId="Ttulo1Car">
@@ -5333,7 +5370,7 @@
       <w:lang w:val="es-ES"/>
     </w:rPr>
   </w:style>
-  <w:style w:type="paragraph" w:styleId="TtuloTDC">
+  <w:style w:type="paragraph" w:styleId="TtulodeTDC">
     <w:name w:val="TOC Heading"/>
     <w:basedOn w:val="Ttulo1"/>
     <w:next w:val="Normal"/>
@@ -6842,49 +6879,49 @@
     </dgm:pt>
   </dgm:ptLst>
   <dgm:cxnLst>
-    <dgm:cxn modelId="{3D0B4066-A361-45C2-894E-B1786075CFE9}" srcId="{7CA0BDE9-D783-4AC2-8C8A-AB3AA3E76E3E}" destId="{954824F3-8607-416F-B3EF-5DAEAD0CE1E6}" srcOrd="2" destOrd="0" parTransId="{5A873D95-CC00-4D78-8680-99C20A2306AF}" sibTransId="{0EA31B8A-A8A4-43BE-A847-D18E3433C676}"/>
-    <dgm:cxn modelId="{D4C8F30A-4BFD-4095-A556-35A5E74748E5}" srcId="{7CA0BDE9-D783-4AC2-8C8A-AB3AA3E76E3E}" destId="{001769F4-20FF-4D90-B117-2E1C93E9EA30}" srcOrd="1" destOrd="0" parTransId="{46824910-B05D-427F-8892-2764CAB93364}" sibTransId="{0179B730-4FA3-472D-9D23-71FBFAE9B0D5}"/>
-    <dgm:cxn modelId="{F7F8EAA7-E872-46DC-8D3C-69C007616F20}" type="presOf" srcId="{9AE017A1-BEB1-4C0E-A62F-5BB82047E209}" destId="{C36DBD3E-1115-40E1-A798-E7D623A4502F}" srcOrd="1" destOrd="0" presId="urn:microsoft.com/office/officeart/2005/8/layout/orgChart1"/>
-    <dgm:cxn modelId="{38133639-B79A-43FB-889C-3649B9FD6885}" type="presOf" srcId="{46824910-B05D-427F-8892-2764CAB93364}" destId="{CC216C8B-86E9-46B4-8AEA-060E318CAEF3}" srcOrd="0" destOrd="0" presId="urn:microsoft.com/office/officeart/2005/8/layout/orgChart1"/>
-    <dgm:cxn modelId="{35A04C76-C0F7-424C-AA91-D942E2C13D87}" type="presOf" srcId="{001769F4-20FF-4D90-B117-2E1C93E9EA30}" destId="{B65ED83F-4EE7-40ED-B3BD-B7A44A379E8E}" srcOrd="0" destOrd="0" presId="urn:microsoft.com/office/officeart/2005/8/layout/orgChart1"/>
-    <dgm:cxn modelId="{6CD23537-544E-46E0-9A21-1C0FB15F0E66}" type="presOf" srcId="{9AE017A1-BEB1-4C0E-A62F-5BB82047E209}" destId="{EE5960F4-2AD4-4D62-9F29-7C6F5E5943EB}" srcOrd="0" destOrd="0" presId="urn:microsoft.com/office/officeart/2005/8/layout/orgChart1"/>
-    <dgm:cxn modelId="{B6E82E1F-648A-4504-BC76-DAD9BE0B9BBE}" type="presOf" srcId="{2EF7CC71-01E1-42D4-BE8F-3AEBC1E84F99}" destId="{65D24131-2FE2-4FB0-BC2F-E595E8D2CBAC}" srcOrd="0" destOrd="0" presId="urn:microsoft.com/office/officeart/2005/8/layout/orgChart1"/>
-    <dgm:cxn modelId="{A58EB5E3-F3DD-433F-9AA7-2B7441EEFDC4}" type="presOf" srcId="{001769F4-20FF-4D90-B117-2E1C93E9EA30}" destId="{9F4FD27D-E70C-4DAB-B73B-CE9856674894}" srcOrd="1" destOrd="0" presId="urn:microsoft.com/office/officeart/2005/8/layout/orgChart1"/>
-    <dgm:cxn modelId="{A2C64135-B5AE-422C-9308-13E23CB6C518}" type="presOf" srcId="{7CA0BDE9-D783-4AC2-8C8A-AB3AA3E76E3E}" destId="{86A5F26B-0F95-469B-8FD5-3AAEDCF0A664}" srcOrd="1" destOrd="0" presId="urn:microsoft.com/office/officeart/2005/8/layout/orgChart1"/>
-    <dgm:cxn modelId="{CEF00ADA-4C7E-4E05-9204-94333295667E}" type="presOf" srcId="{5A873D95-CC00-4D78-8680-99C20A2306AF}" destId="{89424C48-3C18-466C-8C20-A8CDDA524269}" srcOrd="0" destOrd="0" presId="urn:microsoft.com/office/officeart/2005/8/layout/orgChart1"/>
-    <dgm:cxn modelId="{6FEF6C84-55F3-4CFE-B4A2-A7C88629832A}" type="presOf" srcId="{7CA0BDE9-D783-4AC2-8C8A-AB3AA3E76E3E}" destId="{0F6A8D7F-08FA-4E0C-803F-9C19EEF4AD56}" srcOrd="0" destOrd="0" presId="urn:microsoft.com/office/officeart/2005/8/layout/orgChart1"/>
-    <dgm:cxn modelId="{B8655DFA-9836-4607-9D90-8397C5864FC5}" type="presOf" srcId="{954824F3-8607-416F-B3EF-5DAEAD0CE1E6}" destId="{234EE57E-1519-45B4-B36A-250C9D7FEBD0}" srcOrd="1" destOrd="0" presId="urn:microsoft.com/office/officeart/2005/8/layout/orgChart1"/>
+    <dgm:cxn modelId="{0959FF32-CAAA-4EF2-B6CB-1F879632FE2D}" type="presOf" srcId="{46824910-B05D-427F-8892-2764CAB93364}" destId="{CC216C8B-86E9-46B4-8AEA-060E318CAEF3}" srcOrd="0" destOrd="0" presId="urn:microsoft.com/office/officeart/2005/8/layout/orgChart1"/>
+    <dgm:cxn modelId="{8F506161-D651-4BAA-9D72-E72D0E0CC0B9}" type="presOf" srcId="{001769F4-20FF-4D90-B117-2E1C93E9EA30}" destId="{B65ED83F-4EE7-40ED-B3BD-B7A44A379E8E}" srcOrd="0" destOrd="0" presId="urn:microsoft.com/office/officeart/2005/8/layout/orgChart1"/>
+    <dgm:cxn modelId="{34969E85-C984-4DE6-AD70-B468DE0BC669}" type="presOf" srcId="{BDEBA7BE-9E1B-47DF-83C4-732F7DA348D2}" destId="{46B4B974-7E78-481F-9BF2-CB10F3DA0E02}" srcOrd="0" destOrd="0" presId="urn:microsoft.com/office/officeart/2005/8/layout/orgChart1"/>
+    <dgm:cxn modelId="{E0C2786D-C287-4E33-9810-850853FBBB54}" type="presOf" srcId="{7CA0BDE9-D783-4AC2-8C8A-AB3AA3E76E3E}" destId="{0F6A8D7F-08FA-4E0C-803F-9C19EEF4AD56}" srcOrd="0" destOrd="0" presId="urn:microsoft.com/office/officeart/2005/8/layout/orgChart1"/>
     <dgm:cxn modelId="{7E8B3143-87BD-45AA-99BD-9BA9B4DBCC18}" srcId="{7CA0BDE9-D783-4AC2-8C8A-AB3AA3E76E3E}" destId="{9AE017A1-BEB1-4C0E-A62F-5BB82047E209}" srcOrd="0" destOrd="0" parTransId="{2EF7CC71-01E1-42D4-BE8F-3AEBC1E84F99}" sibTransId="{DD08172B-538E-4096-A96E-71749DD7B12D}"/>
     <dgm:cxn modelId="{395F999D-C9CE-44A5-BDD6-F2F01CC60086}" srcId="{BDEBA7BE-9E1B-47DF-83C4-732F7DA348D2}" destId="{7CA0BDE9-D783-4AC2-8C8A-AB3AA3E76E3E}" srcOrd="0" destOrd="0" parTransId="{16C85239-DBB7-493F-BCB3-88C8F5EED819}" sibTransId="{95400EC6-64A7-442A-9CC4-77F91C9E59D1}"/>
-    <dgm:cxn modelId="{223E918A-AECE-45C4-AB35-9DE8FDA0A739}" type="presOf" srcId="{BDEBA7BE-9E1B-47DF-83C4-732F7DA348D2}" destId="{46B4B974-7E78-481F-9BF2-CB10F3DA0E02}" srcOrd="0" destOrd="0" presId="urn:microsoft.com/office/officeart/2005/8/layout/orgChart1"/>
-    <dgm:cxn modelId="{A438135B-5AA8-49A3-BF5A-2AC124BB512C}" type="presOf" srcId="{954824F3-8607-416F-B3EF-5DAEAD0CE1E6}" destId="{702B141A-3E50-4364-839B-B592C03189B3}" srcOrd="0" destOrd="0" presId="urn:microsoft.com/office/officeart/2005/8/layout/orgChart1"/>
-    <dgm:cxn modelId="{5C26F3EB-1862-4750-B32E-8CE45615483E}" type="presParOf" srcId="{46B4B974-7E78-481F-9BF2-CB10F3DA0E02}" destId="{7C5399B1-2DE3-4BF5-8889-3E18391FEBD4}" srcOrd="0" destOrd="0" presId="urn:microsoft.com/office/officeart/2005/8/layout/orgChart1"/>
-    <dgm:cxn modelId="{9EF0ED8A-512F-4EDB-8F06-C620EC569DF9}" type="presParOf" srcId="{7C5399B1-2DE3-4BF5-8889-3E18391FEBD4}" destId="{D6977533-F4CE-452B-96DB-86EC53E94590}" srcOrd="0" destOrd="0" presId="urn:microsoft.com/office/officeart/2005/8/layout/orgChart1"/>
-    <dgm:cxn modelId="{AD436B47-368D-4AAA-B3F6-717A7B8B3408}" type="presParOf" srcId="{D6977533-F4CE-452B-96DB-86EC53E94590}" destId="{0F6A8D7F-08FA-4E0C-803F-9C19EEF4AD56}" srcOrd="0" destOrd="0" presId="urn:microsoft.com/office/officeart/2005/8/layout/orgChart1"/>
-    <dgm:cxn modelId="{FED8978D-0EA5-4BCB-8917-A9A85887A0CC}" type="presParOf" srcId="{D6977533-F4CE-452B-96DB-86EC53E94590}" destId="{86A5F26B-0F95-469B-8FD5-3AAEDCF0A664}" srcOrd="1" destOrd="0" presId="urn:microsoft.com/office/officeart/2005/8/layout/orgChart1"/>
-    <dgm:cxn modelId="{FAA3F7D0-F211-4A5D-85C7-96CBF92A6140}" type="presParOf" srcId="{7C5399B1-2DE3-4BF5-8889-3E18391FEBD4}" destId="{B62E06A2-4420-4A69-9893-473A5C7CD144}" srcOrd="1" destOrd="0" presId="urn:microsoft.com/office/officeart/2005/8/layout/orgChart1"/>
-    <dgm:cxn modelId="{FF0B81F5-8C87-45DF-A812-36C90F4B8013}" type="presParOf" srcId="{B62E06A2-4420-4A69-9893-473A5C7CD144}" destId="{65D24131-2FE2-4FB0-BC2F-E595E8D2CBAC}" srcOrd="0" destOrd="0" presId="urn:microsoft.com/office/officeart/2005/8/layout/orgChart1"/>
-    <dgm:cxn modelId="{D73782EB-33B3-4384-8ADF-A0C2A88584C8}" type="presParOf" srcId="{B62E06A2-4420-4A69-9893-473A5C7CD144}" destId="{2855F5CC-3EA3-4A45-BC32-26DAB8F68E93}" srcOrd="1" destOrd="0" presId="urn:microsoft.com/office/officeart/2005/8/layout/orgChart1"/>
-    <dgm:cxn modelId="{487512BD-98E6-4EAA-A030-43A75F82A8D5}" type="presParOf" srcId="{2855F5CC-3EA3-4A45-BC32-26DAB8F68E93}" destId="{4A7E42E3-11EA-4DD3-8AE2-46A390EA250D}" srcOrd="0" destOrd="0" presId="urn:microsoft.com/office/officeart/2005/8/layout/orgChart1"/>
-    <dgm:cxn modelId="{FE2BDEF1-2B87-48B2-B07E-4B8E3F814299}" type="presParOf" srcId="{4A7E42E3-11EA-4DD3-8AE2-46A390EA250D}" destId="{EE5960F4-2AD4-4D62-9F29-7C6F5E5943EB}" srcOrd="0" destOrd="0" presId="urn:microsoft.com/office/officeart/2005/8/layout/orgChart1"/>
-    <dgm:cxn modelId="{ABA353A9-5366-44D8-B073-7F2617485C6A}" type="presParOf" srcId="{4A7E42E3-11EA-4DD3-8AE2-46A390EA250D}" destId="{C36DBD3E-1115-40E1-A798-E7D623A4502F}" srcOrd="1" destOrd="0" presId="urn:microsoft.com/office/officeart/2005/8/layout/orgChart1"/>
-    <dgm:cxn modelId="{2FA1BD8B-3F75-4A79-B427-CB159B14A5EB}" type="presParOf" srcId="{2855F5CC-3EA3-4A45-BC32-26DAB8F68E93}" destId="{F2096F43-E706-4E5D-847E-D817B8157B59}" srcOrd="1" destOrd="0" presId="urn:microsoft.com/office/officeart/2005/8/layout/orgChart1"/>
-    <dgm:cxn modelId="{FA8E4342-B93C-4176-A81E-B68EC9FD1034}" type="presParOf" srcId="{2855F5CC-3EA3-4A45-BC32-26DAB8F68E93}" destId="{9298A9D6-30F2-43B8-BF0B-FABEBB715CEC}" srcOrd="2" destOrd="0" presId="urn:microsoft.com/office/officeart/2005/8/layout/orgChart1"/>
-    <dgm:cxn modelId="{D04FC156-8687-49F9-AA26-7E715C6E9582}" type="presParOf" srcId="{B62E06A2-4420-4A69-9893-473A5C7CD144}" destId="{CC216C8B-86E9-46B4-8AEA-060E318CAEF3}" srcOrd="2" destOrd="0" presId="urn:microsoft.com/office/officeart/2005/8/layout/orgChart1"/>
-    <dgm:cxn modelId="{8A033007-E65E-4F05-831D-57F1625E39E9}" type="presParOf" srcId="{B62E06A2-4420-4A69-9893-473A5C7CD144}" destId="{A920D121-063E-4F66-9D80-63ACB3EDEBF4}" srcOrd="3" destOrd="0" presId="urn:microsoft.com/office/officeart/2005/8/layout/orgChart1"/>
-    <dgm:cxn modelId="{3DC05E08-FB3B-4045-9B83-FDB4AF0026DA}" type="presParOf" srcId="{A920D121-063E-4F66-9D80-63ACB3EDEBF4}" destId="{48793716-0F1D-4C6F-963B-6D559A16121F}" srcOrd="0" destOrd="0" presId="urn:microsoft.com/office/officeart/2005/8/layout/orgChart1"/>
-    <dgm:cxn modelId="{7EC285DA-15F0-4216-9709-20F405159FB1}" type="presParOf" srcId="{48793716-0F1D-4C6F-963B-6D559A16121F}" destId="{B65ED83F-4EE7-40ED-B3BD-B7A44A379E8E}" srcOrd="0" destOrd="0" presId="urn:microsoft.com/office/officeart/2005/8/layout/orgChart1"/>
-    <dgm:cxn modelId="{422711D3-191C-462F-A7E0-418A24CB837E}" type="presParOf" srcId="{48793716-0F1D-4C6F-963B-6D559A16121F}" destId="{9F4FD27D-E70C-4DAB-B73B-CE9856674894}" srcOrd="1" destOrd="0" presId="urn:microsoft.com/office/officeart/2005/8/layout/orgChart1"/>
-    <dgm:cxn modelId="{4C3A7526-E7DC-4CF7-B568-24AC1844C67C}" type="presParOf" srcId="{A920D121-063E-4F66-9D80-63ACB3EDEBF4}" destId="{A209089D-3871-4EDC-B94E-D1C8AB46BB1A}" srcOrd="1" destOrd="0" presId="urn:microsoft.com/office/officeart/2005/8/layout/orgChart1"/>
-    <dgm:cxn modelId="{D1831601-5925-42C4-8359-57D4763790A3}" type="presParOf" srcId="{A920D121-063E-4F66-9D80-63ACB3EDEBF4}" destId="{562F838E-41B1-46D4-B399-3DAAE3B6C1C4}" srcOrd="2" destOrd="0" presId="urn:microsoft.com/office/officeart/2005/8/layout/orgChart1"/>
-    <dgm:cxn modelId="{256161B3-9632-4044-9CF6-E65C3761BADA}" type="presParOf" srcId="{B62E06A2-4420-4A69-9893-473A5C7CD144}" destId="{89424C48-3C18-466C-8C20-A8CDDA524269}" srcOrd="4" destOrd="0" presId="urn:microsoft.com/office/officeart/2005/8/layout/orgChart1"/>
-    <dgm:cxn modelId="{B3E2B508-A0AE-4E9F-837F-77EECE1BC8B2}" type="presParOf" srcId="{B62E06A2-4420-4A69-9893-473A5C7CD144}" destId="{3BD2D540-8A7E-407A-AB7C-EC77714BC3AF}" srcOrd="5" destOrd="0" presId="urn:microsoft.com/office/officeart/2005/8/layout/orgChart1"/>
-    <dgm:cxn modelId="{7B7A90FE-77C0-4064-923F-3C697532471B}" type="presParOf" srcId="{3BD2D540-8A7E-407A-AB7C-EC77714BC3AF}" destId="{82DAC739-B50C-4BEA-9072-4C3156F05726}" srcOrd="0" destOrd="0" presId="urn:microsoft.com/office/officeart/2005/8/layout/orgChart1"/>
-    <dgm:cxn modelId="{80F12D68-7E9C-475A-8C88-65F1B2562B70}" type="presParOf" srcId="{82DAC739-B50C-4BEA-9072-4C3156F05726}" destId="{702B141A-3E50-4364-839B-B592C03189B3}" srcOrd="0" destOrd="0" presId="urn:microsoft.com/office/officeart/2005/8/layout/orgChart1"/>
-    <dgm:cxn modelId="{BA98D8DC-FFFA-4CC8-93A2-45676762424D}" type="presParOf" srcId="{82DAC739-B50C-4BEA-9072-4C3156F05726}" destId="{234EE57E-1519-45B4-B36A-250C9D7FEBD0}" srcOrd="1" destOrd="0" presId="urn:microsoft.com/office/officeart/2005/8/layout/orgChart1"/>
-    <dgm:cxn modelId="{F4DC475F-8433-4525-B9F6-E6A80D07A0CD}" type="presParOf" srcId="{3BD2D540-8A7E-407A-AB7C-EC77714BC3AF}" destId="{54447196-4A9F-4A84-8235-02487E88287A}" srcOrd="1" destOrd="0" presId="urn:microsoft.com/office/officeart/2005/8/layout/orgChart1"/>
-    <dgm:cxn modelId="{628C8A1B-0ABE-49F4-91DE-D257424B0317}" type="presParOf" srcId="{3BD2D540-8A7E-407A-AB7C-EC77714BC3AF}" destId="{CBBA6B8C-B87C-4FCC-AAFF-9B67324DF089}" srcOrd="2" destOrd="0" presId="urn:microsoft.com/office/officeart/2005/8/layout/orgChart1"/>
-    <dgm:cxn modelId="{1F9ED438-EB23-45F4-9554-EB783BE11992}" type="presParOf" srcId="{7C5399B1-2DE3-4BF5-8889-3E18391FEBD4}" destId="{7838EB2F-E56D-4FFF-A65A-587B8DAE0123}" srcOrd="2" destOrd="0" presId="urn:microsoft.com/office/officeart/2005/8/layout/orgChart1"/>
+    <dgm:cxn modelId="{3D0B4066-A361-45C2-894E-B1786075CFE9}" srcId="{7CA0BDE9-D783-4AC2-8C8A-AB3AA3E76E3E}" destId="{954824F3-8607-416F-B3EF-5DAEAD0CE1E6}" srcOrd="2" destOrd="0" parTransId="{5A873D95-CC00-4D78-8680-99C20A2306AF}" sibTransId="{0EA31B8A-A8A4-43BE-A847-D18E3433C676}"/>
+    <dgm:cxn modelId="{D7AA788E-A192-4503-967B-073B42E888DA}" type="presOf" srcId="{2EF7CC71-01E1-42D4-BE8F-3AEBC1E84F99}" destId="{65D24131-2FE2-4FB0-BC2F-E595E8D2CBAC}" srcOrd="0" destOrd="0" presId="urn:microsoft.com/office/officeart/2005/8/layout/orgChart1"/>
+    <dgm:cxn modelId="{FEE8A36A-8C8D-4535-9B74-4BB7261D24FB}" type="presOf" srcId="{5A873D95-CC00-4D78-8680-99C20A2306AF}" destId="{89424C48-3C18-466C-8C20-A8CDDA524269}" srcOrd="0" destOrd="0" presId="urn:microsoft.com/office/officeart/2005/8/layout/orgChart1"/>
+    <dgm:cxn modelId="{DB47671A-47BB-4038-88FE-A9E923721EFA}" type="presOf" srcId="{7CA0BDE9-D783-4AC2-8C8A-AB3AA3E76E3E}" destId="{86A5F26B-0F95-469B-8FD5-3AAEDCF0A664}" srcOrd="1" destOrd="0" presId="urn:microsoft.com/office/officeart/2005/8/layout/orgChart1"/>
+    <dgm:cxn modelId="{51765318-8F9E-40BB-A3BE-9BDEE0B76EC3}" type="presOf" srcId="{001769F4-20FF-4D90-B117-2E1C93E9EA30}" destId="{9F4FD27D-E70C-4DAB-B73B-CE9856674894}" srcOrd="1" destOrd="0" presId="urn:microsoft.com/office/officeart/2005/8/layout/orgChart1"/>
+    <dgm:cxn modelId="{CA74AA3F-6984-4220-B6A0-8EC49B72A9DE}" type="presOf" srcId="{954824F3-8607-416F-B3EF-5DAEAD0CE1E6}" destId="{234EE57E-1519-45B4-B36A-250C9D7FEBD0}" srcOrd="1" destOrd="0" presId="urn:microsoft.com/office/officeart/2005/8/layout/orgChart1"/>
+    <dgm:cxn modelId="{5579156C-7B08-476D-A168-72ED78CF60E6}" type="presOf" srcId="{9AE017A1-BEB1-4C0E-A62F-5BB82047E209}" destId="{EE5960F4-2AD4-4D62-9F29-7C6F5E5943EB}" srcOrd="0" destOrd="0" presId="urn:microsoft.com/office/officeart/2005/8/layout/orgChart1"/>
+    <dgm:cxn modelId="{4E17F4AA-F4CC-4CF5-89E6-7E8B2BE99682}" type="presOf" srcId="{954824F3-8607-416F-B3EF-5DAEAD0CE1E6}" destId="{702B141A-3E50-4364-839B-B592C03189B3}" srcOrd="0" destOrd="0" presId="urn:microsoft.com/office/officeart/2005/8/layout/orgChart1"/>
+    <dgm:cxn modelId="{4DF724C6-0D05-4FBD-8B3B-264C9C3D96FF}" type="presOf" srcId="{9AE017A1-BEB1-4C0E-A62F-5BB82047E209}" destId="{C36DBD3E-1115-40E1-A798-E7D623A4502F}" srcOrd="1" destOrd="0" presId="urn:microsoft.com/office/officeart/2005/8/layout/orgChart1"/>
+    <dgm:cxn modelId="{D4C8F30A-4BFD-4095-A556-35A5E74748E5}" srcId="{7CA0BDE9-D783-4AC2-8C8A-AB3AA3E76E3E}" destId="{001769F4-20FF-4D90-B117-2E1C93E9EA30}" srcOrd="1" destOrd="0" parTransId="{46824910-B05D-427F-8892-2764CAB93364}" sibTransId="{0179B730-4FA3-472D-9D23-71FBFAE9B0D5}"/>
+    <dgm:cxn modelId="{B0607ACE-B402-4633-A708-22940D82268C}" type="presParOf" srcId="{46B4B974-7E78-481F-9BF2-CB10F3DA0E02}" destId="{7C5399B1-2DE3-4BF5-8889-3E18391FEBD4}" srcOrd="0" destOrd="0" presId="urn:microsoft.com/office/officeart/2005/8/layout/orgChart1"/>
+    <dgm:cxn modelId="{928EB937-8C58-4D3D-A7D9-1F27DEA45382}" type="presParOf" srcId="{7C5399B1-2DE3-4BF5-8889-3E18391FEBD4}" destId="{D6977533-F4CE-452B-96DB-86EC53E94590}" srcOrd="0" destOrd="0" presId="urn:microsoft.com/office/officeart/2005/8/layout/orgChart1"/>
+    <dgm:cxn modelId="{5960C50B-7E87-42F4-8AD5-D4F45649096A}" type="presParOf" srcId="{D6977533-F4CE-452B-96DB-86EC53E94590}" destId="{0F6A8D7F-08FA-4E0C-803F-9C19EEF4AD56}" srcOrd="0" destOrd="0" presId="urn:microsoft.com/office/officeart/2005/8/layout/orgChart1"/>
+    <dgm:cxn modelId="{68A2234E-D1A9-4988-9BDE-7E19FE0D2C3A}" type="presParOf" srcId="{D6977533-F4CE-452B-96DB-86EC53E94590}" destId="{86A5F26B-0F95-469B-8FD5-3AAEDCF0A664}" srcOrd="1" destOrd="0" presId="urn:microsoft.com/office/officeart/2005/8/layout/orgChart1"/>
+    <dgm:cxn modelId="{60B9DAD8-5FC2-427C-876A-AB2F124A7695}" type="presParOf" srcId="{7C5399B1-2DE3-4BF5-8889-3E18391FEBD4}" destId="{B62E06A2-4420-4A69-9893-473A5C7CD144}" srcOrd="1" destOrd="0" presId="urn:microsoft.com/office/officeart/2005/8/layout/orgChart1"/>
+    <dgm:cxn modelId="{60C00BDE-81B8-4F90-86D7-9427CFC90EF3}" type="presParOf" srcId="{B62E06A2-4420-4A69-9893-473A5C7CD144}" destId="{65D24131-2FE2-4FB0-BC2F-E595E8D2CBAC}" srcOrd="0" destOrd="0" presId="urn:microsoft.com/office/officeart/2005/8/layout/orgChart1"/>
+    <dgm:cxn modelId="{78CB2232-D878-4138-9D9E-4F90F4224475}" type="presParOf" srcId="{B62E06A2-4420-4A69-9893-473A5C7CD144}" destId="{2855F5CC-3EA3-4A45-BC32-26DAB8F68E93}" srcOrd="1" destOrd="0" presId="urn:microsoft.com/office/officeart/2005/8/layout/orgChart1"/>
+    <dgm:cxn modelId="{05CEDBE9-BDE4-4146-9EAC-B0F13817C4F0}" type="presParOf" srcId="{2855F5CC-3EA3-4A45-BC32-26DAB8F68E93}" destId="{4A7E42E3-11EA-4DD3-8AE2-46A390EA250D}" srcOrd="0" destOrd="0" presId="urn:microsoft.com/office/officeart/2005/8/layout/orgChart1"/>
+    <dgm:cxn modelId="{AED2C882-935A-428C-B045-92347D7BCBC2}" type="presParOf" srcId="{4A7E42E3-11EA-4DD3-8AE2-46A390EA250D}" destId="{EE5960F4-2AD4-4D62-9F29-7C6F5E5943EB}" srcOrd="0" destOrd="0" presId="urn:microsoft.com/office/officeart/2005/8/layout/orgChart1"/>
+    <dgm:cxn modelId="{FC33E0EA-A25B-4FD6-B610-3826FCDA218F}" type="presParOf" srcId="{4A7E42E3-11EA-4DD3-8AE2-46A390EA250D}" destId="{C36DBD3E-1115-40E1-A798-E7D623A4502F}" srcOrd="1" destOrd="0" presId="urn:microsoft.com/office/officeart/2005/8/layout/orgChart1"/>
+    <dgm:cxn modelId="{61F97680-B417-4179-862B-2701DDFDA3F4}" type="presParOf" srcId="{2855F5CC-3EA3-4A45-BC32-26DAB8F68E93}" destId="{F2096F43-E706-4E5D-847E-D817B8157B59}" srcOrd="1" destOrd="0" presId="urn:microsoft.com/office/officeart/2005/8/layout/orgChart1"/>
+    <dgm:cxn modelId="{7E22436C-990A-4F22-BF3C-302C9CBCE889}" type="presParOf" srcId="{2855F5CC-3EA3-4A45-BC32-26DAB8F68E93}" destId="{9298A9D6-30F2-43B8-BF0B-FABEBB715CEC}" srcOrd="2" destOrd="0" presId="urn:microsoft.com/office/officeart/2005/8/layout/orgChart1"/>
+    <dgm:cxn modelId="{C519DE7E-B4B9-475C-8FAF-B3F64396CD9F}" type="presParOf" srcId="{B62E06A2-4420-4A69-9893-473A5C7CD144}" destId="{CC216C8B-86E9-46B4-8AEA-060E318CAEF3}" srcOrd="2" destOrd="0" presId="urn:microsoft.com/office/officeart/2005/8/layout/orgChart1"/>
+    <dgm:cxn modelId="{FA81BD21-4652-4905-88FA-56985056C112}" type="presParOf" srcId="{B62E06A2-4420-4A69-9893-473A5C7CD144}" destId="{A920D121-063E-4F66-9D80-63ACB3EDEBF4}" srcOrd="3" destOrd="0" presId="urn:microsoft.com/office/officeart/2005/8/layout/orgChart1"/>
+    <dgm:cxn modelId="{55FFA9B6-BDE6-4BAD-BFA8-35CDD79E28A5}" type="presParOf" srcId="{A920D121-063E-4F66-9D80-63ACB3EDEBF4}" destId="{48793716-0F1D-4C6F-963B-6D559A16121F}" srcOrd="0" destOrd="0" presId="urn:microsoft.com/office/officeart/2005/8/layout/orgChart1"/>
+    <dgm:cxn modelId="{7FA579A5-C70A-4A72-9DAB-A6A4E77729E1}" type="presParOf" srcId="{48793716-0F1D-4C6F-963B-6D559A16121F}" destId="{B65ED83F-4EE7-40ED-B3BD-B7A44A379E8E}" srcOrd="0" destOrd="0" presId="urn:microsoft.com/office/officeart/2005/8/layout/orgChart1"/>
+    <dgm:cxn modelId="{3B22A7EF-FBDE-4288-A78B-9909D179704C}" type="presParOf" srcId="{48793716-0F1D-4C6F-963B-6D559A16121F}" destId="{9F4FD27D-E70C-4DAB-B73B-CE9856674894}" srcOrd="1" destOrd="0" presId="urn:microsoft.com/office/officeart/2005/8/layout/orgChart1"/>
+    <dgm:cxn modelId="{C902D3D5-12E6-469E-BF65-A130C8AEBEAF}" type="presParOf" srcId="{A920D121-063E-4F66-9D80-63ACB3EDEBF4}" destId="{A209089D-3871-4EDC-B94E-D1C8AB46BB1A}" srcOrd="1" destOrd="0" presId="urn:microsoft.com/office/officeart/2005/8/layout/orgChart1"/>
+    <dgm:cxn modelId="{0149D56D-7585-4DEB-916E-EA88DB041349}" type="presParOf" srcId="{A920D121-063E-4F66-9D80-63ACB3EDEBF4}" destId="{562F838E-41B1-46D4-B399-3DAAE3B6C1C4}" srcOrd="2" destOrd="0" presId="urn:microsoft.com/office/officeart/2005/8/layout/orgChart1"/>
+    <dgm:cxn modelId="{F65D1611-94CC-48A1-8E26-512E98E23437}" type="presParOf" srcId="{B62E06A2-4420-4A69-9893-473A5C7CD144}" destId="{89424C48-3C18-466C-8C20-A8CDDA524269}" srcOrd="4" destOrd="0" presId="urn:microsoft.com/office/officeart/2005/8/layout/orgChart1"/>
+    <dgm:cxn modelId="{5F418A29-27AB-4D9E-B32F-9544A5B48793}" type="presParOf" srcId="{B62E06A2-4420-4A69-9893-473A5C7CD144}" destId="{3BD2D540-8A7E-407A-AB7C-EC77714BC3AF}" srcOrd="5" destOrd="0" presId="urn:microsoft.com/office/officeart/2005/8/layout/orgChart1"/>
+    <dgm:cxn modelId="{2A9F73AE-05F7-461C-B603-D140C9D1B101}" type="presParOf" srcId="{3BD2D540-8A7E-407A-AB7C-EC77714BC3AF}" destId="{82DAC739-B50C-4BEA-9072-4C3156F05726}" srcOrd="0" destOrd="0" presId="urn:microsoft.com/office/officeart/2005/8/layout/orgChart1"/>
+    <dgm:cxn modelId="{E765AF47-35A6-4B3A-BD88-BB2D31094824}" type="presParOf" srcId="{82DAC739-B50C-4BEA-9072-4C3156F05726}" destId="{702B141A-3E50-4364-839B-B592C03189B3}" srcOrd="0" destOrd="0" presId="urn:microsoft.com/office/officeart/2005/8/layout/orgChart1"/>
+    <dgm:cxn modelId="{9774B057-779D-4D77-A9AC-4544185992F8}" type="presParOf" srcId="{82DAC739-B50C-4BEA-9072-4C3156F05726}" destId="{234EE57E-1519-45B4-B36A-250C9D7FEBD0}" srcOrd="1" destOrd="0" presId="urn:microsoft.com/office/officeart/2005/8/layout/orgChart1"/>
+    <dgm:cxn modelId="{30A75009-8F05-43F2-85DF-AF0F8E73AF0E}" type="presParOf" srcId="{3BD2D540-8A7E-407A-AB7C-EC77714BC3AF}" destId="{54447196-4A9F-4A84-8235-02487E88287A}" srcOrd="1" destOrd="0" presId="urn:microsoft.com/office/officeart/2005/8/layout/orgChart1"/>
+    <dgm:cxn modelId="{EB66C376-0DB3-446A-B3E3-B0D53A4B6DB8}" type="presParOf" srcId="{3BD2D540-8A7E-407A-AB7C-EC77714BC3AF}" destId="{CBBA6B8C-B87C-4FCC-AAFF-9B67324DF089}" srcOrd="2" destOrd="0" presId="urn:microsoft.com/office/officeart/2005/8/layout/orgChart1"/>
+    <dgm:cxn modelId="{340898D2-4784-4C19-B257-8641DBAC9216}" type="presParOf" srcId="{7C5399B1-2DE3-4BF5-8889-3E18391FEBD4}" destId="{7838EB2F-E56D-4FFF-A65A-587B8DAE0123}" srcOrd="2" destOrd="0" presId="urn:microsoft.com/office/officeart/2005/8/layout/orgChart1"/>
   </dgm:cxnLst>
   <dgm:bg>
     <a:noFill/>
@@ -6896,7 +6933,7 @@
   </dgm:whole>
   <dgm:extLst>
     <a:ext uri="http://schemas.microsoft.com/office/drawing/2008/diagram">
-      <dsp:dataModelExt xmlns:dsp="http://schemas.microsoft.com/office/drawing/2008/diagram" relId="rId13" minVer="http://schemas.openxmlformats.org/drawingml/2006/diagram"/>
+      <dsp:dataModelExt xmlns:dsp="http://schemas.microsoft.com/office/drawing/2008/diagram" relId="rId15" minVer="http://schemas.openxmlformats.org/drawingml/2006/diagram"/>
     </a:ext>
   </dgm:extLst>
 </dgm:dataModel>
@@ -10144,7 +10181,7 @@
 </file>
 
 <file path=customXml/itemProps1.xml><?xml version="1.0" encoding="utf-8"?>
-<ds:datastoreItem xmlns:ds="http://schemas.openxmlformats.org/officeDocument/2006/customXml" ds:itemID="{934CAD48-84AE-4F7B-A6B1-9C8E2709CF28}">
+<ds:datastoreItem xmlns:ds="http://schemas.openxmlformats.org/officeDocument/2006/customXml" ds:itemID="{066E72E0-A87F-4445-9692-8DBFBC802865}">
   <ds:schemaRefs>
     <ds:schemaRef ds:uri="http://schemas.openxmlformats.org/officeDocument/2006/bibliography"/>
   </ds:schemaRefs>

</xml_diff>

<commit_message>
Agregue los requisitos de hardware
</commit_message>
<xml_diff>
--- a/Fastqueue - Monografico.docx
+++ b/Fastqueue - Monografico.docx
@@ -275,6 +275,7 @@
           <w:szCs w:val="26"/>
         </w:rPr>
       </w:pPr>
+      <w:proofErr w:type="spellStart"/>
       <w:r>
         <w:rPr>
           <w:b/>
@@ -282,32 +283,41 @@
           <w:sz w:val="26"/>
           <w:szCs w:val="26"/>
         </w:rPr>
-        <w:t>Ever Cuevas Rodriguez</w:t>
-      </w:r>
-    </w:p>
-    <w:p>
-      <w:pPr>
-        <w:spacing w:after="140"/>
-        <w:jc w:val="center"/>
+        <w:t>Ever</w:t>
+      </w:r>
+      <w:proofErr w:type="spellEnd"/>
+      <w:r>
         <w:rPr>
           <w:b/>
           <w:bCs/>
           <w:sz w:val="26"/>
           <w:szCs w:val="26"/>
         </w:rPr>
-      </w:pPr>
+        <w:t xml:space="preserve"> Cuevas </w:t>
+      </w:r>
+      <w:proofErr w:type="spellStart"/>
+      <w:r>
+        <w:rPr>
+          <w:b/>
+          <w:bCs/>
+          <w:sz w:val="26"/>
+          <w:szCs w:val="26"/>
+        </w:rPr>
+        <w:t>Rodriguez</w:t>
+      </w:r>
+      <w:proofErr w:type="spellEnd"/>
     </w:p>
     <w:p>
       <w:pPr>
         <w:spacing w:after="140"/>
         <w:jc w:val="center"/>
-      </w:pPr>
-      <w:r>
-        <w:t xml:space="preserve">Ing. </w:t>
-      </w:r>
-      <w:r>
-        <w:t>Erick Minor Cordero</w:t>
-      </w:r>
+        <w:rPr>
+          <w:b/>
+          <w:bCs/>
+          <w:sz w:val="26"/>
+          <w:szCs w:val="26"/>
+        </w:rPr>
+      </w:pPr>
     </w:p>
     <w:p>
       <w:pPr>
@@ -315,7 +325,18 @@
         <w:jc w:val="center"/>
       </w:pPr>
       <w:r>
-        <w:t>Coordinador</w:t>
+        <w:t xml:space="preserve">Ing. </w:t>
+      </w:r>
+      <w:r>
+        <w:t xml:space="preserve">Erick </w:t>
+      </w:r>
+      <w:proofErr w:type="spellStart"/>
+      <w:r>
+        <w:t>Minor</w:t>
+      </w:r>
+      <w:proofErr w:type="spellEnd"/>
+      <w:r>
+        <w:t xml:space="preserve"> Cordero</w:t>
       </w:r>
     </w:p>
     <w:p>
@@ -323,15 +344,37 @@
         <w:spacing w:after="140"/>
         <w:jc w:val="center"/>
       </w:pPr>
+      <w:r>
+        <w:t>Coordinador</w:t>
+      </w:r>
     </w:p>
     <w:p>
       <w:pPr>
         <w:spacing w:after="140"/>
         <w:jc w:val="center"/>
       </w:pPr>
-      <w:r>
-        <w:t>Ing. Yacqueline Tejada Tio</w:t>
-      </w:r>
+    </w:p>
+    <w:p>
+      <w:pPr>
+        <w:spacing w:after="140"/>
+        <w:jc w:val="center"/>
+      </w:pPr>
+      <w:r>
+        <w:t xml:space="preserve">Ing. </w:t>
+      </w:r>
+      <w:proofErr w:type="spellStart"/>
+      <w:r>
+        <w:t>Yacqueline</w:t>
+      </w:r>
+      <w:proofErr w:type="spellEnd"/>
+      <w:r>
+        <w:t xml:space="preserve"> Tejada </w:t>
+      </w:r>
+      <w:proofErr w:type="spellStart"/>
+      <w:r>
+        <w:t>Tio</w:t>
+      </w:r>
+      <w:proofErr w:type="spellEnd"/>
     </w:p>
     <w:p>
       <w:pPr>
@@ -863,7 +906,23 @@
                 <w:sz w:val="28"/>
                 <w:szCs w:val="28"/>
               </w:rPr>
-              <w:t>Ing. Erick Minor Cordero</w:t>
+              <w:t xml:space="preserve">Ing. Erick </w:t>
+            </w:r>
+            <w:proofErr w:type="spellStart"/>
+            <w:r>
+              <w:rPr>
+                <w:sz w:val="28"/>
+                <w:szCs w:val="28"/>
+              </w:rPr>
+              <w:t>Minor</w:t>
+            </w:r>
+            <w:proofErr w:type="spellEnd"/>
+            <w:r>
+              <w:rPr>
+                <w:sz w:val="28"/>
+                <w:szCs w:val="28"/>
+              </w:rPr>
+              <w:t xml:space="preserve"> Cordero</w:t>
             </w:r>
           </w:p>
         </w:tc>
@@ -942,8 +1001,33 @@
                 <w:sz w:val="28"/>
                 <w:szCs w:val="28"/>
               </w:rPr>
-              <w:t>Mariano Castillo Martínez, David José Cabrera Rosario, Ever Cuevas Rodriguez</w:t>
-            </w:r>
+              <w:t xml:space="preserve">Mariano Castillo Martínez, David José Cabrera Rosario, </w:t>
+            </w:r>
+            <w:proofErr w:type="spellStart"/>
+            <w:r>
+              <w:rPr>
+                <w:sz w:val="28"/>
+                <w:szCs w:val="28"/>
+              </w:rPr>
+              <w:t>Ever</w:t>
+            </w:r>
+            <w:proofErr w:type="spellEnd"/>
+            <w:r>
+              <w:rPr>
+                <w:sz w:val="28"/>
+                <w:szCs w:val="28"/>
+              </w:rPr>
+              <w:t xml:space="preserve"> Cuevas </w:t>
+            </w:r>
+            <w:proofErr w:type="spellStart"/>
+            <w:r>
+              <w:rPr>
+                <w:sz w:val="28"/>
+                <w:szCs w:val="28"/>
+              </w:rPr>
+              <w:t>Rodriguez</w:t>
+            </w:r>
+            <w:proofErr w:type="spellEnd"/>
           </w:p>
         </w:tc>
       </w:tr>
@@ -1240,110 +1324,63 @@
             </w:rPr>
             <w:fldChar w:fldCharType="separate"/>
           </w:r>
-          <w:bookmarkStart w:id="0" w:name="_GoBack"/>
-          <w:bookmarkEnd w:id="0"/>
-          <w:r>
-            <w:rPr>
-              <w:rStyle w:val="Hipervnculo"/>
-              <w:noProof/>
-            </w:rPr>
-            <w:fldChar w:fldCharType="begin"/>
-          </w:r>
-          <w:r>
-            <w:rPr>
-              <w:rStyle w:val="Hipervnculo"/>
-              <w:noProof/>
-            </w:rPr>
-            <w:instrText xml:space="preserve"> </w:instrText>
-          </w:r>
-          <w:r>
-            <w:rPr>
-              <w:noProof/>
-            </w:rPr>
-            <w:instrText>HYPERLINK \l "_Toc95122302"</w:instrText>
-          </w:r>
-          <w:r>
-            <w:rPr>
-              <w:rStyle w:val="Hipervnculo"/>
-              <w:noProof/>
-            </w:rPr>
-            <w:instrText xml:space="preserve"> </w:instrText>
-          </w:r>
-          <w:r>
-            <w:rPr>
-              <w:rStyle w:val="Hipervnculo"/>
-              <w:noProof/>
-            </w:rPr>
-          </w:r>
-          <w:r>
-            <w:rPr>
-              <w:rStyle w:val="Hipervnculo"/>
-              <w:noProof/>
-            </w:rPr>
-            <w:fldChar w:fldCharType="separate"/>
-          </w:r>
-          <w:r>
-            <w:rPr>
-              <w:rStyle w:val="Hipervnculo"/>
-              <w:noProof/>
-            </w:rPr>
-            <w:t>1. Resumen Ejecutivo</w:t>
-          </w:r>
-          <w:r>
-            <w:rPr>
-              <w:noProof/>
-              <w:webHidden/>
-            </w:rPr>
-            <w:tab/>
-          </w:r>
-          <w:r>
-            <w:rPr>
-              <w:noProof/>
-              <w:webHidden/>
-            </w:rPr>
-            <w:fldChar w:fldCharType="begin"/>
-          </w:r>
-          <w:r>
-            <w:rPr>
-              <w:noProof/>
-              <w:webHidden/>
-            </w:rPr>
-            <w:instrText xml:space="preserve"> PAGEREF _Toc95122302 \h </w:instrText>
-          </w:r>
-          <w:r>
-            <w:rPr>
-              <w:noProof/>
-              <w:webHidden/>
-            </w:rPr>
-          </w:r>
-          <w:r>
-            <w:rPr>
-              <w:noProof/>
-              <w:webHidden/>
-            </w:rPr>
-            <w:fldChar w:fldCharType="separate"/>
-          </w:r>
-          <w:r>
-            <w:rPr>
-              <w:noProof/>
-              <w:webHidden/>
-            </w:rPr>
-            <w:t>1</w:t>
-          </w:r>
-          <w:r>
-            <w:rPr>
-              <w:noProof/>
-              <w:webHidden/>
-            </w:rPr>
-            <w:fldChar w:fldCharType="end"/>
-          </w:r>
-          <w:r>
-            <w:rPr>
-              <w:rStyle w:val="Hipervnculo"/>
-              <w:noProof/>
-            </w:rPr>
-            <w:fldChar w:fldCharType="end"/>
-          </w:r>
+          <w:hyperlink w:anchor="_Toc95122302" w:history="1">
+            <w:r>
+              <w:rPr>
+                <w:rStyle w:val="Hipervnculo"/>
+                <w:noProof/>
+              </w:rPr>
+              <w:t>1. Resumen Ejecutivo</w:t>
+            </w:r>
+            <w:r>
+              <w:rPr>
+                <w:noProof/>
+                <w:webHidden/>
+              </w:rPr>
+              <w:tab/>
+            </w:r>
+            <w:r>
+              <w:rPr>
+                <w:noProof/>
+                <w:webHidden/>
+              </w:rPr>
+              <w:fldChar w:fldCharType="begin"/>
+            </w:r>
+            <w:r>
+              <w:rPr>
+                <w:noProof/>
+                <w:webHidden/>
+              </w:rPr>
+              <w:instrText xml:space="preserve"> PAGEREF _Toc95122302 \h </w:instrText>
+            </w:r>
+            <w:r>
+              <w:rPr>
+                <w:noProof/>
+                <w:webHidden/>
+              </w:rPr>
+            </w:r>
+            <w:r>
+              <w:rPr>
+                <w:noProof/>
+                <w:webHidden/>
+              </w:rPr>
+              <w:fldChar w:fldCharType="separate"/>
+            </w:r>
+            <w:r>
+              <w:rPr>
+                <w:noProof/>
+                <w:webHidden/>
+              </w:rPr>
+              <w:t>1</w:t>
+            </w:r>
+            <w:r>
+              <w:rPr>
+                <w:noProof/>
+                <w:webHidden/>
+              </w:rPr>
+              <w:fldChar w:fldCharType="end"/>
+            </w:r>
+          </w:hyperlink>
         </w:p>
         <w:p>
           <w:pPr>
@@ -1982,14 +2019,14 @@
           <w:szCs w:val="40"/>
         </w:rPr>
       </w:pPr>
-      <w:bookmarkStart w:id="1" w:name="_Toc95122302"/>
+      <w:bookmarkStart w:id="0" w:name="_Toc95122302"/>
       <w:r>
         <w:rPr>
           <w:szCs w:val="40"/>
         </w:rPr>
         <w:t>1. Resumen Ejecutivo</w:t>
       </w:r>
-      <w:bookmarkEnd w:id="1"/>
+      <w:bookmarkEnd w:id="0"/>
     </w:p>
     <w:p/>
     <w:p>
@@ -2011,22 +2048,54 @@
           <w:sz w:val="28"/>
           <w:szCs w:val="28"/>
         </w:rPr>
-        <w:t>FASTQUEUE esta pensado para ser un sistema global.</w:t>
-      </w:r>
-    </w:p>
-    <w:p>
-      <w:pPr>
-        <w:rPr>
-          <w:sz w:val="28"/>
-          <w:szCs w:val="28"/>
-        </w:rPr>
-      </w:pPr>
-      <w:r>
-        <w:rPr>
-          <w:sz w:val="28"/>
-          <w:szCs w:val="28"/>
-        </w:rPr>
-        <w:t>Iniciamos en Republica Dominicana por tener un buen mercado ya que el 90% de las empresas que necesitan este tipo de sistema aun no lo tienen.</w:t>
+        <w:t xml:space="preserve">FASTQUEUE </w:t>
+      </w:r>
+      <w:proofErr w:type="spellStart"/>
+      <w:r>
+        <w:rPr>
+          <w:sz w:val="28"/>
+          <w:szCs w:val="28"/>
+        </w:rPr>
+        <w:t>esta</w:t>
+      </w:r>
+      <w:proofErr w:type="spellEnd"/>
+      <w:r>
+        <w:rPr>
+          <w:sz w:val="28"/>
+          <w:szCs w:val="28"/>
+        </w:rPr>
+        <w:t xml:space="preserve"> pensado para ser un sistema global.</w:t>
+      </w:r>
+    </w:p>
+    <w:p>
+      <w:pPr>
+        <w:rPr>
+          <w:sz w:val="28"/>
+          <w:szCs w:val="28"/>
+        </w:rPr>
+      </w:pPr>
+      <w:r>
+        <w:rPr>
+          <w:sz w:val="28"/>
+          <w:szCs w:val="28"/>
+        </w:rPr>
+        <w:t xml:space="preserve">Iniciamos en </w:t>
+      </w:r>
+      <w:proofErr w:type="spellStart"/>
+      <w:r>
+        <w:rPr>
+          <w:sz w:val="28"/>
+          <w:szCs w:val="28"/>
+        </w:rPr>
+        <w:t>Republica</w:t>
+      </w:r>
+      <w:proofErr w:type="spellEnd"/>
+      <w:r>
+        <w:rPr>
+          <w:sz w:val="28"/>
+          <w:szCs w:val="28"/>
+        </w:rPr>
+        <w:t xml:space="preserve"> Dominicana por tener un buen mercado ya que el 90% de las empresas que necesitan este tipo de sistema aun no lo tienen.</w:t>
       </w:r>
     </w:p>
     <w:p>
@@ -2068,11 +2137,91 @@
       <w:pPr>
         <w:pStyle w:val="Ttulo1"/>
       </w:pPr>
-      <w:bookmarkStart w:id="2" w:name="_Toc95122303"/>
+      <w:bookmarkStart w:id="1" w:name="_Toc95122303"/>
       <w:r>
         <w:lastRenderedPageBreak/>
         <w:t>2. Descripción General del proyecto</w:t>
       </w:r>
+      <w:bookmarkEnd w:id="1"/>
+    </w:p>
+    <w:p/>
+    <w:p>
+      <w:pPr>
+        <w:rPr>
+          <w:sz w:val="28"/>
+          <w:szCs w:val="28"/>
+        </w:rPr>
+      </w:pPr>
+      <w:r>
+        <w:rPr>
+          <w:sz w:val="28"/>
+          <w:szCs w:val="28"/>
+        </w:rPr>
+        <w:t xml:space="preserve">     </w:t>
+      </w:r>
+      <w:r>
+        <w:rPr>
+          <w:sz w:val="28"/>
+          <w:szCs w:val="28"/>
+        </w:rPr>
+        <w:t xml:space="preserve">El nombre elegido para el proyecto es </w:t>
+      </w:r>
+      <w:r>
+        <w:rPr>
+          <w:sz w:val="28"/>
+          <w:szCs w:val="28"/>
+        </w:rPr>
+        <w:t>FASTQUEUE</w:t>
+      </w:r>
+      <w:r>
+        <w:rPr>
+          <w:sz w:val="28"/>
+          <w:szCs w:val="28"/>
+        </w:rPr>
+        <w:t>, el cual al leerse se tiene idea de que consiste el proyecto. Que en este caso es un sistema de administración de turnos.</w:t>
+      </w:r>
+    </w:p>
+    <w:p>
+      <w:pPr>
+        <w:rPr>
+          <w:sz w:val="28"/>
+          <w:szCs w:val="28"/>
+        </w:rPr>
+      </w:pPr>
+      <w:r>
+        <w:rPr>
+          <w:sz w:val="28"/>
+          <w:szCs w:val="28"/>
+        </w:rPr>
+        <w:t>FASTQUEUE</w:t>
+      </w:r>
+      <w:r>
+        <w:rPr>
+          <w:sz w:val="28"/>
+          <w:szCs w:val="28"/>
+        </w:rPr>
+        <w:t xml:space="preserve"> es un sistema informático flexible y adaptable que se encarga de gestionar de una manera automatizada y transparente los turnos en las empresas y con ello ofrecer mejor desempeño a las empresas.</w:t>
+      </w:r>
+    </w:p>
+    <w:p>
+      <w:pPr>
+        <w:rPr>
+          <w:sz w:val="28"/>
+          <w:szCs w:val="28"/>
+        </w:rPr>
+      </w:pPr>
+    </w:p>
+    <w:p>
+      <w:pPr>
+        <w:pStyle w:val="Ttulo2"/>
+      </w:pPr>
+      <w:bookmarkStart w:id="2" w:name="_Toc95122304"/>
+      <w:r>
+        <w:t xml:space="preserve">2.1 </w:t>
+      </w:r>
+      <w:r>
+        <w:t>Descripción del Proyecto</w:t>
+      </w:r>
       <w:bookmarkEnd w:id="2"/>
     </w:p>
     <w:p/>
@@ -2084,10 +2233,6 @@
         </w:rPr>
       </w:pPr>
       <w:r>
-        <w:rPr>
-          <w:sz w:val="28"/>
-          <w:szCs w:val="28"/>
-        </w:rPr>
         <w:t xml:space="preserve">     </w:t>
       </w:r>
       <w:r>
@@ -2095,43 +2240,28 @@
           <w:sz w:val="28"/>
           <w:szCs w:val="28"/>
         </w:rPr>
-        <w:t xml:space="preserve">El nombre elegido para el proyecto es </w:t>
-      </w:r>
-      <w:r>
-        <w:rPr>
-          <w:sz w:val="28"/>
-          <w:szCs w:val="28"/>
-        </w:rPr>
-        <w:t>FASTQUEUE</w:t>
-      </w:r>
-      <w:r>
-        <w:rPr>
-          <w:sz w:val="28"/>
-          <w:szCs w:val="28"/>
-        </w:rPr>
-        <w:t>, el cual al leerse se tiene idea de que consiste el proyecto. Que en este caso es un sistema de administración de turnos.</w:t>
-      </w:r>
-    </w:p>
-    <w:p>
-      <w:pPr>
-        <w:rPr>
-          <w:sz w:val="28"/>
-          <w:szCs w:val="28"/>
-        </w:rPr>
-      </w:pPr>
-      <w:r>
-        <w:rPr>
-          <w:sz w:val="28"/>
-          <w:szCs w:val="28"/>
-        </w:rPr>
-        <w:t>FASTQUEUE</w:t>
-      </w:r>
-      <w:r>
-        <w:rPr>
-          <w:sz w:val="28"/>
-          <w:szCs w:val="28"/>
-        </w:rPr>
-        <w:t xml:space="preserve"> es un sistema informático flexible y adaptable que se encarga de gestionar de una manera automatizada y transparente los turnos en las empresas y con ello ofrecer mejor desempeño a las empresas.</w:t>
+        <w:t>FASTQUEUE es un sistema pensado para optimización del tiempo</w:t>
+      </w:r>
+      <w:r>
+        <w:rPr>
+          <w:sz w:val="28"/>
+          <w:szCs w:val="28"/>
+        </w:rPr>
+        <w:t xml:space="preserve"> de los clientes de empresas, bancos, oficinas </w:t>
+      </w:r>
+      <w:r>
+        <w:rPr>
+          <w:sz w:val="28"/>
+          <w:szCs w:val="28"/>
+        </w:rPr>
+        <w:t>públicas</w:t>
+      </w:r>
+      <w:r>
+        <w:rPr>
+          <w:sz w:val="28"/>
+          <w:szCs w:val="28"/>
+        </w:rPr>
+        <w:t>, etc. Contamos con un sistema a prueba de fallas y escalable en el tiempo.</w:t>
       </w:r>
     </w:p>
     <w:p>
@@ -2146,72 +2276,11 @@
       <w:pPr>
         <w:pStyle w:val="Ttulo2"/>
       </w:pPr>
-      <w:bookmarkStart w:id="3" w:name="_Toc95122304"/>
-      <w:r>
-        <w:t xml:space="preserve">2.1 </w:t>
-      </w:r>
-      <w:r>
-        <w:t>Descripción del Proyecto</w:t>
+      <w:bookmarkStart w:id="3" w:name="_Toc95122305"/>
+      <w:r>
+        <w:t>2.2 Objetivos Generales</w:t>
       </w:r>
       <w:bookmarkEnd w:id="3"/>
-    </w:p>
-    <w:p/>
-    <w:p>
-      <w:pPr>
-        <w:rPr>
-          <w:sz w:val="28"/>
-          <w:szCs w:val="28"/>
-        </w:rPr>
-      </w:pPr>
-      <w:r>
-        <w:t xml:space="preserve">     </w:t>
-      </w:r>
-      <w:r>
-        <w:rPr>
-          <w:sz w:val="28"/>
-          <w:szCs w:val="28"/>
-        </w:rPr>
-        <w:t>FASTQUEUE es un sistema pensado para optimización del tiempo</w:t>
-      </w:r>
-      <w:r>
-        <w:rPr>
-          <w:sz w:val="28"/>
-          <w:szCs w:val="28"/>
-        </w:rPr>
-        <w:t xml:space="preserve"> de los clientes de empresas, bancos, oficinas </w:t>
-      </w:r>
-      <w:r>
-        <w:rPr>
-          <w:sz w:val="28"/>
-          <w:szCs w:val="28"/>
-        </w:rPr>
-        <w:t>públicas</w:t>
-      </w:r>
-      <w:r>
-        <w:rPr>
-          <w:sz w:val="28"/>
-          <w:szCs w:val="28"/>
-        </w:rPr>
-        <w:t>, etc. Contamos con un sistema a prueba de fallas y escalable en el tiempo.</w:t>
-      </w:r>
-    </w:p>
-    <w:p>
-      <w:pPr>
-        <w:rPr>
-          <w:sz w:val="28"/>
-          <w:szCs w:val="28"/>
-        </w:rPr>
-      </w:pPr>
-    </w:p>
-    <w:p>
-      <w:pPr>
-        <w:pStyle w:val="Ttulo2"/>
-      </w:pPr>
-      <w:bookmarkStart w:id="4" w:name="_Toc95122305"/>
-      <w:r>
-        <w:t>2.2 Objetivos Generales</w:t>
-      </w:r>
-      <w:bookmarkEnd w:id="4"/>
     </w:p>
     <w:p/>
     <w:p>
@@ -2346,11 +2415,11 @@
       <w:pPr>
         <w:pStyle w:val="Ttulo2"/>
       </w:pPr>
-      <w:bookmarkStart w:id="5" w:name="_Toc95122306"/>
+      <w:bookmarkStart w:id="4" w:name="_Toc95122306"/>
       <w:r>
         <w:t>2.3 Objetivos Específicos</w:t>
       </w:r>
-      <w:bookmarkEnd w:id="5"/>
+      <w:bookmarkEnd w:id="4"/>
     </w:p>
     <w:p/>
     <w:p>
@@ -2439,10 +2508,67 @@
       <w:pPr>
         <w:pStyle w:val="Ttulo2"/>
       </w:pPr>
-      <w:bookmarkStart w:id="6" w:name="_Toc95122307"/>
+      <w:bookmarkStart w:id="5" w:name="_Toc95122307"/>
       <w:r>
         <w:t>2.4 Necesidad del Proyecto</w:t>
       </w:r>
+      <w:bookmarkEnd w:id="5"/>
+    </w:p>
+    <w:p/>
+    <w:p>
+      <w:pPr>
+        <w:rPr>
+          <w:sz w:val="28"/>
+          <w:szCs w:val="28"/>
+        </w:rPr>
+      </w:pPr>
+      <w:r>
+        <w:rPr>
+          <w:sz w:val="28"/>
+          <w:szCs w:val="28"/>
+        </w:rPr>
+        <w:t xml:space="preserve">     </w:t>
+      </w:r>
+      <w:r>
+        <w:rPr>
+          <w:sz w:val="28"/>
+          <w:szCs w:val="28"/>
+        </w:rPr>
+        <w:t xml:space="preserve">Nuestros clientes objetivos cuentan con grandes colas de esperas en sus negocios, empresas o consultorios. Por la afluencia de clientes que los vistan, estos últimos suelen esperar largas horas para ser atendidos y en el peor de los casos ni siquiera son atendidos lo cual genera </w:t>
+      </w:r>
+      <w:proofErr w:type="spellStart"/>
+      <w:r>
+        <w:rPr>
+          <w:sz w:val="28"/>
+          <w:szCs w:val="28"/>
+        </w:rPr>
+        <w:t>perdidas</w:t>
+      </w:r>
+      <w:proofErr w:type="spellEnd"/>
+      <w:r>
+        <w:rPr>
+          <w:sz w:val="28"/>
+          <w:szCs w:val="28"/>
+        </w:rPr>
+        <w:t xml:space="preserve"> de tiempo y dinero para las dos partes. Al final los clientes se llevan una muy mala imagen de las empresas por ser poco transparentes con los turnos.</w:t>
+      </w:r>
+    </w:p>
+    <w:p>
+      <w:pPr>
+        <w:rPr>
+          <w:sz w:val="28"/>
+          <w:szCs w:val="28"/>
+        </w:rPr>
+      </w:pPr>
+    </w:p>
+    <w:p>
+      <w:pPr>
+        <w:pStyle w:val="Ttulo2"/>
+      </w:pPr>
+      <w:bookmarkStart w:id="6" w:name="_Toc95122308"/>
+      <w:r>
+        <w:t>2.5 Antecedentes del Proyecto</w:t>
+      </w:r>
       <w:bookmarkEnd w:id="6"/>
     </w:p>
     <w:p/>
@@ -2458,14 +2584,25 @@
           <w:sz w:val="28"/>
           <w:szCs w:val="28"/>
         </w:rPr>
-        <w:t xml:space="preserve">     </w:t>
-      </w:r>
-      <w:r>
-        <w:rPr>
-          <w:sz w:val="28"/>
-          <w:szCs w:val="28"/>
-        </w:rPr>
-        <w:t>Nuestros clientes objetivos cuentan con grandes colas de esperas en sus negocios, empresas o consultorios. Por la afluencia de clientes que los vistan, estos últimos suelen esperar largas horas para ser atendidos y en el peor de los casos ni siquiera son atendidos lo cual genera perdidas de tiempo y dinero para las dos partes. Al final los clientes se llevan una muy mala imagen de las empresas por ser poco transparentes con los turnos.</w:t>
+        <w:t xml:space="preserve">     FASTQUEUE se ha implementado exitosamente en diferentes empresas, los beneficios obtenidos desde su implementación al poco tiempo ya son palpables y medibles. La satisfacción de los clientes de las empresas donde ya se encuentra operando el software </w:t>
+      </w:r>
+      <w:proofErr w:type="spellStart"/>
+      <w:proofErr w:type="gramStart"/>
+      <w:r>
+        <w:rPr>
+          <w:sz w:val="28"/>
+          <w:szCs w:val="28"/>
+        </w:rPr>
+        <w:t>a</w:t>
+      </w:r>
+      <w:proofErr w:type="spellEnd"/>
+      <w:proofErr w:type="gramEnd"/>
+      <w:r>
+        <w:rPr>
+          <w:sz w:val="28"/>
+          <w:szCs w:val="28"/>
+        </w:rPr>
+        <w:t xml:space="preserve"> sido real.</w:t>
       </w:r>
     </w:p>
     <w:p>
@@ -2480,9 +2617,12 @@
       <w:pPr>
         <w:pStyle w:val="Ttulo2"/>
       </w:pPr>
-      <w:bookmarkStart w:id="7" w:name="_Toc95122308"/>
-      <w:r>
-        <w:t>2.5 Antecedentes del Proyecto</w:t>
+      <w:bookmarkStart w:id="7" w:name="_Toc95122309"/>
+      <w:r>
+        <w:t xml:space="preserve">2.6 </w:t>
+      </w:r>
+      <w:r>
+        <w:t>Alcance del Proyecto</w:t>
       </w:r>
       <w:bookmarkEnd w:id="7"/>
     </w:p>
@@ -2499,7 +2639,123 @@
           <w:sz w:val="28"/>
           <w:szCs w:val="28"/>
         </w:rPr>
-        <w:t xml:space="preserve">     FASTQUEUE se ha implementado exitosamente en diferentes empresas, los beneficios obtenidos desde su implementación al poco tiempo ya son palpables y medibles. La satisfacción de los clientes de las empresas donde ya se encuentra operando el software a sido real.</w:t>
+        <w:t xml:space="preserve">     FASTQUEUE</w:t>
+      </w:r>
+      <w:r>
+        <w:rPr>
+          <w:sz w:val="28"/>
+          <w:szCs w:val="28"/>
+        </w:rPr>
+        <w:t xml:space="preserve"> </w:t>
+      </w:r>
+      <w:proofErr w:type="spellStart"/>
+      <w:r>
+        <w:rPr>
+          <w:sz w:val="28"/>
+          <w:szCs w:val="28"/>
+        </w:rPr>
+        <w:t>esta</w:t>
+      </w:r>
+      <w:proofErr w:type="spellEnd"/>
+      <w:r>
+        <w:rPr>
+          <w:sz w:val="28"/>
+          <w:szCs w:val="28"/>
+        </w:rPr>
+        <w:t xml:space="preserve"> pensado para ser un sistema global.</w:t>
+      </w:r>
+    </w:p>
+    <w:p>
+      <w:pPr>
+        <w:rPr>
+          <w:sz w:val="28"/>
+          <w:szCs w:val="28"/>
+        </w:rPr>
+      </w:pPr>
+      <w:r>
+        <w:rPr>
+          <w:sz w:val="28"/>
+          <w:szCs w:val="28"/>
+        </w:rPr>
+        <w:lastRenderedPageBreak/>
+        <w:t xml:space="preserve">Iniciamos en </w:t>
+      </w:r>
+      <w:proofErr w:type="spellStart"/>
+      <w:r>
+        <w:rPr>
+          <w:sz w:val="28"/>
+          <w:szCs w:val="28"/>
+        </w:rPr>
+        <w:t>Republica</w:t>
+      </w:r>
+      <w:proofErr w:type="spellEnd"/>
+      <w:r>
+        <w:rPr>
+          <w:sz w:val="28"/>
+          <w:szCs w:val="28"/>
+        </w:rPr>
+        <w:t xml:space="preserve"> Dominicana por tener un buen mercado ya que el 90% de las empresas que necesitan este tipo de sistema aun no lo tienen.</w:t>
+      </w:r>
+    </w:p>
+    <w:p>
+      <w:pPr>
+        <w:rPr>
+          <w:sz w:val="28"/>
+          <w:szCs w:val="28"/>
+        </w:rPr>
+      </w:pPr>
+      <w:r>
+        <w:rPr>
+          <w:sz w:val="28"/>
+          <w:szCs w:val="28"/>
+        </w:rPr>
+        <w:t xml:space="preserve">Estamos comprometidos con su desarrollo, cada semana se crean nuevos </w:t>
+      </w:r>
+      <w:proofErr w:type="spellStart"/>
+      <w:r>
+        <w:rPr>
+          <w:sz w:val="28"/>
+          <w:szCs w:val="28"/>
+        </w:rPr>
+        <w:t>release</w:t>
+      </w:r>
+      <w:proofErr w:type="spellEnd"/>
+      <w:r>
+        <w:rPr>
+          <w:sz w:val="28"/>
+          <w:szCs w:val="28"/>
+        </w:rPr>
+        <w:t xml:space="preserve"> del sistema, Se corrigen fallas y se agregan mejoras.</w:t>
+      </w:r>
+    </w:p>
+    <w:p>
+      <w:pPr>
+        <w:rPr>
+          <w:sz w:val="28"/>
+          <w:szCs w:val="28"/>
+        </w:rPr>
+      </w:pPr>
+      <w:r>
+        <w:rPr>
+          <w:sz w:val="28"/>
+          <w:szCs w:val="28"/>
+        </w:rPr>
+        <w:t>Nuestro objetivo principal es tener un sistema estable, escalable y adaptable a todas las necesidades de nuestros clientes.</w:t>
+      </w:r>
+    </w:p>
+    <w:p>
+      <w:pPr>
+        <w:rPr>
+          <w:sz w:val="28"/>
+          <w:szCs w:val="28"/>
+        </w:rPr>
+      </w:pPr>
+      <w:r>
+        <w:rPr>
+          <w:sz w:val="28"/>
+          <w:szCs w:val="28"/>
+        </w:rPr>
+        <w:t>Cumplimos con todos los estándares de calidad, privacidad y seguridad. Lo cual nos permitirá tener un sistema 100% profesional de alcance global.</w:t>
       </w:r>
     </w:p>
     <w:p>
@@ -2514,119 +2770,14 @@
       <w:pPr>
         <w:pStyle w:val="Ttulo2"/>
       </w:pPr>
-      <w:bookmarkStart w:id="8" w:name="_Toc95122309"/>
-      <w:r>
-        <w:t xml:space="preserve">2.6 </w:t>
-      </w:r>
-      <w:r>
-        <w:t>Alcance del Proyecto</w:t>
+      <w:bookmarkStart w:id="8" w:name="_Toc95122310"/>
+      <w:r>
+        <w:t xml:space="preserve">2.7 </w:t>
+      </w:r>
+      <w:r>
+        <w:t>Descripción de los entregables del proyecto</w:t>
       </w:r>
       <w:bookmarkEnd w:id="8"/>
-    </w:p>
-    <w:p/>
-    <w:p>
-      <w:pPr>
-        <w:rPr>
-          <w:sz w:val="28"/>
-          <w:szCs w:val="28"/>
-        </w:rPr>
-      </w:pPr>
-      <w:r>
-        <w:rPr>
-          <w:sz w:val="28"/>
-          <w:szCs w:val="28"/>
-        </w:rPr>
-        <w:t xml:space="preserve">     FASTQUEUE</w:t>
-      </w:r>
-      <w:r>
-        <w:rPr>
-          <w:sz w:val="28"/>
-          <w:szCs w:val="28"/>
-        </w:rPr>
-        <w:t xml:space="preserve"> esta pensado para ser un sistema global.</w:t>
-      </w:r>
-    </w:p>
-    <w:p>
-      <w:pPr>
-        <w:rPr>
-          <w:sz w:val="28"/>
-          <w:szCs w:val="28"/>
-        </w:rPr>
-      </w:pPr>
-      <w:r>
-        <w:rPr>
-          <w:sz w:val="28"/>
-          <w:szCs w:val="28"/>
-        </w:rPr>
-        <w:lastRenderedPageBreak/>
-        <w:t>Iniciamos en Republica Dominicana por tener un buen mercado ya que el 90% de las empresas que necesitan este tipo de sistema aun no lo tienen.</w:t>
-      </w:r>
-    </w:p>
-    <w:p>
-      <w:pPr>
-        <w:rPr>
-          <w:sz w:val="28"/>
-          <w:szCs w:val="28"/>
-        </w:rPr>
-      </w:pPr>
-      <w:r>
-        <w:rPr>
-          <w:sz w:val="28"/>
-          <w:szCs w:val="28"/>
-        </w:rPr>
-        <w:t>Estamos comprometidos con su desarrollo, cada semana se crean nuevos release del sistema, Se corrigen fallas y se agregan mejoras.</w:t>
-      </w:r>
-    </w:p>
-    <w:p>
-      <w:pPr>
-        <w:rPr>
-          <w:sz w:val="28"/>
-          <w:szCs w:val="28"/>
-        </w:rPr>
-      </w:pPr>
-      <w:r>
-        <w:rPr>
-          <w:sz w:val="28"/>
-          <w:szCs w:val="28"/>
-        </w:rPr>
-        <w:t>Nuestro objetivo principal es tener un sistema estable, escalable y adaptable a todas las necesidades de nuestros clientes.</w:t>
-      </w:r>
-    </w:p>
-    <w:p>
-      <w:pPr>
-        <w:rPr>
-          <w:sz w:val="28"/>
-          <w:szCs w:val="28"/>
-        </w:rPr>
-      </w:pPr>
-      <w:r>
-        <w:rPr>
-          <w:sz w:val="28"/>
-          <w:szCs w:val="28"/>
-        </w:rPr>
-        <w:t>Cumplimos con todos los estándares de calidad, privacidad y seguridad. Lo cual nos permitirá tener un sistema 100% profesional de alcance global.</w:t>
-      </w:r>
-    </w:p>
-    <w:p>
-      <w:pPr>
-        <w:rPr>
-          <w:sz w:val="28"/>
-          <w:szCs w:val="28"/>
-        </w:rPr>
-      </w:pPr>
-    </w:p>
-    <w:p>
-      <w:pPr>
-        <w:pStyle w:val="Ttulo2"/>
-      </w:pPr>
-      <w:bookmarkStart w:id="9" w:name="_Toc95122310"/>
-      <w:r>
-        <w:t xml:space="preserve">2.7 </w:t>
-      </w:r>
-      <w:r>
-        <w:t>Descripción de los entregables del proyecto</w:t>
-      </w:r>
-      <w:bookmarkEnd w:id="9"/>
     </w:p>
     <w:p/>
     <w:tbl>
@@ -2832,7 +2983,15 @@
                 <w:sz w:val="28"/>
                 <w:szCs w:val="28"/>
               </w:rPr>
-              <w:t>En el área de sistema y TIC´</w:t>
+              <w:t xml:space="preserve">En el área de sistema y </w:t>
+            </w:r>
+            <w:proofErr w:type="spellStart"/>
+            <w:r>
+              <w:rPr>
+                <w:sz w:val="28"/>
+                <w:szCs w:val="28"/>
+              </w:rPr>
+              <w:t>TIC´</w:t>
             </w:r>
             <w:r>
               <w:rPr>
@@ -2841,6 +3000,7 @@
               </w:rPr>
               <w:t>s</w:t>
             </w:r>
+            <w:proofErr w:type="spellEnd"/>
           </w:p>
         </w:tc>
       </w:tr>
@@ -2950,7 +3110,15 @@
                 <w:sz w:val="28"/>
                 <w:szCs w:val="28"/>
               </w:rPr>
-              <w:t>En el área de sistema y TIC´</w:t>
+              <w:t xml:space="preserve">En el área de sistema y </w:t>
+            </w:r>
+            <w:proofErr w:type="spellStart"/>
+            <w:r>
+              <w:rPr>
+                <w:sz w:val="28"/>
+                <w:szCs w:val="28"/>
+              </w:rPr>
+              <w:t>TIC´</w:t>
             </w:r>
             <w:r>
               <w:rPr>
@@ -2959,6 +3127,7 @@
               </w:rPr>
               <w:t>s</w:t>
             </w:r>
+            <w:proofErr w:type="spellEnd"/>
           </w:p>
         </w:tc>
       </w:tr>
@@ -3208,7 +3377,15 @@
                 <w:sz w:val="28"/>
                 <w:szCs w:val="28"/>
               </w:rPr>
-              <w:t>En el área de sistema y TIC´</w:t>
+              <w:t xml:space="preserve">En el área de sistema y </w:t>
+            </w:r>
+            <w:proofErr w:type="spellStart"/>
+            <w:r>
+              <w:rPr>
+                <w:sz w:val="28"/>
+                <w:szCs w:val="28"/>
+              </w:rPr>
+              <w:t>TIC´</w:t>
             </w:r>
             <w:r>
               <w:rPr>
@@ -3217,6 +3394,7 @@
               </w:rPr>
               <w:t>s</w:t>
             </w:r>
+            <w:proofErr w:type="spellEnd"/>
           </w:p>
         </w:tc>
       </w:tr>
@@ -3232,6 +3410,7 @@
                 <w:szCs w:val="28"/>
               </w:rPr>
             </w:pPr>
+            <w:bookmarkStart w:id="9" w:name="_GoBack"/>
             <w:r>
               <w:rPr>
                 <w:sz w:val="28"/>
@@ -3526,7 +3705,23 @@
                 <w:sz w:val="28"/>
                 <w:szCs w:val="28"/>
               </w:rPr>
-              <w:t>Proporciona diseño detallado (puede ser representado como un prototipo, diagrama de flujo, diagrama entidad-relación, pseudo código, etc.).</w:t>
+              <w:t xml:space="preserve">Proporciona diseño detallado (puede ser representado como un prototipo, diagrama de flujo, diagrama entidad-relación, </w:t>
+            </w:r>
+            <w:proofErr w:type="spellStart"/>
+            <w:r>
+              <w:rPr>
+                <w:sz w:val="28"/>
+                <w:szCs w:val="28"/>
+              </w:rPr>
+              <w:t>pseudo</w:t>
+            </w:r>
+            <w:proofErr w:type="spellEnd"/>
+            <w:r>
+              <w:rPr>
+                <w:sz w:val="28"/>
+                <w:szCs w:val="28"/>
+              </w:rPr>
+              <w:t xml:space="preserve"> código, etc.).</w:t>
             </w:r>
           </w:p>
         </w:tc>
@@ -3567,7 +3762,15 @@
                 <w:sz w:val="28"/>
                 <w:szCs w:val="28"/>
               </w:rPr>
-              <w:t>En el área de sistema y TIC´</w:t>
+              <w:t xml:space="preserve">En el área de sistema y </w:t>
+            </w:r>
+            <w:proofErr w:type="spellStart"/>
+            <w:r>
+              <w:rPr>
+                <w:sz w:val="28"/>
+                <w:szCs w:val="28"/>
+              </w:rPr>
+              <w:t>TIC´</w:t>
             </w:r>
             <w:r>
               <w:rPr>
@@ -3576,6 +3779,107 @@
               </w:rPr>
               <w:t>s</w:t>
             </w:r>
+            <w:proofErr w:type="spellEnd"/>
+          </w:p>
+        </w:tc>
+      </w:tr>
+      <w:bookmarkEnd w:id="9"/>
+      <w:tr>
+        <w:tc>
+          <w:tcPr>
+            <w:tcW w:w="1197" w:type="pct"/>
+          </w:tcPr>
+          <w:p>
+            <w:pPr>
+              <w:rPr>
+                <w:sz w:val="28"/>
+                <w:szCs w:val="28"/>
+              </w:rPr>
+            </w:pPr>
+            <w:r>
+              <w:rPr>
+                <w:sz w:val="28"/>
+                <w:szCs w:val="28"/>
+              </w:rPr>
+              <w:lastRenderedPageBreak/>
+              <w:t>Componente de Software</w:t>
+            </w:r>
+          </w:p>
+        </w:tc>
+        <w:tc>
+          <w:tcPr>
+            <w:tcW w:w="1659" w:type="pct"/>
+          </w:tcPr>
+          <w:p>
+            <w:pPr>
+              <w:rPr>
+                <w:sz w:val="28"/>
+                <w:szCs w:val="28"/>
+              </w:rPr>
+            </w:pPr>
+            <w:r>
+              <w:rPr>
+                <w:sz w:val="28"/>
+                <w:szCs w:val="28"/>
+              </w:rPr>
+              <w:t>Un conjunto de unidades de código relacionadas. Los estados aplicables   son: unidad             probada, corregida e incorporada en la línea base.</w:t>
+            </w:r>
+          </w:p>
+        </w:tc>
+        <w:tc>
+          <w:tcPr>
+            <w:tcW w:w="1072" w:type="pct"/>
+          </w:tcPr>
+          <w:p>
+            <w:pPr>
+              <w:rPr>
+                <w:sz w:val="28"/>
+                <w:szCs w:val="28"/>
+              </w:rPr>
+            </w:pPr>
+            <w:r>
+              <w:rPr>
+                <w:sz w:val="28"/>
+                <w:szCs w:val="28"/>
+              </w:rPr>
+              <w:t>17/02/2022</w:t>
+            </w:r>
+          </w:p>
+        </w:tc>
+        <w:tc>
+          <w:tcPr>
+            <w:tcW w:w="1072" w:type="pct"/>
+          </w:tcPr>
+          <w:p>
+            <w:pPr>
+              <w:rPr>
+                <w:sz w:val="28"/>
+                <w:szCs w:val="28"/>
+              </w:rPr>
+            </w:pPr>
+            <w:r>
+              <w:rPr>
+                <w:sz w:val="28"/>
+                <w:szCs w:val="28"/>
+              </w:rPr>
+              <w:t xml:space="preserve">En el área de sistema y </w:t>
+            </w:r>
+            <w:proofErr w:type="spellStart"/>
+            <w:r>
+              <w:rPr>
+                <w:sz w:val="28"/>
+                <w:szCs w:val="28"/>
+              </w:rPr>
+              <w:t>TIC´</w:t>
+            </w:r>
+            <w:r>
+              <w:rPr>
+                <w:sz w:val="28"/>
+                <w:szCs w:val="28"/>
+              </w:rPr>
+              <w:t>s</w:t>
+            </w:r>
+            <w:proofErr w:type="spellEnd"/>
           </w:p>
         </w:tc>
       </w:tr>
@@ -3596,8 +3900,7 @@
                 <w:sz w:val="28"/>
                 <w:szCs w:val="28"/>
               </w:rPr>
-              <w:lastRenderedPageBreak/>
-              <w:t>Componente de Software</w:t>
+              <w:t>Manuales de usuario</w:t>
             </w:r>
           </w:p>
         </w:tc>
@@ -3617,7 +3920,7 @@
                 <w:sz w:val="28"/>
                 <w:szCs w:val="28"/>
               </w:rPr>
-              <w:t>Un conjunto de unidades de código relacionadas. Los estados aplicables   son: unidad             probada, corregida e incorporada en la línea base.</w:t>
+              <w:t>Describe la forma de uso del Software basado en la interfaz de usuario.</w:t>
             </w:r>
           </w:p>
         </w:tc>
@@ -3657,7 +3960,15 @@
                 <w:sz w:val="28"/>
                 <w:szCs w:val="28"/>
               </w:rPr>
-              <w:t>En el área de sistema y TIC´</w:t>
+              <w:t xml:space="preserve">En el área de sistema y </w:t>
+            </w:r>
+            <w:proofErr w:type="spellStart"/>
+            <w:r>
+              <w:rPr>
+                <w:sz w:val="28"/>
+                <w:szCs w:val="28"/>
+              </w:rPr>
+              <w:t>TIC´</w:t>
             </w:r>
             <w:r>
               <w:rPr>
@@ -3666,95 +3977,7 @@
               </w:rPr>
               <w:t>s</w:t>
             </w:r>
-          </w:p>
-        </w:tc>
-      </w:tr>
-      <w:tr>
-        <w:tc>
-          <w:tcPr>
-            <w:tcW w:w="1197" w:type="pct"/>
-          </w:tcPr>
-          <w:p>
-            <w:pPr>
-              <w:rPr>
-                <w:sz w:val="28"/>
-                <w:szCs w:val="28"/>
-              </w:rPr>
-            </w:pPr>
-            <w:r>
-              <w:rPr>
-                <w:sz w:val="28"/>
-                <w:szCs w:val="28"/>
-              </w:rPr>
-              <w:t>Manuales de usuario</w:t>
-            </w:r>
-          </w:p>
-        </w:tc>
-        <w:tc>
-          <w:tcPr>
-            <w:tcW w:w="1659" w:type="pct"/>
-          </w:tcPr>
-          <w:p>
-            <w:pPr>
-              <w:rPr>
-                <w:sz w:val="28"/>
-                <w:szCs w:val="28"/>
-              </w:rPr>
-            </w:pPr>
-            <w:r>
-              <w:rPr>
-                <w:sz w:val="28"/>
-                <w:szCs w:val="28"/>
-              </w:rPr>
-              <w:t>Describe la forma de uso del Software basado en la interfaz de usuario.</w:t>
-            </w:r>
-          </w:p>
-        </w:tc>
-        <w:tc>
-          <w:tcPr>
-            <w:tcW w:w="1072" w:type="pct"/>
-          </w:tcPr>
-          <w:p>
-            <w:pPr>
-              <w:rPr>
-                <w:sz w:val="28"/>
-                <w:szCs w:val="28"/>
-              </w:rPr>
-            </w:pPr>
-            <w:r>
-              <w:rPr>
-                <w:sz w:val="28"/>
-                <w:szCs w:val="28"/>
-              </w:rPr>
-              <w:t>17/02/2022</w:t>
-            </w:r>
-          </w:p>
-        </w:tc>
-        <w:tc>
-          <w:tcPr>
-            <w:tcW w:w="1072" w:type="pct"/>
-          </w:tcPr>
-          <w:p>
-            <w:pPr>
-              <w:rPr>
-                <w:sz w:val="28"/>
-                <w:szCs w:val="28"/>
-              </w:rPr>
-            </w:pPr>
-            <w:r>
-              <w:rPr>
-                <w:sz w:val="28"/>
-                <w:szCs w:val="28"/>
-              </w:rPr>
-              <w:t>En el área de sistema y TIC´</w:t>
-            </w:r>
-            <w:r>
-              <w:rPr>
-                <w:sz w:val="28"/>
-                <w:szCs w:val="28"/>
-              </w:rPr>
-              <w:t>s</w:t>
-            </w:r>
+            <w:proofErr w:type="spellEnd"/>
           </w:p>
         </w:tc>
       </w:tr>
@@ -3913,12 +4136,21 @@
           <w:lang w:val="es-MX"/>
         </w:rPr>
       </w:pPr>
+      <w:proofErr w:type="spellStart"/>
       <w:r>
         <w:rPr>
           <w:rFonts w:ascii="Arial" w:hAnsi="Arial" w:cs="Arial"/>
           <w:lang w:val="es-MX"/>
         </w:rPr>
-        <w:t xml:space="preserve">Ever Cuevas </w:t>
+        <w:t>Ever</w:t>
+      </w:r>
+      <w:proofErr w:type="spellEnd"/>
+      <w:r>
+        <w:rPr>
+          <w:rFonts w:ascii="Arial" w:hAnsi="Arial" w:cs="Arial"/>
+          <w:lang w:val="es-MX"/>
+        </w:rPr>
+        <w:t xml:space="preserve"> Cuevas </w:t>
       </w:r>
       <w:r>
         <w:rPr>
@@ -4203,6 +4435,697 @@
             </a:graphic>
           </wp:anchor>
         </w:drawing>
+      </w:r>
+    </w:p>
+    <w:p>
+      <w:pPr>
+        <w:rPr>
+          <w:sz w:val="28"/>
+          <w:szCs w:val="28"/>
+        </w:rPr>
+      </w:pPr>
+    </w:p>
+    <w:p>
+      <w:pPr>
+        <w:rPr>
+          <w:sz w:val="28"/>
+          <w:szCs w:val="28"/>
+        </w:rPr>
+      </w:pPr>
+    </w:p>
+    <w:p>
+      <w:pPr>
+        <w:rPr>
+          <w:sz w:val="28"/>
+          <w:szCs w:val="28"/>
+        </w:rPr>
+      </w:pPr>
+    </w:p>
+    <w:p>
+      <w:pPr>
+        <w:keepNext/>
+        <w:keepLines/>
+        <w:spacing w:before="40" w:after="0"/>
+        <w:outlineLvl w:val="1"/>
+        <w:rPr>
+          <w:rFonts w:asciiTheme="majorHAnsi" w:eastAsiaTheme="majorEastAsia" w:hAnsiTheme="majorHAnsi" w:cstheme="majorBidi"/>
+          <w:b/>
+          <w:color w:val="000000" w:themeColor="text1"/>
+          <w:sz w:val="36"/>
+          <w:szCs w:val="26"/>
+        </w:rPr>
+      </w:pPr>
+      <w:r>
+        <w:rPr>
+          <w:rFonts w:asciiTheme="majorHAnsi" w:eastAsiaTheme="majorEastAsia" w:hAnsiTheme="majorHAnsi" w:cstheme="majorBidi"/>
+          <w:b/>
+          <w:color w:val="000000" w:themeColor="text1"/>
+          <w:sz w:val="36"/>
+          <w:szCs w:val="26"/>
+        </w:rPr>
+        <w:lastRenderedPageBreak/>
+        <w:t>4. Descripción de los aspectos técnicos</w:t>
+      </w:r>
+    </w:p>
+    <w:p>
+      <w:pPr>
+        <w:keepNext/>
+        <w:keepLines/>
+        <w:spacing w:before="40" w:after="0"/>
+        <w:outlineLvl w:val="1"/>
+        <w:rPr>
+          <w:rFonts w:ascii="Arial" w:hAnsi="Arial" w:cs="Arial"/>
+          <w:sz w:val="28"/>
+        </w:rPr>
+      </w:pPr>
+    </w:p>
+    <w:p>
+      <w:pPr>
+        <w:keepNext/>
+        <w:keepLines/>
+        <w:spacing w:before="40" w:after="0"/>
+        <w:outlineLvl w:val="1"/>
+        <w:rPr>
+          <w:rFonts w:cstheme="minorHAnsi"/>
+          <w:b/>
+          <w:sz w:val="32"/>
+          <w:szCs w:val="32"/>
+        </w:rPr>
+      </w:pPr>
+      <w:r>
+        <w:rPr>
+          <w:rFonts w:cstheme="minorHAnsi"/>
+          <w:b/>
+          <w:sz w:val="32"/>
+          <w:szCs w:val="32"/>
+        </w:rPr>
+        <w:t>Requerimiento de hardware</w:t>
+      </w:r>
+    </w:p>
+    <w:p>
+      <w:pPr>
+        <w:keepNext/>
+        <w:keepLines/>
+        <w:spacing w:before="40" w:after="0"/>
+        <w:outlineLvl w:val="1"/>
+        <w:rPr>
+          <w:rFonts w:cstheme="minorHAnsi"/>
+          <w:sz w:val="28"/>
+          <w:szCs w:val="28"/>
+        </w:rPr>
+      </w:pPr>
+    </w:p>
+    <w:p>
+      <w:pPr>
+        <w:keepNext/>
+        <w:keepLines/>
+        <w:spacing w:before="40" w:after="0"/>
+        <w:outlineLvl w:val="1"/>
+        <w:rPr>
+          <w:rFonts w:cstheme="minorHAnsi"/>
+          <w:b/>
+          <w:sz w:val="28"/>
+          <w:szCs w:val="28"/>
+        </w:rPr>
+      </w:pPr>
+      <w:r>
+        <w:rPr>
+          <w:rFonts w:cstheme="minorHAnsi"/>
+          <w:b/>
+          <w:sz w:val="28"/>
+          <w:szCs w:val="28"/>
+        </w:rPr>
+        <w:t>PC</w:t>
+      </w:r>
+    </w:p>
+    <w:p>
+      <w:pPr>
+        <w:keepNext/>
+        <w:keepLines/>
+        <w:spacing w:before="40" w:after="0"/>
+        <w:outlineLvl w:val="1"/>
+        <w:rPr>
+          <w:rFonts w:cstheme="minorHAnsi"/>
+          <w:sz w:val="28"/>
+          <w:szCs w:val="28"/>
+        </w:rPr>
+      </w:pPr>
+      <w:r>
+        <w:rPr>
+          <w:rFonts w:cstheme="minorHAnsi"/>
+          <w:sz w:val="28"/>
+          <w:szCs w:val="28"/>
+        </w:rPr>
+        <w:t>Arquitectura: X64</w:t>
+      </w:r>
+    </w:p>
+    <w:p>
+      <w:pPr>
+        <w:keepNext/>
+        <w:keepLines/>
+        <w:spacing w:before="40" w:after="0"/>
+        <w:outlineLvl w:val="1"/>
+        <w:rPr>
+          <w:rFonts w:cstheme="minorHAnsi"/>
+          <w:sz w:val="28"/>
+          <w:szCs w:val="28"/>
+        </w:rPr>
+      </w:pPr>
+      <w:r>
+        <w:rPr>
+          <w:rFonts w:cstheme="minorHAnsi"/>
+          <w:sz w:val="28"/>
+          <w:szCs w:val="28"/>
+        </w:rPr>
+        <w:t>Disco duro: 500GB</w:t>
+      </w:r>
+      <w:r>
+        <w:rPr>
+          <w:rFonts w:cstheme="minorHAnsi"/>
+          <w:sz w:val="28"/>
+          <w:szCs w:val="28"/>
+        </w:rPr>
+        <w:t xml:space="preserve"> o más</w:t>
+      </w:r>
+    </w:p>
+    <w:p>
+      <w:pPr>
+        <w:keepNext/>
+        <w:keepLines/>
+        <w:spacing w:before="40" w:after="0"/>
+        <w:outlineLvl w:val="1"/>
+        <w:rPr>
+          <w:rFonts w:cstheme="minorHAnsi"/>
+          <w:sz w:val="28"/>
+          <w:szCs w:val="28"/>
+        </w:rPr>
+      </w:pPr>
+      <w:r>
+        <w:rPr>
+          <w:rFonts w:cstheme="minorHAnsi"/>
+          <w:sz w:val="28"/>
+          <w:szCs w:val="28"/>
+        </w:rPr>
+        <w:t>Memoria RAM: 8</w:t>
+      </w:r>
+      <w:r>
+        <w:rPr>
+          <w:rFonts w:cstheme="minorHAnsi"/>
+          <w:sz w:val="28"/>
+          <w:szCs w:val="28"/>
+        </w:rPr>
+        <w:t>GB</w:t>
+      </w:r>
+      <w:r>
+        <w:rPr>
+          <w:rFonts w:cstheme="minorHAnsi"/>
+          <w:sz w:val="28"/>
+          <w:szCs w:val="28"/>
+        </w:rPr>
+        <w:t xml:space="preserve"> o más</w:t>
+      </w:r>
+    </w:p>
+    <w:p>
+      <w:pPr>
+        <w:keepNext/>
+        <w:keepLines/>
+        <w:spacing w:before="40" w:after="0"/>
+        <w:outlineLvl w:val="1"/>
+        <w:rPr>
+          <w:rFonts w:cstheme="minorHAnsi"/>
+          <w:sz w:val="28"/>
+          <w:szCs w:val="28"/>
+        </w:rPr>
+      </w:pPr>
+      <w:r>
+        <w:rPr>
+          <w:rFonts w:cstheme="minorHAnsi"/>
+          <w:sz w:val="28"/>
+          <w:szCs w:val="28"/>
+        </w:rPr>
+        <w:t xml:space="preserve">Procesador: </w:t>
+      </w:r>
+      <w:proofErr w:type="spellStart"/>
+      <w:r>
+        <w:rPr>
+          <w:rFonts w:cstheme="minorHAnsi"/>
+          <w:sz w:val="28"/>
+          <w:szCs w:val="28"/>
+        </w:rPr>
+        <w:t>Core</w:t>
+      </w:r>
+      <w:proofErr w:type="spellEnd"/>
+      <w:r>
+        <w:rPr>
+          <w:rFonts w:cstheme="minorHAnsi"/>
+          <w:sz w:val="28"/>
+          <w:szCs w:val="28"/>
+        </w:rPr>
+        <w:t xml:space="preserve"> i3 (3.3GHz)</w:t>
+      </w:r>
+      <w:r>
+        <w:rPr>
+          <w:rFonts w:cstheme="minorHAnsi"/>
+          <w:sz w:val="28"/>
+          <w:szCs w:val="28"/>
+        </w:rPr>
+        <w:t xml:space="preserve"> o más</w:t>
+      </w:r>
+    </w:p>
+    <w:p>
+      <w:pPr>
+        <w:keepNext/>
+        <w:keepLines/>
+        <w:spacing w:before="40" w:after="0"/>
+        <w:outlineLvl w:val="1"/>
+        <w:rPr>
+          <w:rFonts w:cstheme="minorHAnsi"/>
+          <w:sz w:val="28"/>
+          <w:szCs w:val="28"/>
+        </w:rPr>
+      </w:pPr>
+      <w:r>
+        <w:rPr>
+          <w:rFonts w:cstheme="minorHAnsi"/>
+          <w:sz w:val="28"/>
+          <w:szCs w:val="28"/>
+        </w:rPr>
+        <w:t xml:space="preserve">Gráfica: Intel HF </w:t>
+      </w:r>
+      <w:proofErr w:type="spellStart"/>
+      <w:r>
+        <w:rPr>
+          <w:rFonts w:cstheme="minorHAnsi"/>
+          <w:sz w:val="28"/>
+          <w:szCs w:val="28"/>
+        </w:rPr>
+        <w:t>Graphics</w:t>
+      </w:r>
+      <w:proofErr w:type="spellEnd"/>
+      <w:r>
+        <w:rPr>
+          <w:rFonts w:cstheme="minorHAnsi"/>
+          <w:sz w:val="28"/>
+          <w:szCs w:val="28"/>
+        </w:rPr>
+        <w:t xml:space="preserve"> 4000</w:t>
+      </w:r>
+      <w:r>
+        <w:rPr>
+          <w:rFonts w:cstheme="minorHAnsi"/>
+          <w:sz w:val="28"/>
+          <w:szCs w:val="28"/>
+        </w:rPr>
+        <w:t xml:space="preserve"> o más</w:t>
+      </w:r>
+    </w:p>
+    <w:p>
+      <w:pPr>
+        <w:keepNext/>
+        <w:keepLines/>
+        <w:spacing w:before="40" w:after="0"/>
+        <w:outlineLvl w:val="1"/>
+        <w:rPr>
+          <w:rFonts w:cstheme="minorHAnsi"/>
+          <w:sz w:val="28"/>
+          <w:szCs w:val="28"/>
+        </w:rPr>
+      </w:pPr>
+    </w:p>
+    <w:p>
+      <w:pPr>
+        <w:keepNext/>
+        <w:keepLines/>
+        <w:spacing w:before="40" w:after="0"/>
+        <w:outlineLvl w:val="1"/>
+        <w:rPr>
+          <w:rFonts w:cstheme="minorHAnsi"/>
+          <w:b/>
+          <w:sz w:val="28"/>
+          <w:szCs w:val="28"/>
+        </w:rPr>
+      </w:pPr>
+      <w:r>
+        <w:rPr>
+          <w:rFonts w:cstheme="minorHAnsi"/>
+          <w:b/>
+          <w:sz w:val="28"/>
+          <w:szCs w:val="28"/>
+        </w:rPr>
+        <w:t xml:space="preserve">Aplicación </w:t>
+      </w:r>
+      <w:proofErr w:type="spellStart"/>
+      <w:r>
+        <w:rPr>
+          <w:rFonts w:cstheme="minorHAnsi"/>
+          <w:b/>
+          <w:sz w:val="28"/>
+          <w:szCs w:val="28"/>
+        </w:rPr>
+        <w:t>Android</w:t>
+      </w:r>
+      <w:proofErr w:type="spellEnd"/>
+    </w:p>
+    <w:p>
+      <w:pPr>
+        <w:keepNext/>
+        <w:keepLines/>
+        <w:spacing w:before="40" w:after="0"/>
+        <w:outlineLvl w:val="1"/>
+        <w:rPr>
+          <w:rFonts w:cstheme="minorHAnsi"/>
+          <w:sz w:val="28"/>
+          <w:szCs w:val="28"/>
+        </w:rPr>
+      </w:pPr>
+      <w:r>
+        <w:rPr>
+          <w:rFonts w:cstheme="minorHAnsi"/>
+          <w:sz w:val="28"/>
+          <w:szCs w:val="28"/>
+        </w:rPr>
+        <w:t>Disco duro: 32GB o más</w:t>
+      </w:r>
+    </w:p>
+    <w:p>
+      <w:pPr>
+        <w:keepNext/>
+        <w:keepLines/>
+        <w:spacing w:before="40" w:after="0"/>
+        <w:outlineLvl w:val="1"/>
+        <w:rPr>
+          <w:rFonts w:cstheme="minorHAnsi"/>
+          <w:sz w:val="28"/>
+          <w:szCs w:val="28"/>
+        </w:rPr>
+      </w:pPr>
+      <w:r>
+        <w:rPr>
+          <w:rFonts w:cstheme="minorHAnsi"/>
+          <w:sz w:val="28"/>
+          <w:szCs w:val="28"/>
+        </w:rPr>
+        <w:t>Memoria RAM: 4GB o más</w:t>
+      </w:r>
+    </w:p>
+    <w:p>
+      <w:pPr>
+        <w:keepNext/>
+        <w:keepLines/>
+        <w:spacing w:before="40" w:after="0"/>
+        <w:outlineLvl w:val="1"/>
+        <w:rPr>
+          <w:rFonts w:cstheme="minorHAnsi"/>
+          <w:sz w:val="28"/>
+          <w:szCs w:val="28"/>
+        </w:rPr>
+      </w:pPr>
+    </w:p>
+    <w:p>
+      <w:pPr>
+        <w:autoSpaceDE w:val="0"/>
+        <w:autoSpaceDN w:val="0"/>
+        <w:adjustRightInd w:val="0"/>
+        <w:spacing w:after="0" w:line="240" w:lineRule="auto"/>
+        <w:rPr>
+          <w:rFonts w:cstheme="minorHAnsi"/>
+          <w:b/>
+          <w:sz w:val="28"/>
+          <w:szCs w:val="28"/>
+          <w:lang w:val="es-DO"/>
+        </w:rPr>
+      </w:pPr>
+      <w:r>
+        <w:rPr>
+          <w:rFonts w:cstheme="minorHAnsi"/>
+          <w:b/>
+          <w:sz w:val="28"/>
+          <w:szCs w:val="28"/>
+          <w:lang w:val="es-DO"/>
+        </w:rPr>
+        <w:t>Aplicación IOS</w:t>
+      </w:r>
+    </w:p>
+    <w:p>
+      <w:pPr>
+        <w:autoSpaceDE w:val="0"/>
+        <w:autoSpaceDN w:val="0"/>
+        <w:adjustRightInd w:val="0"/>
+        <w:spacing w:after="0" w:line="240" w:lineRule="auto"/>
+        <w:rPr>
+          <w:rFonts w:cstheme="minorHAnsi"/>
+          <w:color w:val="000000"/>
+          <w:sz w:val="28"/>
+          <w:szCs w:val="28"/>
+          <w:lang w:val="es-DO"/>
+        </w:rPr>
+      </w:pPr>
+    </w:p>
+    <w:p>
+      <w:pPr>
+        <w:rPr>
+          <w:rFonts w:cstheme="minorHAnsi"/>
+          <w:sz w:val="28"/>
+          <w:szCs w:val="28"/>
+        </w:rPr>
+      </w:pPr>
+      <w:r>
+        <w:rPr>
+          <w:rFonts w:cstheme="minorHAnsi"/>
+          <w:sz w:val="28"/>
+          <w:szCs w:val="28"/>
+        </w:rPr>
+        <w:t>Disco duro: 64 GB o más</w:t>
+      </w:r>
+    </w:p>
+    <w:p>
+      <w:pPr>
+        <w:rPr>
+          <w:rFonts w:cstheme="minorHAnsi"/>
+          <w:sz w:val="28"/>
+          <w:szCs w:val="28"/>
+        </w:rPr>
+      </w:pPr>
+      <w:r>
+        <w:rPr>
+          <w:rFonts w:cstheme="minorHAnsi"/>
+          <w:sz w:val="28"/>
+          <w:szCs w:val="28"/>
+        </w:rPr>
+        <w:t>Memoria RAM: 2</w:t>
+      </w:r>
+      <w:r>
+        <w:rPr>
+          <w:rFonts w:cstheme="minorHAnsi"/>
+          <w:sz w:val="28"/>
+          <w:szCs w:val="28"/>
+        </w:rPr>
+        <w:t>GB o más</w:t>
+      </w:r>
+    </w:p>
+    <w:p>
+      <w:pPr>
+        <w:rPr>
+          <w:rFonts w:cstheme="minorHAnsi"/>
+          <w:sz w:val="28"/>
+          <w:szCs w:val="28"/>
+        </w:rPr>
+      </w:pPr>
+    </w:p>
+    <w:p>
+      <w:pPr>
+        <w:rPr>
+          <w:rFonts w:cstheme="minorHAnsi"/>
+          <w:b/>
+          <w:sz w:val="32"/>
+          <w:szCs w:val="32"/>
+        </w:rPr>
+      </w:pPr>
+      <w:r>
+        <w:rPr>
+          <w:rFonts w:cstheme="minorHAnsi"/>
+          <w:b/>
+          <w:sz w:val="32"/>
+          <w:szCs w:val="32"/>
+        </w:rPr>
+        <w:t>Requerimiento de software</w:t>
+      </w:r>
+    </w:p>
+    <w:p>
+      <w:pPr>
+        <w:rPr>
+          <w:rFonts w:cstheme="minorHAnsi"/>
+          <w:b/>
+          <w:sz w:val="28"/>
+          <w:szCs w:val="28"/>
+        </w:rPr>
+      </w:pPr>
+      <w:r>
+        <w:rPr>
+          <w:rFonts w:cstheme="minorHAnsi"/>
+          <w:b/>
+          <w:sz w:val="28"/>
+          <w:szCs w:val="28"/>
+        </w:rPr>
+        <w:t>PC</w:t>
+      </w:r>
+    </w:p>
+    <w:p>
+      <w:pPr>
+        <w:rPr>
+          <w:rFonts w:cstheme="minorHAnsi"/>
+          <w:sz w:val="28"/>
+          <w:szCs w:val="28"/>
+        </w:rPr>
+      </w:pPr>
+      <w:r>
+        <w:rPr>
+          <w:rFonts w:cstheme="minorHAnsi"/>
+          <w:sz w:val="28"/>
+          <w:szCs w:val="28"/>
+        </w:rPr>
+        <w:t>OS: Windows 10 versión 14393.0 o posterior</w:t>
+      </w:r>
+    </w:p>
+    <w:p>
+      <w:pPr>
+        <w:rPr>
+          <w:rFonts w:cstheme="minorHAnsi"/>
+          <w:b/>
+          <w:sz w:val="28"/>
+          <w:szCs w:val="28"/>
+        </w:rPr>
+      </w:pPr>
+      <w:r>
+        <w:rPr>
+          <w:rFonts w:cstheme="minorHAnsi"/>
+          <w:b/>
+          <w:sz w:val="28"/>
+          <w:szCs w:val="28"/>
+        </w:rPr>
+        <w:t xml:space="preserve">Aplicación </w:t>
+      </w:r>
+      <w:proofErr w:type="spellStart"/>
+      <w:r>
+        <w:rPr>
+          <w:rFonts w:cstheme="minorHAnsi"/>
+          <w:b/>
+          <w:sz w:val="28"/>
+          <w:szCs w:val="28"/>
+        </w:rPr>
+        <w:t>Android</w:t>
+      </w:r>
+      <w:proofErr w:type="spellEnd"/>
+    </w:p>
+    <w:p>
+      <w:pPr>
+        <w:rPr>
+          <w:rFonts w:cstheme="minorHAnsi"/>
+          <w:sz w:val="28"/>
+          <w:szCs w:val="28"/>
+        </w:rPr>
+      </w:pPr>
+      <w:r>
+        <w:rPr>
+          <w:rFonts w:cstheme="minorHAnsi"/>
+          <w:sz w:val="28"/>
+          <w:szCs w:val="28"/>
+        </w:rPr>
+        <w:t xml:space="preserve">OS: </w:t>
+      </w:r>
+      <w:proofErr w:type="spellStart"/>
+      <w:r>
+        <w:rPr>
+          <w:rFonts w:cstheme="minorHAnsi"/>
+          <w:sz w:val="28"/>
+          <w:szCs w:val="28"/>
+        </w:rPr>
+        <w:t>Android</w:t>
+      </w:r>
+      <w:proofErr w:type="spellEnd"/>
+      <w:r>
+        <w:rPr>
+          <w:rFonts w:cstheme="minorHAnsi"/>
+          <w:sz w:val="28"/>
+          <w:szCs w:val="28"/>
+        </w:rPr>
+        <w:t xml:space="preserve"> 7.0 o posterior</w:t>
+      </w:r>
+    </w:p>
+    <w:p>
+      <w:pPr>
+        <w:keepNext/>
+        <w:keepLines/>
+        <w:spacing w:before="40" w:after="0"/>
+        <w:outlineLvl w:val="1"/>
+        <w:rPr>
+          <w:rFonts w:cstheme="minorHAnsi"/>
+          <w:b/>
+          <w:sz w:val="32"/>
+          <w:szCs w:val="32"/>
+        </w:rPr>
+      </w:pPr>
+      <w:r>
+        <w:rPr>
+          <w:rFonts w:cstheme="minorHAnsi"/>
+          <w:b/>
+          <w:sz w:val="32"/>
+          <w:szCs w:val="32"/>
+        </w:rPr>
+        <w:lastRenderedPageBreak/>
+        <w:t>Aplicación IOS</w:t>
+      </w:r>
+    </w:p>
+    <w:p>
+      <w:pPr>
+        <w:keepNext/>
+        <w:keepLines/>
+        <w:spacing w:before="40" w:after="0"/>
+        <w:outlineLvl w:val="1"/>
+        <w:rPr>
+          <w:rFonts w:cstheme="minorHAnsi"/>
+          <w:sz w:val="28"/>
+          <w:szCs w:val="28"/>
+        </w:rPr>
+      </w:pPr>
+    </w:p>
+    <w:p>
+      <w:pPr>
+        <w:keepNext/>
+        <w:keepLines/>
+        <w:spacing w:before="40" w:after="0"/>
+        <w:outlineLvl w:val="1"/>
+        <w:rPr>
+          <w:rFonts w:cstheme="minorHAnsi"/>
+          <w:sz w:val="28"/>
+          <w:szCs w:val="28"/>
+        </w:rPr>
+      </w:pPr>
+      <w:r>
+        <w:rPr>
+          <w:rFonts w:cstheme="minorHAnsi"/>
+          <w:sz w:val="28"/>
+          <w:szCs w:val="28"/>
+        </w:rPr>
+        <w:t xml:space="preserve">OS: </w:t>
+      </w:r>
+      <w:proofErr w:type="spellStart"/>
+      <w:r>
+        <w:rPr>
+          <w:rFonts w:cstheme="minorHAnsi"/>
+          <w:sz w:val="28"/>
+          <w:szCs w:val="28"/>
+        </w:rPr>
+        <w:t>ios</w:t>
+      </w:r>
+      <w:proofErr w:type="spellEnd"/>
+      <w:r>
+        <w:rPr>
+          <w:rFonts w:cstheme="minorHAnsi"/>
+          <w:sz w:val="28"/>
+          <w:szCs w:val="28"/>
+        </w:rPr>
+        <w:t xml:space="preserve"> 10 o posterior</w:t>
       </w:r>
     </w:p>
     <w:p>
@@ -4328,6 +5251,7 @@
         <w:docPartUnique/>
       </w:docPartObj>
     </w:sdtPr>
+    <w:sdtEndPr/>
     <w:sdtContent>
       <w:p>
         <w:pPr>
@@ -4347,7 +5271,7 @@
           <w:rPr>
             <w:noProof/>
           </w:rPr>
-          <w:t>3</w:t>
+          <w:t>11</w:t>
         </w:r>
         <w:r>
           <w:fldChar w:fldCharType="end"/>
@@ -5251,6 +6175,7 @@
   <w:style w:type="paragraph" w:default="1" w:styleId="Normal">
     <w:name w:val="Normal"/>
     <w:qFormat/>
+    <w:rsid w:val="00F07316"/>
     <w:rPr>
       <w:lang w:val="es-ES"/>
     </w:rPr>
@@ -6879,49 +7804,49 @@
     </dgm:pt>
   </dgm:ptLst>
   <dgm:cxnLst>
-    <dgm:cxn modelId="{0959FF32-CAAA-4EF2-B6CB-1F879632FE2D}" type="presOf" srcId="{46824910-B05D-427F-8892-2764CAB93364}" destId="{CC216C8B-86E9-46B4-8AEA-060E318CAEF3}" srcOrd="0" destOrd="0" presId="urn:microsoft.com/office/officeart/2005/8/layout/orgChart1"/>
-    <dgm:cxn modelId="{8F506161-D651-4BAA-9D72-E72D0E0CC0B9}" type="presOf" srcId="{001769F4-20FF-4D90-B117-2E1C93E9EA30}" destId="{B65ED83F-4EE7-40ED-B3BD-B7A44A379E8E}" srcOrd="0" destOrd="0" presId="urn:microsoft.com/office/officeart/2005/8/layout/orgChart1"/>
-    <dgm:cxn modelId="{34969E85-C984-4DE6-AD70-B468DE0BC669}" type="presOf" srcId="{BDEBA7BE-9E1B-47DF-83C4-732F7DA348D2}" destId="{46B4B974-7E78-481F-9BF2-CB10F3DA0E02}" srcOrd="0" destOrd="0" presId="urn:microsoft.com/office/officeart/2005/8/layout/orgChart1"/>
-    <dgm:cxn modelId="{E0C2786D-C287-4E33-9810-850853FBBB54}" type="presOf" srcId="{7CA0BDE9-D783-4AC2-8C8A-AB3AA3E76E3E}" destId="{0F6A8D7F-08FA-4E0C-803F-9C19EEF4AD56}" srcOrd="0" destOrd="0" presId="urn:microsoft.com/office/officeart/2005/8/layout/orgChart1"/>
+    <dgm:cxn modelId="{0DFDF074-C3AD-469F-8B7A-94F78F533092}" type="presOf" srcId="{7CA0BDE9-D783-4AC2-8C8A-AB3AA3E76E3E}" destId="{86A5F26B-0F95-469B-8FD5-3AAEDCF0A664}" srcOrd="1" destOrd="0" presId="urn:microsoft.com/office/officeart/2005/8/layout/orgChart1"/>
+    <dgm:cxn modelId="{01965A58-DB9D-4C0B-8466-94BFE18912AD}" type="presOf" srcId="{46824910-B05D-427F-8892-2764CAB93364}" destId="{CC216C8B-86E9-46B4-8AEA-060E318CAEF3}" srcOrd="0" destOrd="0" presId="urn:microsoft.com/office/officeart/2005/8/layout/orgChart1"/>
+    <dgm:cxn modelId="{831C4D44-99D9-4F84-A66C-AD430E7A4795}" type="presOf" srcId="{5A873D95-CC00-4D78-8680-99C20A2306AF}" destId="{89424C48-3C18-466C-8C20-A8CDDA524269}" srcOrd="0" destOrd="0" presId="urn:microsoft.com/office/officeart/2005/8/layout/orgChart1"/>
+    <dgm:cxn modelId="{3D0B4066-A361-45C2-894E-B1786075CFE9}" srcId="{7CA0BDE9-D783-4AC2-8C8A-AB3AA3E76E3E}" destId="{954824F3-8607-416F-B3EF-5DAEAD0CE1E6}" srcOrd="2" destOrd="0" parTransId="{5A873D95-CC00-4D78-8680-99C20A2306AF}" sibTransId="{0EA31B8A-A8A4-43BE-A847-D18E3433C676}"/>
+    <dgm:cxn modelId="{197F4182-0BF0-43D3-8935-C7BDABCDACF2}" type="presOf" srcId="{9AE017A1-BEB1-4C0E-A62F-5BB82047E209}" destId="{C36DBD3E-1115-40E1-A798-E7D623A4502F}" srcOrd="1" destOrd="0" presId="urn:microsoft.com/office/officeart/2005/8/layout/orgChart1"/>
+    <dgm:cxn modelId="{76E832F0-0D4D-4DDD-B2B2-A839D58507D2}" type="presOf" srcId="{2EF7CC71-01E1-42D4-BE8F-3AEBC1E84F99}" destId="{65D24131-2FE2-4FB0-BC2F-E595E8D2CBAC}" srcOrd="0" destOrd="0" presId="urn:microsoft.com/office/officeart/2005/8/layout/orgChart1"/>
+    <dgm:cxn modelId="{2FB13A4A-128A-4650-8E0C-12B58368BB52}" type="presOf" srcId="{954824F3-8607-416F-B3EF-5DAEAD0CE1E6}" destId="{234EE57E-1519-45B4-B36A-250C9D7FEBD0}" srcOrd="1" destOrd="0" presId="urn:microsoft.com/office/officeart/2005/8/layout/orgChart1"/>
+    <dgm:cxn modelId="{42218343-9ED8-4500-BE9A-0441B2C283E2}" type="presOf" srcId="{9AE017A1-BEB1-4C0E-A62F-5BB82047E209}" destId="{EE5960F4-2AD4-4D62-9F29-7C6F5E5943EB}" srcOrd="0" destOrd="0" presId="urn:microsoft.com/office/officeart/2005/8/layout/orgChart1"/>
     <dgm:cxn modelId="{7E8B3143-87BD-45AA-99BD-9BA9B4DBCC18}" srcId="{7CA0BDE9-D783-4AC2-8C8A-AB3AA3E76E3E}" destId="{9AE017A1-BEB1-4C0E-A62F-5BB82047E209}" srcOrd="0" destOrd="0" parTransId="{2EF7CC71-01E1-42D4-BE8F-3AEBC1E84F99}" sibTransId="{DD08172B-538E-4096-A96E-71749DD7B12D}"/>
+    <dgm:cxn modelId="{E1583A68-E5CC-4B25-9C55-157A184BEB0F}" type="presOf" srcId="{954824F3-8607-416F-B3EF-5DAEAD0CE1E6}" destId="{702B141A-3E50-4364-839B-B592C03189B3}" srcOrd="0" destOrd="0" presId="urn:microsoft.com/office/officeart/2005/8/layout/orgChart1"/>
     <dgm:cxn modelId="{395F999D-C9CE-44A5-BDD6-F2F01CC60086}" srcId="{BDEBA7BE-9E1B-47DF-83C4-732F7DA348D2}" destId="{7CA0BDE9-D783-4AC2-8C8A-AB3AA3E76E3E}" srcOrd="0" destOrd="0" parTransId="{16C85239-DBB7-493F-BCB3-88C8F5EED819}" sibTransId="{95400EC6-64A7-442A-9CC4-77F91C9E59D1}"/>
-    <dgm:cxn modelId="{3D0B4066-A361-45C2-894E-B1786075CFE9}" srcId="{7CA0BDE9-D783-4AC2-8C8A-AB3AA3E76E3E}" destId="{954824F3-8607-416F-B3EF-5DAEAD0CE1E6}" srcOrd="2" destOrd="0" parTransId="{5A873D95-CC00-4D78-8680-99C20A2306AF}" sibTransId="{0EA31B8A-A8A4-43BE-A847-D18E3433C676}"/>
-    <dgm:cxn modelId="{D7AA788E-A192-4503-967B-073B42E888DA}" type="presOf" srcId="{2EF7CC71-01E1-42D4-BE8F-3AEBC1E84F99}" destId="{65D24131-2FE2-4FB0-BC2F-E595E8D2CBAC}" srcOrd="0" destOrd="0" presId="urn:microsoft.com/office/officeart/2005/8/layout/orgChart1"/>
-    <dgm:cxn modelId="{FEE8A36A-8C8D-4535-9B74-4BB7261D24FB}" type="presOf" srcId="{5A873D95-CC00-4D78-8680-99C20A2306AF}" destId="{89424C48-3C18-466C-8C20-A8CDDA524269}" srcOrd="0" destOrd="0" presId="urn:microsoft.com/office/officeart/2005/8/layout/orgChart1"/>
-    <dgm:cxn modelId="{DB47671A-47BB-4038-88FE-A9E923721EFA}" type="presOf" srcId="{7CA0BDE9-D783-4AC2-8C8A-AB3AA3E76E3E}" destId="{86A5F26B-0F95-469B-8FD5-3AAEDCF0A664}" srcOrd="1" destOrd="0" presId="urn:microsoft.com/office/officeart/2005/8/layout/orgChart1"/>
-    <dgm:cxn modelId="{51765318-8F9E-40BB-A3BE-9BDEE0B76EC3}" type="presOf" srcId="{001769F4-20FF-4D90-B117-2E1C93E9EA30}" destId="{9F4FD27D-E70C-4DAB-B73B-CE9856674894}" srcOrd="1" destOrd="0" presId="urn:microsoft.com/office/officeart/2005/8/layout/orgChart1"/>
-    <dgm:cxn modelId="{CA74AA3F-6984-4220-B6A0-8EC49B72A9DE}" type="presOf" srcId="{954824F3-8607-416F-B3EF-5DAEAD0CE1E6}" destId="{234EE57E-1519-45B4-B36A-250C9D7FEBD0}" srcOrd="1" destOrd="0" presId="urn:microsoft.com/office/officeart/2005/8/layout/orgChart1"/>
-    <dgm:cxn modelId="{5579156C-7B08-476D-A168-72ED78CF60E6}" type="presOf" srcId="{9AE017A1-BEB1-4C0E-A62F-5BB82047E209}" destId="{EE5960F4-2AD4-4D62-9F29-7C6F5E5943EB}" srcOrd="0" destOrd="0" presId="urn:microsoft.com/office/officeart/2005/8/layout/orgChart1"/>
-    <dgm:cxn modelId="{4E17F4AA-F4CC-4CF5-89E6-7E8B2BE99682}" type="presOf" srcId="{954824F3-8607-416F-B3EF-5DAEAD0CE1E6}" destId="{702B141A-3E50-4364-839B-B592C03189B3}" srcOrd="0" destOrd="0" presId="urn:microsoft.com/office/officeart/2005/8/layout/orgChart1"/>
-    <dgm:cxn modelId="{4DF724C6-0D05-4FBD-8B3B-264C9C3D96FF}" type="presOf" srcId="{9AE017A1-BEB1-4C0E-A62F-5BB82047E209}" destId="{C36DBD3E-1115-40E1-A798-E7D623A4502F}" srcOrd="1" destOrd="0" presId="urn:microsoft.com/office/officeart/2005/8/layout/orgChart1"/>
+    <dgm:cxn modelId="{669FCC14-667C-4137-AEC1-AEC940A7E1BE}" type="presOf" srcId="{001769F4-20FF-4D90-B117-2E1C93E9EA30}" destId="{B65ED83F-4EE7-40ED-B3BD-B7A44A379E8E}" srcOrd="0" destOrd="0" presId="urn:microsoft.com/office/officeart/2005/8/layout/orgChart1"/>
+    <dgm:cxn modelId="{EBDB940B-35C9-4106-832A-E564D21B94D9}" type="presOf" srcId="{001769F4-20FF-4D90-B117-2E1C93E9EA30}" destId="{9F4FD27D-E70C-4DAB-B73B-CE9856674894}" srcOrd="1" destOrd="0" presId="urn:microsoft.com/office/officeart/2005/8/layout/orgChart1"/>
+    <dgm:cxn modelId="{4D71CC53-5F32-42B7-9B43-7B50D6B9BAE6}" type="presOf" srcId="{BDEBA7BE-9E1B-47DF-83C4-732F7DA348D2}" destId="{46B4B974-7E78-481F-9BF2-CB10F3DA0E02}" srcOrd="0" destOrd="0" presId="urn:microsoft.com/office/officeart/2005/8/layout/orgChart1"/>
+    <dgm:cxn modelId="{9710E032-D8A1-4A01-A786-B83CCE1138EF}" type="presOf" srcId="{7CA0BDE9-D783-4AC2-8C8A-AB3AA3E76E3E}" destId="{0F6A8D7F-08FA-4E0C-803F-9C19EEF4AD56}" srcOrd="0" destOrd="0" presId="urn:microsoft.com/office/officeart/2005/8/layout/orgChart1"/>
     <dgm:cxn modelId="{D4C8F30A-4BFD-4095-A556-35A5E74748E5}" srcId="{7CA0BDE9-D783-4AC2-8C8A-AB3AA3E76E3E}" destId="{001769F4-20FF-4D90-B117-2E1C93E9EA30}" srcOrd="1" destOrd="0" parTransId="{46824910-B05D-427F-8892-2764CAB93364}" sibTransId="{0179B730-4FA3-472D-9D23-71FBFAE9B0D5}"/>
-    <dgm:cxn modelId="{B0607ACE-B402-4633-A708-22940D82268C}" type="presParOf" srcId="{46B4B974-7E78-481F-9BF2-CB10F3DA0E02}" destId="{7C5399B1-2DE3-4BF5-8889-3E18391FEBD4}" srcOrd="0" destOrd="0" presId="urn:microsoft.com/office/officeart/2005/8/layout/orgChart1"/>
-    <dgm:cxn modelId="{928EB937-8C58-4D3D-A7D9-1F27DEA45382}" type="presParOf" srcId="{7C5399B1-2DE3-4BF5-8889-3E18391FEBD4}" destId="{D6977533-F4CE-452B-96DB-86EC53E94590}" srcOrd="0" destOrd="0" presId="urn:microsoft.com/office/officeart/2005/8/layout/orgChart1"/>
-    <dgm:cxn modelId="{5960C50B-7E87-42F4-8AD5-D4F45649096A}" type="presParOf" srcId="{D6977533-F4CE-452B-96DB-86EC53E94590}" destId="{0F6A8D7F-08FA-4E0C-803F-9C19EEF4AD56}" srcOrd="0" destOrd="0" presId="urn:microsoft.com/office/officeart/2005/8/layout/orgChart1"/>
-    <dgm:cxn modelId="{68A2234E-D1A9-4988-9BDE-7E19FE0D2C3A}" type="presParOf" srcId="{D6977533-F4CE-452B-96DB-86EC53E94590}" destId="{86A5F26B-0F95-469B-8FD5-3AAEDCF0A664}" srcOrd="1" destOrd="0" presId="urn:microsoft.com/office/officeart/2005/8/layout/orgChart1"/>
-    <dgm:cxn modelId="{60B9DAD8-5FC2-427C-876A-AB2F124A7695}" type="presParOf" srcId="{7C5399B1-2DE3-4BF5-8889-3E18391FEBD4}" destId="{B62E06A2-4420-4A69-9893-473A5C7CD144}" srcOrd="1" destOrd="0" presId="urn:microsoft.com/office/officeart/2005/8/layout/orgChart1"/>
-    <dgm:cxn modelId="{60C00BDE-81B8-4F90-86D7-9427CFC90EF3}" type="presParOf" srcId="{B62E06A2-4420-4A69-9893-473A5C7CD144}" destId="{65D24131-2FE2-4FB0-BC2F-E595E8D2CBAC}" srcOrd="0" destOrd="0" presId="urn:microsoft.com/office/officeart/2005/8/layout/orgChart1"/>
-    <dgm:cxn modelId="{78CB2232-D878-4138-9D9E-4F90F4224475}" type="presParOf" srcId="{B62E06A2-4420-4A69-9893-473A5C7CD144}" destId="{2855F5CC-3EA3-4A45-BC32-26DAB8F68E93}" srcOrd="1" destOrd="0" presId="urn:microsoft.com/office/officeart/2005/8/layout/orgChart1"/>
-    <dgm:cxn modelId="{05CEDBE9-BDE4-4146-9EAC-B0F13817C4F0}" type="presParOf" srcId="{2855F5CC-3EA3-4A45-BC32-26DAB8F68E93}" destId="{4A7E42E3-11EA-4DD3-8AE2-46A390EA250D}" srcOrd="0" destOrd="0" presId="urn:microsoft.com/office/officeart/2005/8/layout/orgChart1"/>
-    <dgm:cxn modelId="{AED2C882-935A-428C-B045-92347D7BCBC2}" type="presParOf" srcId="{4A7E42E3-11EA-4DD3-8AE2-46A390EA250D}" destId="{EE5960F4-2AD4-4D62-9F29-7C6F5E5943EB}" srcOrd="0" destOrd="0" presId="urn:microsoft.com/office/officeart/2005/8/layout/orgChart1"/>
-    <dgm:cxn modelId="{FC33E0EA-A25B-4FD6-B610-3826FCDA218F}" type="presParOf" srcId="{4A7E42E3-11EA-4DD3-8AE2-46A390EA250D}" destId="{C36DBD3E-1115-40E1-A798-E7D623A4502F}" srcOrd="1" destOrd="0" presId="urn:microsoft.com/office/officeart/2005/8/layout/orgChart1"/>
-    <dgm:cxn modelId="{61F97680-B417-4179-862B-2701DDFDA3F4}" type="presParOf" srcId="{2855F5CC-3EA3-4A45-BC32-26DAB8F68E93}" destId="{F2096F43-E706-4E5D-847E-D817B8157B59}" srcOrd="1" destOrd="0" presId="urn:microsoft.com/office/officeart/2005/8/layout/orgChart1"/>
-    <dgm:cxn modelId="{7E22436C-990A-4F22-BF3C-302C9CBCE889}" type="presParOf" srcId="{2855F5CC-3EA3-4A45-BC32-26DAB8F68E93}" destId="{9298A9D6-30F2-43B8-BF0B-FABEBB715CEC}" srcOrd="2" destOrd="0" presId="urn:microsoft.com/office/officeart/2005/8/layout/orgChart1"/>
-    <dgm:cxn modelId="{C519DE7E-B4B9-475C-8FAF-B3F64396CD9F}" type="presParOf" srcId="{B62E06A2-4420-4A69-9893-473A5C7CD144}" destId="{CC216C8B-86E9-46B4-8AEA-060E318CAEF3}" srcOrd="2" destOrd="0" presId="urn:microsoft.com/office/officeart/2005/8/layout/orgChart1"/>
-    <dgm:cxn modelId="{FA81BD21-4652-4905-88FA-56985056C112}" type="presParOf" srcId="{B62E06A2-4420-4A69-9893-473A5C7CD144}" destId="{A920D121-063E-4F66-9D80-63ACB3EDEBF4}" srcOrd="3" destOrd="0" presId="urn:microsoft.com/office/officeart/2005/8/layout/orgChart1"/>
-    <dgm:cxn modelId="{55FFA9B6-BDE6-4BAD-BFA8-35CDD79E28A5}" type="presParOf" srcId="{A920D121-063E-4F66-9D80-63ACB3EDEBF4}" destId="{48793716-0F1D-4C6F-963B-6D559A16121F}" srcOrd="0" destOrd="0" presId="urn:microsoft.com/office/officeart/2005/8/layout/orgChart1"/>
-    <dgm:cxn modelId="{7FA579A5-C70A-4A72-9DAB-A6A4E77729E1}" type="presParOf" srcId="{48793716-0F1D-4C6F-963B-6D559A16121F}" destId="{B65ED83F-4EE7-40ED-B3BD-B7A44A379E8E}" srcOrd="0" destOrd="0" presId="urn:microsoft.com/office/officeart/2005/8/layout/orgChart1"/>
-    <dgm:cxn modelId="{3B22A7EF-FBDE-4288-A78B-9909D179704C}" type="presParOf" srcId="{48793716-0F1D-4C6F-963B-6D559A16121F}" destId="{9F4FD27D-E70C-4DAB-B73B-CE9856674894}" srcOrd="1" destOrd="0" presId="urn:microsoft.com/office/officeart/2005/8/layout/orgChart1"/>
-    <dgm:cxn modelId="{C902D3D5-12E6-469E-BF65-A130C8AEBEAF}" type="presParOf" srcId="{A920D121-063E-4F66-9D80-63ACB3EDEBF4}" destId="{A209089D-3871-4EDC-B94E-D1C8AB46BB1A}" srcOrd="1" destOrd="0" presId="urn:microsoft.com/office/officeart/2005/8/layout/orgChart1"/>
-    <dgm:cxn modelId="{0149D56D-7585-4DEB-916E-EA88DB041349}" type="presParOf" srcId="{A920D121-063E-4F66-9D80-63ACB3EDEBF4}" destId="{562F838E-41B1-46D4-B399-3DAAE3B6C1C4}" srcOrd="2" destOrd="0" presId="urn:microsoft.com/office/officeart/2005/8/layout/orgChart1"/>
-    <dgm:cxn modelId="{F65D1611-94CC-48A1-8E26-512E98E23437}" type="presParOf" srcId="{B62E06A2-4420-4A69-9893-473A5C7CD144}" destId="{89424C48-3C18-466C-8C20-A8CDDA524269}" srcOrd="4" destOrd="0" presId="urn:microsoft.com/office/officeart/2005/8/layout/orgChart1"/>
-    <dgm:cxn modelId="{5F418A29-27AB-4D9E-B32F-9544A5B48793}" type="presParOf" srcId="{B62E06A2-4420-4A69-9893-473A5C7CD144}" destId="{3BD2D540-8A7E-407A-AB7C-EC77714BC3AF}" srcOrd="5" destOrd="0" presId="urn:microsoft.com/office/officeart/2005/8/layout/orgChart1"/>
-    <dgm:cxn modelId="{2A9F73AE-05F7-461C-B603-D140C9D1B101}" type="presParOf" srcId="{3BD2D540-8A7E-407A-AB7C-EC77714BC3AF}" destId="{82DAC739-B50C-4BEA-9072-4C3156F05726}" srcOrd="0" destOrd="0" presId="urn:microsoft.com/office/officeart/2005/8/layout/orgChart1"/>
-    <dgm:cxn modelId="{E765AF47-35A6-4B3A-BD88-BB2D31094824}" type="presParOf" srcId="{82DAC739-B50C-4BEA-9072-4C3156F05726}" destId="{702B141A-3E50-4364-839B-B592C03189B3}" srcOrd="0" destOrd="0" presId="urn:microsoft.com/office/officeart/2005/8/layout/orgChart1"/>
-    <dgm:cxn modelId="{9774B057-779D-4D77-A9AC-4544185992F8}" type="presParOf" srcId="{82DAC739-B50C-4BEA-9072-4C3156F05726}" destId="{234EE57E-1519-45B4-B36A-250C9D7FEBD0}" srcOrd="1" destOrd="0" presId="urn:microsoft.com/office/officeart/2005/8/layout/orgChart1"/>
-    <dgm:cxn modelId="{30A75009-8F05-43F2-85DF-AF0F8E73AF0E}" type="presParOf" srcId="{3BD2D540-8A7E-407A-AB7C-EC77714BC3AF}" destId="{54447196-4A9F-4A84-8235-02487E88287A}" srcOrd="1" destOrd="0" presId="urn:microsoft.com/office/officeart/2005/8/layout/orgChart1"/>
-    <dgm:cxn modelId="{EB66C376-0DB3-446A-B3E3-B0D53A4B6DB8}" type="presParOf" srcId="{3BD2D540-8A7E-407A-AB7C-EC77714BC3AF}" destId="{CBBA6B8C-B87C-4FCC-AAFF-9B67324DF089}" srcOrd="2" destOrd="0" presId="urn:microsoft.com/office/officeart/2005/8/layout/orgChart1"/>
-    <dgm:cxn modelId="{340898D2-4784-4C19-B257-8641DBAC9216}" type="presParOf" srcId="{7C5399B1-2DE3-4BF5-8889-3E18391FEBD4}" destId="{7838EB2F-E56D-4FFF-A65A-587B8DAE0123}" srcOrd="2" destOrd="0" presId="urn:microsoft.com/office/officeart/2005/8/layout/orgChart1"/>
+    <dgm:cxn modelId="{2B7F5F6A-FE23-4C44-9D62-6D89B239EEFC}" type="presParOf" srcId="{46B4B974-7E78-481F-9BF2-CB10F3DA0E02}" destId="{7C5399B1-2DE3-4BF5-8889-3E18391FEBD4}" srcOrd="0" destOrd="0" presId="urn:microsoft.com/office/officeart/2005/8/layout/orgChart1"/>
+    <dgm:cxn modelId="{F5E7BC89-414B-4CBB-80BB-18035CAD2D35}" type="presParOf" srcId="{7C5399B1-2DE3-4BF5-8889-3E18391FEBD4}" destId="{D6977533-F4CE-452B-96DB-86EC53E94590}" srcOrd="0" destOrd="0" presId="urn:microsoft.com/office/officeart/2005/8/layout/orgChart1"/>
+    <dgm:cxn modelId="{DA0CEFF5-5A7D-4F62-B371-7619B8E6865A}" type="presParOf" srcId="{D6977533-F4CE-452B-96DB-86EC53E94590}" destId="{0F6A8D7F-08FA-4E0C-803F-9C19EEF4AD56}" srcOrd="0" destOrd="0" presId="urn:microsoft.com/office/officeart/2005/8/layout/orgChart1"/>
+    <dgm:cxn modelId="{F3EE2A2D-97C5-4F73-909C-EEF247069AA8}" type="presParOf" srcId="{D6977533-F4CE-452B-96DB-86EC53E94590}" destId="{86A5F26B-0F95-469B-8FD5-3AAEDCF0A664}" srcOrd="1" destOrd="0" presId="urn:microsoft.com/office/officeart/2005/8/layout/orgChart1"/>
+    <dgm:cxn modelId="{DD955207-3593-4717-8417-780FC46D901A}" type="presParOf" srcId="{7C5399B1-2DE3-4BF5-8889-3E18391FEBD4}" destId="{B62E06A2-4420-4A69-9893-473A5C7CD144}" srcOrd="1" destOrd="0" presId="urn:microsoft.com/office/officeart/2005/8/layout/orgChart1"/>
+    <dgm:cxn modelId="{C86D6C6F-FC61-47B4-BA7C-AAA65B1026CB}" type="presParOf" srcId="{B62E06A2-4420-4A69-9893-473A5C7CD144}" destId="{65D24131-2FE2-4FB0-BC2F-E595E8D2CBAC}" srcOrd="0" destOrd="0" presId="urn:microsoft.com/office/officeart/2005/8/layout/orgChart1"/>
+    <dgm:cxn modelId="{791E06EB-3A11-4440-95D7-D034D3756968}" type="presParOf" srcId="{B62E06A2-4420-4A69-9893-473A5C7CD144}" destId="{2855F5CC-3EA3-4A45-BC32-26DAB8F68E93}" srcOrd="1" destOrd="0" presId="urn:microsoft.com/office/officeart/2005/8/layout/orgChart1"/>
+    <dgm:cxn modelId="{DD20CDDD-9CCD-4A1F-A2D5-A479C9E09F6B}" type="presParOf" srcId="{2855F5CC-3EA3-4A45-BC32-26DAB8F68E93}" destId="{4A7E42E3-11EA-4DD3-8AE2-46A390EA250D}" srcOrd="0" destOrd="0" presId="urn:microsoft.com/office/officeart/2005/8/layout/orgChart1"/>
+    <dgm:cxn modelId="{FE139D1F-9F8E-427B-9141-E5CE03DD3856}" type="presParOf" srcId="{4A7E42E3-11EA-4DD3-8AE2-46A390EA250D}" destId="{EE5960F4-2AD4-4D62-9F29-7C6F5E5943EB}" srcOrd="0" destOrd="0" presId="urn:microsoft.com/office/officeart/2005/8/layout/orgChart1"/>
+    <dgm:cxn modelId="{F7E76648-D009-4BEB-9A63-D8B9DC706668}" type="presParOf" srcId="{4A7E42E3-11EA-4DD3-8AE2-46A390EA250D}" destId="{C36DBD3E-1115-40E1-A798-E7D623A4502F}" srcOrd="1" destOrd="0" presId="urn:microsoft.com/office/officeart/2005/8/layout/orgChart1"/>
+    <dgm:cxn modelId="{3EE8A1EE-489C-47C4-BA92-F6360FC82F76}" type="presParOf" srcId="{2855F5CC-3EA3-4A45-BC32-26DAB8F68E93}" destId="{F2096F43-E706-4E5D-847E-D817B8157B59}" srcOrd="1" destOrd="0" presId="urn:microsoft.com/office/officeart/2005/8/layout/orgChart1"/>
+    <dgm:cxn modelId="{213B7B19-77B1-4CCC-B9E8-EC1A6D50361D}" type="presParOf" srcId="{2855F5CC-3EA3-4A45-BC32-26DAB8F68E93}" destId="{9298A9D6-30F2-43B8-BF0B-FABEBB715CEC}" srcOrd="2" destOrd="0" presId="urn:microsoft.com/office/officeart/2005/8/layout/orgChart1"/>
+    <dgm:cxn modelId="{117AA7B1-6BEE-4FC3-A218-7D3CB2EF5CA6}" type="presParOf" srcId="{B62E06A2-4420-4A69-9893-473A5C7CD144}" destId="{CC216C8B-86E9-46B4-8AEA-060E318CAEF3}" srcOrd="2" destOrd="0" presId="urn:microsoft.com/office/officeart/2005/8/layout/orgChart1"/>
+    <dgm:cxn modelId="{9E3D3250-F151-46E7-80A8-DFA18C588AF0}" type="presParOf" srcId="{B62E06A2-4420-4A69-9893-473A5C7CD144}" destId="{A920D121-063E-4F66-9D80-63ACB3EDEBF4}" srcOrd="3" destOrd="0" presId="urn:microsoft.com/office/officeart/2005/8/layout/orgChart1"/>
+    <dgm:cxn modelId="{27E95F37-9784-435F-80C7-9AD4695B41FD}" type="presParOf" srcId="{A920D121-063E-4F66-9D80-63ACB3EDEBF4}" destId="{48793716-0F1D-4C6F-963B-6D559A16121F}" srcOrd="0" destOrd="0" presId="urn:microsoft.com/office/officeart/2005/8/layout/orgChart1"/>
+    <dgm:cxn modelId="{3FA7AE5E-FD8D-44C6-9C19-8E1260318277}" type="presParOf" srcId="{48793716-0F1D-4C6F-963B-6D559A16121F}" destId="{B65ED83F-4EE7-40ED-B3BD-B7A44A379E8E}" srcOrd="0" destOrd="0" presId="urn:microsoft.com/office/officeart/2005/8/layout/orgChart1"/>
+    <dgm:cxn modelId="{64A1CA3D-9FCF-42E4-B884-C1662A60A6AE}" type="presParOf" srcId="{48793716-0F1D-4C6F-963B-6D559A16121F}" destId="{9F4FD27D-E70C-4DAB-B73B-CE9856674894}" srcOrd="1" destOrd="0" presId="urn:microsoft.com/office/officeart/2005/8/layout/orgChart1"/>
+    <dgm:cxn modelId="{B277FBE2-9A44-4D44-A14B-5A2E75EC7F44}" type="presParOf" srcId="{A920D121-063E-4F66-9D80-63ACB3EDEBF4}" destId="{A209089D-3871-4EDC-B94E-D1C8AB46BB1A}" srcOrd="1" destOrd="0" presId="urn:microsoft.com/office/officeart/2005/8/layout/orgChart1"/>
+    <dgm:cxn modelId="{50B63163-B0FC-433A-91D4-5939814B99C4}" type="presParOf" srcId="{A920D121-063E-4F66-9D80-63ACB3EDEBF4}" destId="{562F838E-41B1-46D4-B399-3DAAE3B6C1C4}" srcOrd="2" destOrd="0" presId="urn:microsoft.com/office/officeart/2005/8/layout/orgChart1"/>
+    <dgm:cxn modelId="{ECF2B3D3-8F83-469A-8F85-F7F25D97D65A}" type="presParOf" srcId="{B62E06A2-4420-4A69-9893-473A5C7CD144}" destId="{89424C48-3C18-466C-8C20-A8CDDA524269}" srcOrd="4" destOrd="0" presId="urn:microsoft.com/office/officeart/2005/8/layout/orgChart1"/>
+    <dgm:cxn modelId="{025C5959-459B-41F8-89E6-95E7A124F8F2}" type="presParOf" srcId="{B62E06A2-4420-4A69-9893-473A5C7CD144}" destId="{3BD2D540-8A7E-407A-AB7C-EC77714BC3AF}" srcOrd="5" destOrd="0" presId="urn:microsoft.com/office/officeart/2005/8/layout/orgChart1"/>
+    <dgm:cxn modelId="{0D6F787A-CB81-4EA5-9770-434047A13504}" type="presParOf" srcId="{3BD2D540-8A7E-407A-AB7C-EC77714BC3AF}" destId="{82DAC739-B50C-4BEA-9072-4C3156F05726}" srcOrd="0" destOrd="0" presId="urn:microsoft.com/office/officeart/2005/8/layout/orgChart1"/>
+    <dgm:cxn modelId="{1C02EBCA-45F9-4F3C-B35B-96523EA186E9}" type="presParOf" srcId="{82DAC739-B50C-4BEA-9072-4C3156F05726}" destId="{702B141A-3E50-4364-839B-B592C03189B3}" srcOrd="0" destOrd="0" presId="urn:microsoft.com/office/officeart/2005/8/layout/orgChart1"/>
+    <dgm:cxn modelId="{C8F76090-81FB-414C-927A-F5AFAB326B13}" type="presParOf" srcId="{82DAC739-B50C-4BEA-9072-4C3156F05726}" destId="{234EE57E-1519-45B4-B36A-250C9D7FEBD0}" srcOrd="1" destOrd="0" presId="urn:microsoft.com/office/officeart/2005/8/layout/orgChart1"/>
+    <dgm:cxn modelId="{CD27672D-A876-4640-A5DD-9ACC51296B0A}" type="presParOf" srcId="{3BD2D540-8A7E-407A-AB7C-EC77714BC3AF}" destId="{54447196-4A9F-4A84-8235-02487E88287A}" srcOrd="1" destOrd="0" presId="urn:microsoft.com/office/officeart/2005/8/layout/orgChart1"/>
+    <dgm:cxn modelId="{0DCE27DF-3E61-4DDD-A96E-10C317568C35}" type="presParOf" srcId="{3BD2D540-8A7E-407A-AB7C-EC77714BC3AF}" destId="{CBBA6B8C-B87C-4FCC-AAFF-9B67324DF089}" srcOrd="2" destOrd="0" presId="urn:microsoft.com/office/officeart/2005/8/layout/orgChart1"/>
+    <dgm:cxn modelId="{851F1A54-3BC8-453D-A16F-81DD2A9A3713}" type="presParOf" srcId="{7C5399B1-2DE3-4BF5-8889-3E18391FEBD4}" destId="{7838EB2F-E56D-4FFF-A65A-587B8DAE0123}" srcOrd="2" destOrd="0" presId="urn:microsoft.com/office/officeart/2005/8/layout/orgChart1"/>
   </dgm:cxnLst>
   <dgm:bg>
     <a:noFill/>
@@ -10181,7 +11106,7 @@
 </file>
 
 <file path=customXml/itemProps1.xml><?xml version="1.0" encoding="utf-8"?>
-<ds:datastoreItem xmlns:ds="http://schemas.openxmlformats.org/officeDocument/2006/customXml" ds:itemID="{066E72E0-A87F-4445-9692-8DBFBC802865}">
+<ds:datastoreItem xmlns:ds="http://schemas.openxmlformats.org/officeDocument/2006/customXml" ds:itemID="{A1701605-9CB4-4969-A02E-C5850E75E8D6}">
   <ds:schemaRefs>
     <ds:schemaRef ds:uri="http://schemas.openxmlformats.org/officeDocument/2006/bibliography"/>
   </ds:schemaRefs>

</xml_diff>

<commit_message>
Update Fastqueue - Monografico.docx
</commit_message>
<xml_diff>
--- a/Fastqueue - Monografico.docx
+++ b/Fastqueue - Monografico.docx
@@ -1,6 +1,6 @@
 
 <file path=word/document.xml><?xml version="1.0" encoding="utf-8"?>
-<w:document xmlns:wpc="http://schemas.microsoft.com/office/word/2010/wordprocessingCanvas" xmlns:mc="http://schemas.openxmlformats.org/markup-compatibility/2006" xmlns:o="urn:schemas-microsoft-com:office:office" xmlns:r="http://schemas.openxmlformats.org/officeDocument/2006/relationships" xmlns:m="http://schemas.openxmlformats.org/officeDocument/2006/math" xmlns:v="urn:schemas-microsoft-com:vml" xmlns:wp14="http://schemas.microsoft.com/office/word/2010/wordprocessingDrawing" xmlns:wp="http://schemas.openxmlformats.org/drawingml/2006/wordprocessingDrawing" xmlns:w10="urn:schemas-microsoft-com:office:word" xmlns:w="http://schemas.openxmlformats.org/wordprocessingml/2006/main" xmlns:w14="http://schemas.microsoft.com/office/word/2010/wordml" xmlns:w15="http://schemas.microsoft.com/office/word/2012/wordml" xmlns:wpg="http://schemas.microsoft.com/office/word/2010/wordprocessingGroup" xmlns:wpi="http://schemas.microsoft.com/office/word/2010/wordprocessingInk" xmlns:wne="http://schemas.microsoft.com/office/word/2006/wordml" xmlns:wps="http://schemas.microsoft.com/office/word/2010/wordprocessingShape" mc:Ignorable="w14 w15 wp14">
+<w:document xmlns:wpc="http://schemas.microsoft.com/office/word/2010/wordprocessingCanvas" xmlns:cx="http://schemas.microsoft.com/office/drawing/2014/chartex" xmlns:cx1="http://schemas.microsoft.com/office/drawing/2015/9/8/chartex" xmlns:mc="http://schemas.openxmlformats.org/markup-compatibility/2006" xmlns:o="urn:schemas-microsoft-com:office:office" xmlns:r="http://schemas.openxmlformats.org/officeDocument/2006/relationships" xmlns:m="http://schemas.openxmlformats.org/officeDocument/2006/math" xmlns:v="urn:schemas-microsoft-com:vml" xmlns:wp14="http://schemas.microsoft.com/office/word/2010/wordprocessingDrawing" xmlns:wp="http://schemas.openxmlformats.org/drawingml/2006/wordprocessingDrawing" xmlns:w10="urn:schemas-microsoft-com:office:word" xmlns:w="http://schemas.openxmlformats.org/wordprocessingml/2006/main" xmlns:w14="http://schemas.microsoft.com/office/word/2010/wordml" xmlns:w15="http://schemas.microsoft.com/office/word/2012/wordml" xmlns:w16se="http://schemas.microsoft.com/office/word/2015/wordml/symex" xmlns:wpg="http://schemas.microsoft.com/office/word/2010/wordprocessingGroup" xmlns:wpi="http://schemas.microsoft.com/office/word/2010/wordprocessingInk" xmlns:wne="http://schemas.microsoft.com/office/word/2006/wordml" xmlns:wps="http://schemas.microsoft.com/office/word/2010/wordprocessingShape" mc:Ignorable="w14 w15 w16se wp14">
   <w:body>
     <w:p>
       <w:pPr>
@@ -275,6 +275,7 @@
           <w:szCs w:val="26"/>
         </w:rPr>
       </w:pPr>
+      <w:proofErr w:type="spellStart"/>
       <w:r>
         <w:rPr>
           <w:b/>
@@ -282,32 +283,41 @@
           <w:sz w:val="26"/>
           <w:szCs w:val="26"/>
         </w:rPr>
-        <w:t>Ever Cuevas Rodriguez</w:t>
-      </w:r>
-    </w:p>
-    <w:p>
-      <w:pPr>
-        <w:spacing w:after="140"/>
-        <w:jc w:val="center"/>
+        <w:t>Ever</w:t>
+      </w:r>
+      <w:proofErr w:type="spellEnd"/>
+      <w:r>
         <w:rPr>
           <w:b/>
           <w:bCs/>
           <w:sz w:val="26"/>
           <w:szCs w:val="26"/>
         </w:rPr>
-      </w:pPr>
+        <w:t xml:space="preserve"> Cuevas </w:t>
+      </w:r>
+      <w:proofErr w:type="spellStart"/>
+      <w:r>
+        <w:rPr>
+          <w:b/>
+          <w:bCs/>
+          <w:sz w:val="26"/>
+          <w:szCs w:val="26"/>
+        </w:rPr>
+        <w:t>Rodriguez</w:t>
+      </w:r>
+      <w:proofErr w:type="spellEnd"/>
     </w:p>
     <w:p>
       <w:pPr>
         <w:spacing w:after="140"/>
         <w:jc w:val="center"/>
-      </w:pPr>
-      <w:r>
-        <w:t xml:space="preserve">Ing. </w:t>
-      </w:r>
-      <w:r>
-        <w:t>Erick Minor Cordero</w:t>
-      </w:r>
+        <w:rPr>
+          <w:b/>
+          <w:bCs/>
+          <w:sz w:val="26"/>
+          <w:szCs w:val="26"/>
+        </w:rPr>
+      </w:pPr>
     </w:p>
     <w:p>
       <w:pPr>
@@ -315,7 +325,18 @@
         <w:jc w:val="center"/>
       </w:pPr>
       <w:r>
-        <w:t>Coordinador</w:t>
+        <w:t xml:space="preserve">Ing. </w:t>
+      </w:r>
+      <w:r>
+        <w:t xml:space="preserve">Erick </w:t>
+      </w:r>
+      <w:proofErr w:type="spellStart"/>
+      <w:r>
+        <w:t>Minor</w:t>
+      </w:r>
+      <w:proofErr w:type="spellEnd"/>
+      <w:r>
+        <w:t xml:space="preserve"> Cordero</w:t>
       </w:r>
     </w:p>
     <w:p>
@@ -323,15 +344,37 @@
         <w:spacing w:after="140"/>
         <w:jc w:val="center"/>
       </w:pPr>
+      <w:r>
+        <w:t>Coordinador</w:t>
+      </w:r>
     </w:p>
     <w:p>
       <w:pPr>
         <w:spacing w:after="140"/>
         <w:jc w:val="center"/>
       </w:pPr>
-      <w:r>
-        <w:t>Ing. Yacqueline Tejada Tio</w:t>
-      </w:r>
+    </w:p>
+    <w:p>
+      <w:pPr>
+        <w:spacing w:after="140"/>
+        <w:jc w:val="center"/>
+      </w:pPr>
+      <w:r>
+        <w:t xml:space="preserve">Ing. </w:t>
+      </w:r>
+      <w:proofErr w:type="spellStart"/>
+      <w:r>
+        <w:t>Yacqueline</w:t>
+      </w:r>
+      <w:proofErr w:type="spellEnd"/>
+      <w:r>
+        <w:t xml:space="preserve"> Tejada </w:t>
+      </w:r>
+      <w:proofErr w:type="spellStart"/>
+      <w:r>
+        <w:t>Tio</w:t>
+      </w:r>
+      <w:proofErr w:type="spellEnd"/>
     </w:p>
     <w:p>
       <w:pPr>
@@ -863,7 +906,23 @@
                 <w:sz w:val="28"/>
                 <w:szCs w:val="28"/>
               </w:rPr>
-              <w:t>Ing. Erick Minor Cordero</w:t>
+              <w:t xml:space="preserve">Ing. Erick </w:t>
+            </w:r>
+            <w:proofErr w:type="spellStart"/>
+            <w:r>
+              <w:rPr>
+                <w:sz w:val="28"/>
+                <w:szCs w:val="28"/>
+              </w:rPr>
+              <w:t>Minor</w:t>
+            </w:r>
+            <w:proofErr w:type="spellEnd"/>
+            <w:r>
+              <w:rPr>
+                <w:sz w:val="28"/>
+                <w:szCs w:val="28"/>
+              </w:rPr>
+              <w:t xml:space="preserve"> Cordero</w:t>
             </w:r>
           </w:p>
         </w:tc>
@@ -942,8 +1001,33 @@
                 <w:sz w:val="28"/>
                 <w:szCs w:val="28"/>
               </w:rPr>
-              <w:t>Mariano Castillo Martínez, David José Cabrera Rosario, Ever Cuevas Rodriguez</w:t>
-            </w:r>
+              <w:t xml:space="preserve">Mariano Castillo Martínez, David José Cabrera Rosario, </w:t>
+            </w:r>
+            <w:proofErr w:type="spellStart"/>
+            <w:r>
+              <w:rPr>
+                <w:sz w:val="28"/>
+                <w:szCs w:val="28"/>
+              </w:rPr>
+              <w:t>Ever</w:t>
+            </w:r>
+            <w:proofErr w:type="spellEnd"/>
+            <w:r>
+              <w:rPr>
+                <w:sz w:val="28"/>
+                <w:szCs w:val="28"/>
+              </w:rPr>
+              <w:t xml:space="preserve"> Cuevas </w:t>
+            </w:r>
+            <w:proofErr w:type="spellStart"/>
+            <w:r>
+              <w:rPr>
+                <w:sz w:val="28"/>
+                <w:szCs w:val="28"/>
+              </w:rPr>
+              <w:t>Rodriguez</w:t>
+            </w:r>
+            <w:proofErr w:type="spellEnd"/>
           </w:p>
         </w:tc>
       </w:tr>
@@ -1187,7 +1271,7 @@
       <w:sdtContent>
         <w:p>
           <w:pPr>
-            <w:pStyle w:val="TtulodeTDC"/>
+            <w:pStyle w:val="TtuloTDC"/>
             <w:rPr>
               <w:b/>
               <w:bCs w:val="0"/>
@@ -1240,63 +1324,110 @@
             </w:rPr>
             <w:fldChar w:fldCharType="separate"/>
           </w:r>
-          <w:hyperlink w:anchor="_Toc95122302" w:history="1">
-            <w:r>
-              <w:rPr>
-                <w:rStyle w:val="Hipervnculo"/>
-                <w:noProof/>
-              </w:rPr>
-              <w:t>1. Resumen Ejecutivo</w:t>
-            </w:r>
-            <w:r>
-              <w:rPr>
-                <w:noProof/>
-                <w:webHidden/>
-              </w:rPr>
-              <w:tab/>
-            </w:r>
-            <w:r>
-              <w:rPr>
-                <w:noProof/>
-                <w:webHidden/>
-              </w:rPr>
-              <w:fldChar w:fldCharType="begin"/>
-            </w:r>
-            <w:r>
-              <w:rPr>
-                <w:noProof/>
-                <w:webHidden/>
-              </w:rPr>
-              <w:instrText xml:space="preserve"> PAGEREF _Toc95122302 \h </w:instrText>
-            </w:r>
-            <w:r>
-              <w:rPr>
-                <w:noProof/>
-                <w:webHidden/>
-              </w:rPr>
-            </w:r>
-            <w:r>
-              <w:rPr>
-                <w:noProof/>
-                <w:webHidden/>
-              </w:rPr>
-              <w:fldChar w:fldCharType="separate"/>
-            </w:r>
-            <w:r>
-              <w:rPr>
-                <w:noProof/>
-                <w:webHidden/>
-              </w:rPr>
-              <w:t>1</w:t>
-            </w:r>
-            <w:r>
-              <w:rPr>
-                <w:noProof/>
-                <w:webHidden/>
-              </w:rPr>
-              <w:fldChar w:fldCharType="end"/>
-            </w:r>
-          </w:hyperlink>
+          <w:bookmarkStart w:id="0" w:name="_GoBack"/>
+          <w:bookmarkEnd w:id="0"/>
+          <w:r>
+            <w:rPr>
+              <w:rStyle w:val="Hipervnculo"/>
+              <w:noProof/>
+            </w:rPr>
+            <w:fldChar w:fldCharType="begin"/>
+          </w:r>
+          <w:r>
+            <w:rPr>
+              <w:rStyle w:val="Hipervnculo"/>
+              <w:noProof/>
+            </w:rPr>
+            <w:instrText xml:space="preserve"> </w:instrText>
+          </w:r>
+          <w:r>
+            <w:rPr>
+              <w:noProof/>
+            </w:rPr>
+            <w:instrText>HYPERLINK \l "_Toc95381120"</w:instrText>
+          </w:r>
+          <w:r>
+            <w:rPr>
+              <w:rStyle w:val="Hipervnculo"/>
+              <w:noProof/>
+            </w:rPr>
+            <w:instrText xml:space="preserve"> </w:instrText>
+          </w:r>
+          <w:r>
+            <w:rPr>
+              <w:rStyle w:val="Hipervnculo"/>
+              <w:noProof/>
+            </w:rPr>
+          </w:r>
+          <w:r>
+            <w:rPr>
+              <w:rStyle w:val="Hipervnculo"/>
+              <w:noProof/>
+            </w:rPr>
+            <w:fldChar w:fldCharType="separate"/>
+          </w:r>
+          <w:r>
+            <w:rPr>
+              <w:rStyle w:val="Hipervnculo"/>
+              <w:noProof/>
+            </w:rPr>
+            <w:t>1. Resumen Ejecutivo</w:t>
+          </w:r>
+          <w:r>
+            <w:rPr>
+              <w:noProof/>
+              <w:webHidden/>
+            </w:rPr>
+            <w:tab/>
+          </w:r>
+          <w:r>
+            <w:rPr>
+              <w:noProof/>
+              <w:webHidden/>
+            </w:rPr>
+            <w:fldChar w:fldCharType="begin"/>
+          </w:r>
+          <w:r>
+            <w:rPr>
+              <w:noProof/>
+              <w:webHidden/>
+            </w:rPr>
+            <w:instrText xml:space="preserve"> PAGEREF _Toc95381120 \h </w:instrText>
+          </w:r>
+          <w:r>
+            <w:rPr>
+              <w:noProof/>
+              <w:webHidden/>
+            </w:rPr>
+          </w:r>
+          <w:r>
+            <w:rPr>
+              <w:noProof/>
+              <w:webHidden/>
+            </w:rPr>
+            <w:fldChar w:fldCharType="separate"/>
+          </w:r>
+          <w:r>
+            <w:rPr>
+              <w:noProof/>
+              <w:webHidden/>
+            </w:rPr>
+            <w:t>1</w:t>
+          </w:r>
+          <w:r>
+            <w:rPr>
+              <w:noProof/>
+              <w:webHidden/>
+            </w:rPr>
+            <w:fldChar w:fldCharType="end"/>
+          </w:r>
+          <w:r>
+            <w:rPr>
+              <w:rStyle w:val="Hipervnculo"/>
+              <w:noProof/>
+            </w:rPr>
+            <w:fldChar w:fldCharType="end"/>
+          </w:r>
         </w:p>
         <w:p>
           <w:pPr>
@@ -1316,7 +1447,7 @@
               <w:lang w:val="es-DO" w:eastAsia="es-DO"/>
             </w:rPr>
           </w:pPr>
-          <w:hyperlink w:anchor="_Toc95122303" w:history="1">
+          <w:hyperlink w:anchor="_Toc95381121" w:history="1">
             <w:r>
               <w:rPr>
                 <w:rStyle w:val="Hipervnculo"/>
@@ -1343,7 +1474,7 @@
                 <w:noProof/>
                 <w:webHidden/>
               </w:rPr>
-              <w:instrText xml:space="preserve"> PAGEREF _Toc95122303 \h </w:instrText>
+              <w:instrText xml:space="preserve"> PAGEREF _Toc95381121 \h </w:instrText>
             </w:r>
             <w:r>
               <w:rPr>
@@ -1388,7 +1519,7 @@
               <w:lang w:val="es-DO" w:eastAsia="es-DO"/>
             </w:rPr>
           </w:pPr>
-          <w:hyperlink w:anchor="_Toc95122304" w:history="1">
+          <w:hyperlink w:anchor="_Toc95381122" w:history="1">
             <w:r>
               <w:rPr>
                 <w:rStyle w:val="Hipervnculo"/>
@@ -1415,7 +1546,7 @@
                 <w:noProof/>
                 <w:webHidden/>
               </w:rPr>
-              <w:instrText xml:space="preserve"> PAGEREF _Toc95122304 \h </w:instrText>
+              <w:instrText xml:space="preserve"> PAGEREF _Toc95381122 \h </w:instrText>
             </w:r>
             <w:r>
               <w:rPr>
@@ -1460,7 +1591,7 @@
               <w:lang w:val="es-DO" w:eastAsia="es-DO"/>
             </w:rPr>
           </w:pPr>
-          <w:hyperlink w:anchor="_Toc95122305" w:history="1">
+          <w:hyperlink w:anchor="_Toc95381123" w:history="1">
             <w:r>
               <w:rPr>
                 <w:rStyle w:val="Hipervnculo"/>
@@ -1487,7 +1618,7 @@
                 <w:noProof/>
                 <w:webHidden/>
               </w:rPr>
-              <w:instrText xml:space="preserve"> PAGEREF _Toc95122305 \h </w:instrText>
+              <w:instrText xml:space="preserve"> PAGEREF _Toc95381123 \h </w:instrText>
             </w:r>
             <w:r>
               <w:rPr>
@@ -1532,7 +1663,7 @@
               <w:lang w:val="es-DO" w:eastAsia="es-DO"/>
             </w:rPr>
           </w:pPr>
-          <w:hyperlink w:anchor="_Toc95122306" w:history="1">
+          <w:hyperlink w:anchor="_Toc95381124" w:history="1">
             <w:r>
               <w:rPr>
                 <w:rStyle w:val="Hipervnculo"/>
@@ -1559,7 +1690,7 @@
                 <w:noProof/>
                 <w:webHidden/>
               </w:rPr>
-              <w:instrText xml:space="preserve"> PAGEREF _Toc95122306 \h </w:instrText>
+              <w:instrText xml:space="preserve"> PAGEREF _Toc95381124 \h </w:instrText>
             </w:r>
             <w:r>
               <w:rPr>
@@ -1604,7 +1735,7 @@
               <w:lang w:val="es-DO" w:eastAsia="es-DO"/>
             </w:rPr>
           </w:pPr>
-          <w:hyperlink w:anchor="_Toc95122307" w:history="1">
+          <w:hyperlink w:anchor="_Toc95381125" w:history="1">
             <w:r>
               <w:rPr>
                 <w:rStyle w:val="Hipervnculo"/>
@@ -1631,7 +1762,7 @@
                 <w:noProof/>
                 <w:webHidden/>
               </w:rPr>
-              <w:instrText xml:space="preserve"> PAGEREF _Toc95122307 \h </w:instrText>
+              <w:instrText xml:space="preserve"> PAGEREF _Toc95381125 \h </w:instrText>
             </w:r>
             <w:r>
               <w:rPr>
@@ -1676,7 +1807,7 @@
               <w:lang w:val="es-DO" w:eastAsia="es-DO"/>
             </w:rPr>
           </w:pPr>
-          <w:hyperlink w:anchor="_Toc95122308" w:history="1">
+          <w:hyperlink w:anchor="_Toc95381126" w:history="1">
             <w:r>
               <w:rPr>
                 <w:rStyle w:val="Hipervnculo"/>
@@ -1703,7 +1834,7 @@
                 <w:noProof/>
                 <w:webHidden/>
               </w:rPr>
-              <w:instrText xml:space="preserve"> PAGEREF _Toc95122308 \h </w:instrText>
+              <w:instrText xml:space="preserve"> PAGEREF _Toc95381126 \h </w:instrText>
             </w:r>
             <w:r>
               <w:rPr>
@@ -1748,7 +1879,7 @@
               <w:lang w:val="es-DO" w:eastAsia="es-DO"/>
             </w:rPr>
           </w:pPr>
-          <w:hyperlink w:anchor="_Toc95122309" w:history="1">
+          <w:hyperlink w:anchor="_Toc95381127" w:history="1">
             <w:r>
               <w:rPr>
                 <w:rStyle w:val="Hipervnculo"/>
@@ -1775,7 +1906,7 @@
                 <w:noProof/>
                 <w:webHidden/>
               </w:rPr>
-              <w:instrText xml:space="preserve"> PAGEREF _Toc95122309 \h </w:instrText>
+              <w:instrText xml:space="preserve"> PAGEREF _Toc95381127 \h </w:instrText>
             </w:r>
             <w:r>
               <w:rPr>
@@ -1820,7 +1951,7 @@
               <w:lang w:val="es-DO" w:eastAsia="es-DO"/>
             </w:rPr>
           </w:pPr>
-          <w:hyperlink w:anchor="_Toc95122310" w:history="1">
+          <w:hyperlink w:anchor="_Toc95381128" w:history="1">
             <w:r>
               <w:rPr>
                 <w:rStyle w:val="Hipervnculo"/>
@@ -1847,7 +1978,7 @@
                 <w:noProof/>
                 <w:webHidden/>
               </w:rPr>
-              <w:instrText xml:space="preserve"> PAGEREF _Toc95122310 \h </w:instrText>
+              <w:instrText xml:space="preserve"> PAGEREF _Toc95381128 \h </w:instrText>
             </w:r>
             <w:r>
               <w:rPr>
@@ -1868,6 +1999,1088 @@
                 <w:webHidden/>
               </w:rPr>
               <w:t>4</w:t>
+            </w:r>
+            <w:r>
+              <w:rPr>
+                <w:noProof/>
+                <w:webHidden/>
+              </w:rPr>
+              <w:fldChar w:fldCharType="end"/>
+            </w:r>
+          </w:hyperlink>
+        </w:p>
+        <w:p>
+          <w:pPr>
+            <w:pStyle w:val="TDC2"/>
+            <w:tabs>
+              <w:tab w:val="right" w:leader="dot" w:pos="8544"/>
+            </w:tabs>
+            <w:rPr>
+              <w:rFonts w:eastAsiaTheme="minorEastAsia" w:cstheme="minorBidi"/>
+              <w:b w:val="0"/>
+              <w:bCs w:val="0"/>
+              <w:noProof/>
+              <w:lang w:val="es-DO" w:eastAsia="es-DO"/>
+            </w:rPr>
+          </w:pPr>
+          <w:hyperlink w:anchor="_Toc95381129" w:history="1">
+            <w:r>
+              <w:rPr>
+                <w:rStyle w:val="Hipervnculo"/>
+                <w:noProof/>
+                <w:lang w:val="es-MX"/>
+              </w:rPr>
+              <w:t>Miembros del Proyecto</w:t>
+            </w:r>
+            <w:r>
+              <w:rPr>
+                <w:noProof/>
+                <w:webHidden/>
+              </w:rPr>
+              <w:tab/>
+            </w:r>
+            <w:r>
+              <w:rPr>
+                <w:noProof/>
+                <w:webHidden/>
+              </w:rPr>
+              <w:fldChar w:fldCharType="begin"/>
+            </w:r>
+            <w:r>
+              <w:rPr>
+                <w:noProof/>
+                <w:webHidden/>
+              </w:rPr>
+              <w:instrText xml:space="preserve"> PAGEREF _Toc95381129 \h </w:instrText>
+            </w:r>
+            <w:r>
+              <w:rPr>
+                <w:noProof/>
+                <w:webHidden/>
+              </w:rPr>
+            </w:r>
+            <w:r>
+              <w:rPr>
+                <w:noProof/>
+                <w:webHidden/>
+              </w:rPr>
+              <w:fldChar w:fldCharType="separate"/>
+            </w:r>
+            <w:r>
+              <w:rPr>
+                <w:noProof/>
+                <w:webHidden/>
+              </w:rPr>
+              <w:t>8</w:t>
+            </w:r>
+            <w:r>
+              <w:rPr>
+                <w:noProof/>
+                <w:webHidden/>
+              </w:rPr>
+              <w:fldChar w:fldCharType="end"/>
+            </w:r>
+          </w:hyperlink>
+        </w:p>
+        <w:p>
+          <w:pPr>
+            <w:pStyle w:val="TDC2"/>
+            <w:tabs>
+              <w:tab w:val="right" w:leader="dot" w:pos="8544"/>
+            </w:tabs>
+            <w:rPr>
+              <w:rFonts w:eastAsiaTheme="minorEastAsia" w:cstheme="minorBidi"/>
+              <w:b w:val="0"/>
+              <w:bCs w:val="0"/>
+              <w:noProof/>
+              <w:lang w:val="es-DO" w:eastAsia="es-DO"/>
+            </w:rPr>
+          </w:pPr>
+          <w:hyperlink w:anchor="_Toc95381130" w:history="1">
+            <w:r>
+              <w:rPr>
+                <w:rStyle w:val="Hipervnculo"/>
+                <w:noProof/>
+              </w:rPr>
+              <w:t>Organigrama del Proyecto</w:t>
+            </w:r>
+            <w:r>
+              <w:rPr>
+                <w:noProof/>
+                <w:webHidden/>
+              </w:rPr>
+              <w:tab/>
+            </w:r>
+            <w:r>
+              <w:rPr>
+                <w:noProof/>
+                <w:webHidden/>
+              </w:rPr>
+              <w:fldChar w:fldCharType="begin"/>
+            </w:r>
+            <w:r>
+              <w:rPr>
+                <w:noProof/>
+                <w:webHidden/>
+              </w:rPr>
+              <w:instrText xml:space="preserve"> PAGEREF _Toc95381130 \h </w:instrText>
+            </w:r>
+            <w:r>
+              <w:rPr>
+                <w:noProof/>
+                <w:webHidden/>
+              </w:rPr>
+            </w:r>
+            <w:r>
+              <w:rPr>
+                <w:noProof/>
+                <w:webHidden/>
+              </w:rPr>
+              <w:fldChar w:fldCharType="separate"/>
+            </w:r>
+            <w:r>
+              <w:rPr>
+                <w:noProof/>
+                <w:webHidden/>
+              </w:rPr>
+              <w:t>9</w:t>
+            </w:r>
+            <w:r>
+              <w:rPr>
+                <w:noProof/>
+                <w:webHidden/>
+              </w:rPr>
+              <w:fldChar w:fldCharType="end"/>
+            </w:r>
+          </w:hyperlink>
+        </w:p>
+        <w:p>
+          <w:pPr>
+            <w:pStyle w:val="TDC2"/>
+            <w:tabs>
+              <w:tab w:val="right" w:leader="dot" w:pos="8544"/>
+            </w:tabs>
+            <w:rPr>
+              <w:rFonts w:eastAsiaTheme="minorEastAsia" w:cstheme="minorBidi"/>
+              <w:b w:val="0"/>
+              <w:bCs w:val="0"/>
+              <w:noProof/>
+              <w:lang w:val="es-DO" w:eastAsia="es-DO"/>
+            </w:rPr>
+          </w:pPr>
+          <w:hyperlink w:anchor="_Toc95381131" w:history="1">
+            <w:r>
+              <w:rPr>
+                <w:rStyle w:val="Hipervnculo"/>
+                <w:rFonts w:asciiTheme="majorHAnsi" w:eastAsiaTheme="majorEastAsia" w:hAnsiTheme="majorHAnsi" w:cstheme="majorBidi"/>
+                <w:noProof/>
+              </w:rPr>
+              <w:t>4. Descripción de los aspectos técnicos</w:t>
+            </w:r>
+            <w:r>
+              <w:rPr>
+                <w:noProof/>
+                <w:webHidden/>
+              </w:rPr>
+              <w:tab/>
+            </w:r>
+            <w:r>
+              <w:rPr>
+                <w:noProof/>
+                <w:webHidden/>
+              </w:rPr>
+              <w:fldChar w:fldCharType="begin"/>
+            </w:r>
+            <w:r>
+              <w:rPr>
+                <w:noProof/>
+                <w:webHidden/>
+              </w:rPr>
+              <w:instrText xml:space="preserve"> PAGEREF _Toc95381131 \h </w:instrText>
+            </w:r>
+            <w:r>
+              <w:rPr>
+                <w:noProof/>
+                <w:webHidden/>
+              </w:rPr>
+            </w:r>
+            <w:r>
+              <w:rPr>
+                <w:noProof/>
+                <w:webHidden/>
+              </w:rPr>
+              <w:fldChar w:fldCharType="separate"/>
+            </w:r>
+            <w:r>
+              <w:rPr>
+                <w:noProof/>
+                <w:webHidden/>
+              </w:rPr>
+              <w:t>10</w:t>
+            </w:r>
+            <w:r>
+              <w:rPr>
+                <w:noProof/>
+                <w:webHidden/>
+              </w:rPr>
+              <w:fldChar w:fldCharType="end"/>
+            </w:r>
+          </w:hyperlink>
+        </w:p>
+        <w:p>
+          <w:pPr>
+            <w:pStyle w:val="TDC2"/>
+            <w:tabs>
+              <w:tab w:val="right" w:leader="dot" w:pos="8544"/>
+            </w:tabs>
+            <w:rPr>
+              <w:rFonts w:eastAsiaTheme="minorEastAsia" w:cstheme="minorBidi"/>
+              <w:b w:val="0"/>
+              <w:bCs w:val="0"/>
+              <w:noProof/>
+              <w:lang w:val="es-DO" w:eastAsia="es-DO"/>
+            </w:rPr>
+          </w:pPr>
+          <w:hyperlink w:anchor="_Toc95381132" w:history="1">
+            <w:r>
+              <w:rPr>
+                <w:rStyle w:val="Hipervnculo"/>
+                <w:noProof/>
+              </w:rPr>
+              <w:t>Requerimiento de hardware</w:t>
+            </w:r>
+            <w:r>
+              <w:rPr>
+                <w:noProof/>
+                <w:webHidden/>
+              </w:rPr>
+              <w:tab/>
+            </w:r>
+            <w:r>
+              <w:rPr>
+                <w:noProof/>
+                <w:webHidden/>
+              </w:rPr>
+              <w:fldChar w:fldCharType="begin"/>
+            </w:r>
+            <w:r>
+              <w:rPr>
+                <w:noProof/>
+                <w:webHidden/>
+              </w:rPr>
+              <w:instrText xml:space="preserve"> PAGEREF _Toc95381132 \h </w:instrText>
+            </w:r>
+            <w:r>
+              <w:rPr>
+                <w:noProof/>
+                <w:webHidden/>
+              </w:rPr>
+            </w:r>
+            <w:r>
+              <w:rPr>
+                <w:noProof/>
+                <w:webHidden/>
+              </w:rPr>
+              <w:fldChar w:fldCharType="separate"/>
+            </w:r>
+            <w:r>
+              <w:rPr>
+                <w:noProof/>
+                <w:webHidden/>
+              </w:rPr>
+              <w:t>10</w:t>
+            </w:r>
+            <w:r>
+              <w:rPr>
+                <w:noProof/>
+                <w:webHidden/>
+              </w:rPr>
+              <w:fldChar w:fldCharType="end"/>
+            </w:r>
+          </w:hyperlink>
+        </w:p>
+        <w:p>
+          <w:pPr>
+            <w:pStyle w:val="TDC2"/>
+            <w:tabs>
+              <w:tab w:val="right" w:leader="dot" w:pos="8544"/>
+            </w:tabs>
+            <w:rPr>
+              <w:rFonts w:eastAsiaTheme="minorEastAsia" w:cstheme="minorBidi"/>
+              <w:b w:val="0"/>
+              <w:bCs w:val="0"/>
+              <w:noProof/>
+              <w:lang w:val="es-DO" w:eastAsia="es-DO"/>
+            </w:rPr>
+          </w:pPr>
+          <w:hyperlink w:anchor="_Toc95381133" w:history="1">
+            <w:r>
+              <w:rPr>
+                <w:rStyle w:val="Hipervnculo"/>
+                <w:noProof/>
+              </w:rPr>
+              <w:t>PC</w:t>
+            </w:r>
+            <w:r>
+              <w:rPr>
+                <w:noProof/>
+                <w:webHidden/>
+              </w:rPr>
+              <w:tab/>
+            </w:r>
+            <w:r>
+              <w:rPr>
+                <w:noProof/>
+                <w:webHidden/>
+              </w:rPr>
+              <w:fldChar w:fldCharType="begin"/>
+            </w:r>
+            <w:r>
+              <w:rPr>
+                <w:noProof/>
+                <w:webHidden/>
+              </w:rPr>
+              <w:instrText xml:space="preserve"> PAGEREF _Toc95381133 \h </w:instrText>
+            </w:r>
+            <w:r>
+              <w:rPr>
+                <w:noProof/>
+                <w:webHidden/>
+              </w:rPr>
+            </w:r>
+            <w:r>
+              <w:rPr>
+                <w:noProof/>
+                <w:webHidden/>
+              </w:rPr>
+              <w:fldChar w:fldCharType="separate"/>
+            </w:r>
+            <w:r>
+              <w:rPr>
+                <w:noProof/>
+                <w:webHidden/>
+              </w:rPr>
+              <w:t>10</w:t>
+            </w:r>
+            <w:r>
+              <w:rPr>
+                <w:noProof/>
+                <w:webHidden/>
+              </w:rPr>
+              <w:fldChar w:fldCharType="end"/>
+            </w:r>
+          </w:hyperlink>
+        </w:p>
+        <w:p>
+          <w:pPr>
+            <w:pStyle w:val="TDC2"/>
+            <w:tabs>
+              <w:tab w:val="right" w:leader="dot" w:pos="8544"/>
+            </w:tabs>
+            <w:rPr>
+              <w:rFonts w:eastAsiaTheme="minorEastAsia" w:cstheme="minorBidi"/>
+              <w:b w:val="0"/>
+              <w:bCs w:val="0"/>
+              <w:noProof/>
+              <w:lang w:val="es-DO" w:eastAsia="es-DO"/>
+            </w:rPr>
+          </w:pPr>
+          <w:hyperlink w:anchor="_Toc95381134" w:history="1">
+            <w:r>
+              <w:rPr>
+                <w:rStyle w:val="Hipervnculo"/>
+                <w:noProof/>
+              </w:rPr>
+              <w:t>Arquitectura: X64</w:t>
+            </w:r>
+            <w:r>
+              <w:rPr>
+                <w:noProof/>
+                <w:webHidden/>
+              </w:rPr>
+              <w:tab/>
+            </w:r>
+            <w:r>
+              <w:rPr>
+                <w:noProof/>
+                <w:webHidden/>
+              </w:rPr>
+              <w:fldChar w:fldCharType="begin"/>
+            </w:r>
+            <w:r>
+              <w:rPr>
+                <w:noProof/>
+                <w:webHidden/>
+              </w:rPr>
+              <w:instrText xml:space="preserve"> PAGEREF _Toc95381134 \h </w:instrText>
+            </w:r>
+            <w:r>
+              <w:rPr>
+                <w:noProof/>
+                <w:webHidden/>
+              </w:rPr>
+            </w:r>
+            <w:r>
+              <w:rPr>
+                <w:noProof/>
+                <w:webHidden/>
+              </w:rPr>
+              <w:fldChar w:fldCharType="separate"/>
+            </w:r>
+            <w:r>
+              <w:rPr>
+                <w:noProof/>
+                <w:webHidden/>
+              </w:rPr>
+              <w:t>10</w:t>
+            </w:r>
+            <w:r>
+              <w:rPr>
+                <w:noProof/>
+                <w:webHidden/>
+              </w:rPr>
+              <w:fldChar w:fldCharType="end"/>
+            </w:r>
+          </w:hyperlink>
+        </w:p>
+        <w:p>
+          <w:pPr>
+            <w:pStyle w:val="TDC2"/>
+            <w:tabs>
+              <w:tab w:val="right" w:leader="dot" w:pos="8544"/>
+            </w:tabs>
+            <w:rPr>
+              <w:rFonts w:eastAsiaTheme="minorEastAsia" w:cstheme="minorBidi"/>
+              <w:b w:val="0"/>
+              <w:bCs w:val="0"/>
+              <w:noProof/>
+              <w:lang w:val="es-DO" w:eastAsia="es-DO"/>
+            </w:rPr>
+          </w:pPr>
+          <w:hyperlink w:anchor="_Toc95381135" w:history="1">
+            <w:r>
+              <w:rPr>
+                <w:rStyle w:val="Hipervnculo"/>
+                <w:noProof/>
+              </w:rPr>
+              <w:t>Disco duro: 500GB o más</w:t>
+            </w:r>
+            <w:r>
+              <w:rPr>
+                <w:noProof/>
+                <w:webHidden/>
+              </w:rPr>
+              <w:tab/>
+            </w:r>
+            <w:r>
+              <w:rPr>
+                <w:noProof/>
+                <w:webHidden/>
+              </w:rPr>
+              <w:fldChar w:fldCharType="begin"/>
+            </w:r>
+            <w:r>
+              <w:rPr>
+                <w:noProof/>
+                <w:webHidden/>
+              </w:rPr>
+              <w:instrText xml:space="preserve"> PAGEREF _Toc95381135 \h </w:instrText>
+            </w:r>
+            <w:r>
+              <w:rPr>
+                <w:noProof/>
+                <w:webHidden/>
+              </w:rPr>
+            </w:r>
+            <w:r>
+              <w:rPr>
+                <w:noProof/>
+                <w:webHidden/>
+              </w:rPr>
+              <w:fldChar w:fldCharType="separate"/>
+            </w:r>
+            <w:r>
+              <w:rPr>
+                <w:noProof/>
+                <w:webHidden/>
+              </w:rPr>
+              <w:t>10</w:t>
+            </w:r>
+            <w:r>
+              <w:rPr>
+                <w:noProof/>
+                <w:webHidden/>
+              </w:rPr>
+              <w:fldChar w:fldCharType="end"/>
+            </w:r>
+          </w:hyperlink>
+        </w:p>
+        <w:p>
+          <w:pPr>
+            <w:pStyle w:val="TDC2"/>
+            <w:tabs>
+              <w:tab w:val="right" w:leader="dot" w:pos="8544"/>
+            </w:tabs>
+            <w:rPr>
+              <w:rFonts w:eastAsiaTheme="minorEastAsia" w:cstheme="minorBidi"/>
+              <w:b w:val="0"/>
+              <w:bCs w:val="0"/>
+              <w:noProof/>
+              <w:lang w:val="es-DO" w:eastAsia="es-DO"/>
+            </w:rPr>
+          </w:pPr>
+          <w:hyperlink w:anchor="_Toc95381136" w:history="1">
+            <w:r>
+              <w:rPr>
+                <w:rStyle w:val="Hipervnculo"/>
+                <w:noProof/>
+              </w:rPr>
+              <w:t>Memoria RAM: 8GB o más</w:t>
+            </w:r>
+            <w:r>
+              <w:rPr>
+                <w:noProof/>
+                <w:webHidden/>
+              </w:rPr>
+              <w:tab/>
+            </w:r>
+            <w:r>
+              <w:rPr>
+                <w:noProof/>
+                <w:webHidden/>
+              </w:rPr>
+              <w:fldChar w:fldCharType="begin"/>
+            </w:r>
+            <w:r>
+              <w:rPr>
+                <w:noProof/>
+                <w:webHidden/>
+              </w:rPr>
+              <w:instrText xml:space="preserve"> PAGEREF _Toc95381136 \h </w:instrText>
+            </w:r>
+            <w:r>
+              <w:rPr>
+                <w:noProof/>
+                <w:webHidden/>
+              </w:rPr>
+            </w:r>
+            <w:r>
+              <w:rPr>
+                <w:noProof/>
+                <w:webHidden/>
+              </w:rPr>
+              <w:fldChar w:fldCharType="separate"/>
+            </w:r>
+            <w:r>
+              <w:rPr>
+                <w:noProof/>
+                <w:webHidden/>
+              </w:rPr>
+              <w:t>10</w:t>
+            </w:r>
+            <w:r>
+              <w:rPr>
+                <w:noProof/>
+                <w:webHidden/>
+              </w:rPr>
+              <w:fldChar w:fldCharType="end"/>
+            </w:r>
+          </w:hyperlink>
+        </w:p>
+        <w:p>
+          <w:pPr>
+            <w:pStyle w:val="TDC2"/>
+            <w:tabs>
+              <w:tab w:val="right" w:leader="dot" w:pos="8544"/>
+            </w:tabs>
+            <w:rPr>
+              <w:rFonts w:eastAsiaTheme="minorEastAsia" w:cstheme="minorBidi"/>
+              <w:b w:val="0"/>
+              <w:bCs w:val="0"/>
+              <w:noProof/>
+              <w:lang w:val="es-DO" w:eastAsia="es-DO"/>
+            </w:rPr>
+          </w:pPr>
+          <w:hyperlink w:anchor="_Toc95381137" w:history="1">
+            <w:r>
+              <w:rPr>
+                <w:rStyle w:val="Hipervnculo"/>
+                <w:noProof/>
+              </w:rPr>
+              <w:t>Procesador: Core i3 (3.3GHz) o más</w:t>
+            </w:r>
+            <w:r>
+              <w:rPr>
+                <w:noProof/>
+                <w:webHidden/>
+              </w:rPr>
+              <w:tab/>
+            </w:r>
+            <w:r>
+              <w:rPr>
+                <w:noProof/>
+                <w:webHidden/>
+              </w:rPr>
+              <w:fldChar w:fldCharType="begin"/>
+            </w:r>
+            <w:r>
+              <w:rPr>
+                <w:noProof/>
+                <w:webHidden/>
+              </w:rPr>
+              <w:instrText xml:space="preserve"> PAGEREF _Toc95381137 \h </w:instrText>
+            </w:r>
+            <w:r>
+              <w:rPr>
+                <w:noProof/>
+                <w:webHidden/>
+              </w:rPr>
+            </w:r>
+            <w:r>
+              <w:rPr>
+                <w:noProof/>
+                <w:webHidden/>
+              </w:rPr>
+              <w:fldChar w:fldCharType="separate"/>
+            </w:r>
+            <w:r>
+              <w:rPr>
+                <w:noProof/>
+                <w:webHidden/>
+              </w:rPr>
+              <w:t>10</w:t>
+            </w:r>
+            <w:r>
+              <w:rPr>
+                <w:noProof/>
+                <w:webHidden/>
+              </w:rPr>
+              <w:fldChar w:fldCharType="end"/>
+            </w:r>
+          </w:hyperlink>
+        </w:p>
+        <w:p>
+          <w:pPr>
+            <w:pStyle w:val="TDC2"/>
+            <w:tabs>
+              <w:tab w:val="right" w:leader="dot" w:pos="8544"/>
+            </w:tabs>
+            <w:rPr>
+              <w:rFonts w:eastAsiaTheme="minorEastAsia" w:cstheme="minorBidi"/>
+              <w:b w:val="0"/>
+              <w:bCs w:val="0"/>
+              <w:noProof/>
+              <w:lang w:val="es-DO" w:eastAsia="es-DO"/>
+            </w:rPr>
+          </w:pPr>
+          <w:hyperlink w:anchor="_Toc95381138" w:history="1">
+            <w:r>
+              <w:rPr>
+                <w:rStyle w:val="Hipervnculo"/>
+                <w:noProof/>
+              </w:rPr>
+              <w:t>Gráfica: Intel HF Graphics 4000 o más</w:t>
+            </w:r>
+            <w:r>
+              <w:rPr>
+                <w:noProof/>
+                <w:webHidden/>
+              </w:rPr>
+              <w:tab/>
+            </w:r>
+            <w:r>
+              <w:rPr>
+                <w:noProof/>
+                <w:webHidden/>
+              </w:rPr>
+              <w:fldChar w:fldCharType="begin"/>
+            </w:r>
+            <w:r>
+              <w:rPr>
+                <w:noProof/>
+                <w:webHidden/>
+              </w:rPr>
+              <w:instrText xml:space="preserve"> PAGEREF _Toc95381138 \h </w:instrText>
+            </w:r>
+            <w:r>
+              <w:rPr>
+                <w:noProof/>
+                <w:webHidden/>
+              </w:rPr>
+            </w:r>
+            <w:r>
+              <w:rPr>
+                <w:noProof/>
+                <w:webHidden/>
+              </w:rPr>
+              <w:fldChar w:fldCharType="separate"/>
+            </w:r>
+            <w:r>
+              <w:rPr>
+                <w:noProof/>
+                <w:webHidden/>
+              </w:rPr>
+              <w:t>10</w:t>
+            </w:r>
+            <w:r>
+              <w:rPr>
+                <w:noProof/>
+                <w:webHidden/>
+              </w:rPr>
+              <w:fldChar w:fldCharType="end"/>
+            </w:r>
+          </w:hyperlink>
+        </w:p>
+        <w:p>
+          <w:pPr>
+            <w:pStyle w:val="TDC2"/>
+            <w:tabs>
+              <w:tab w:val="right" w:leader="dot" w:pos="8544"/>
+            </w:tabs>
+            <w:rPr>
+              <w:rFonts w:eastAsiaTheme="minorEastAsia" w:cstheme="minorBidi"/>
+              <w:b w:val="0"/>
+              <w:bCs w:val="0"/>
+              <w:noProof/>
+              <w:lang w:val="es-DO" w:eastAsia="es-DO"/>
+            </w:rPr>
+          </w:pPr>
+          <w:hyperlink w:anchor="_Toc95381139" w:history="1">
+            <w:r>
+              <w:rPr>
+                <w:rStyle w:val="Hipervnculo"/>
+                <w:noProof/>
+              </w:rPr>
+              <w:t>Aplicación Android</w:t>
+            </w:r>
+            <w:r>
+              <w:rPr>
+                <w:noProof/>
+                <w:webHidden/>
+              </w:rPr>
+              <w:tab/>
+            </w:r>
+            <w:r>
+              <w:rPr>
+                <w:noProof/>
+                <w:webHidden/>
+              </w:rPr>
+              <w:fldChar w:fldCharType="begin"/>
+            </w:r>
+            <w:r>
+              <w:rPr>
+                <w:noProof/>
+                <w:webHidden/>
+              </w:rPr>
+              <w:instrText xml:space="preserve"> PAGEREF _Toc95381139 \h </w:instrText>
+            </w:r>
+            <w:r>
+              <w:rPr>
+                <w:noProof/>
+                <w:webHidden/>
+              </w:rPr>
+            </w:r>
+            <w:r>
+              <w:rPr>
+                <w:noProof/>
+                <w:webHidden/>
+              </w:rPr>
+              <w:fldChar w:fldCharType="separate"/>
+            </w:r>
+            <w:r>
+              <w:rPr>
+                <w:noProof/>
+                <w:webHidden/>
+              </w:rPr>
+              <w:t>10</w:t>
+            </w:r>
+            <w:r>
+              <w:rPr>
+                <w:noProof/>
+                <w:webHidden/>
+              </w:rPr>
+              <w:fldChar w:fldCharType="end"/>
+            </w:r>
+          </w:hyperlink>
+        </w:p>
+        <w:p>
+          <w:pPr>
+            <w:pStyle w:val="TDC2"/>
+            <w:tabs>
+              <w:tab w:val="right" w:leader="dot" w:pos="8544"/>
+            </w:tabs>
+            <w:rPr>
+              <w:rFonts w:eastAsiaTheme="minorEastAsia" w:cstheme="minorBidi"/>
+              <w:b w:val="0"/>
+              <w:bCs w:val="0"/>
+              <w:noProof/>
+              <w:lang w:val="es-DO" w:eastAsia="es-DO"/>
+            </w:rPr>
+          </w:pPr>
+          <w:hyperlink w:anchor="_Toc95381140" w:history="1">
+            <w:r>
+              <w:rPr>
+                <w:rStyle w:val="Hipervnculo"/>
+                <w:noProof/>
+              </w:rPr>
+              <w:t>Disco duro: 32GB o más</w:t>
+            </w:r>
+            <w:r>
+              <w:rPr>
+                <w:noProof/>
+                <w:webHidden/>
+              </w:rPr>
+              <w:tab/>
+            </w:r>
+            <w:r>
+              <w:rPr>
+                <w:noProof/>
+                <w:webHidden/>
+              </w:rPr>
+              <w:fldChar w:fldCharType="begin"/>
+            </w:r>
+            <w:r>
+              <w:rPr>
+                <w:noProof/>
+                <w:webHidden/>
+              </w:rPr>
+              <w:instrText xml:space="preserve"> PAGEREF _Toc95381140 \h </w:instrText>
+            </w:r>
+            <w:r>
+              <w:rPr>
+                <w:noProof/>
+                <w:webHidden/>
+              </w:rPr>
+            </w:r>
+            <w:r>
+              <w:rPr>
+                <w:noProof/>
+                <w:webHidden/>
+              </w:rPr>
+              <w:fldChar w:fldCharType="separate"/>
+            </w:r>
+            <w:r>
+              <w:rPr>
+                <w:noProof/>
+                <w:webHidden/>
+              </w:rPr>
+              <w:t>10</w:t>
+            </w:r>
+            <w:r>
+              <w:rPr>
+                <w:noProof/>
+                <w:webHidden/>
+              </w:rPr>
+              <w:fldChar w:fldCharType="end"/>
+            </w:r>
+          </w:hyperlink>
+        </w:p>
+        <w:p>
+          <w:pPr>
+            <w:pStyle w:val="TDC2"/>
+            <w:tabs>
+              <w:tab w:val="right" w:leader="dot" w:pos="8544"/>
+            </w:tabs>
+            <w:rPr>
+              <w:rFonts w:eastAsiaTheme="minorEastAsia" w:cstheme="minorBidi"/>
+              <w:b w:val="0"/>
+              <w:bCs w:val="0"/>
+              <w:noProof/>
+              <w:lang w:val="es-DO" w:eastAsia="es-DO"/>
+            </w:rPr>
+          </w:pPr>
+          <w:hyperlink w:anchor="_Toc95381141" w:history="1">
+            <w:r>
+              <w:rPr>
+                <w:rStyle w:val="Hipervnculo"/>
+                <w:noProof/>
+              </w:rPr>
+              <w:t>Memoria RAM: 4GB o más</w:t>
+            </w:r>
+            <w:r>
+              <w:rPr>
+                <w:noProof/>
+                <w:webHidden/>
+              </w:rPr>
+              <w:tab/>
+            </w:r>
+            <w:r>
+              <w:rPr>
+                <w:noProof/>
+                <w:webHidden/>
+              </w:rPr>
+              <w:fldChar w:fldCharType="begin"/>
+            </w:r>
+            <w:r>
+              <w:rPr>
+                <w:noProof/>
+                <w:webHidden/>
+              </w:rPr>
+              <w:instrText xml:space="preserve"> PAGEREF _Toc95381141 \h </w:instrText>
+            </w:r>
+            <w:r>
+              <w:rPr>
+                <w:noProof/>
+                <w:webHidden/>
+              </w:rPr>
+            </w:r>
+            <w:r>
+              <w:rPr>
+                <w:noProof/>
+                <w:webHidden/>
+              </w:rPr>
+              <w:fldChar w:fldCharType="separate"/>
+            </w:r>
+            <w:r>
+              <w:rPr>
+                <w:noProof/>
+                <w:webHidden/>
+              </w:rPr>
+              <w:t>10</w:t>
+            </w:r>
+            <w:r>
+              <w:rPr>
+                <w:noProof/>
+                <w:webHidden/>
+              </w:rPr>
+              <w:fldChar w:fldCharType="end"/>
+            </w:r>
+          </w:hyperlink>
+        </w:p>
+        <w:p>
+          <w:pPr>
+            <w:pStyle w:val="TDC2"/>
+            <w:tabs>
+              <w:tab w:val="right" w:leader="dot" w:pos="8544"/>
+            </w:tabs>
+            <w:rPr>
+              <w:rFonts w:eastAsiaTheme="minorEastAsia" w:cstheme="minorBidi"/>
+              <w:b w:val="0"/>
+              <w:bCs w:val="0"/>
+              <w:noProof/>
+              <w:lang w:val="es-DO" w:eastAsia="es-DO"/>
+            </w:rPr>
+          </w:pPr>
+          <w:hyperlink w:anchor="_Toc95381142" w:history="1">
+            <w:r>
+              <w:rPr>
+                <w:rStyle w:val="Hipervnculo"/>
+                <w:noProof/>
+              </w:rPr>
+              <w:t>Aplicación IOS</w:t>
+            </w:r>
+            <w:r>
+              <w:rPr>
+                <w:noProof/>
+                <w:webHidden/>
+              </w:rPr>
+              <w:tab/>
+            </w:r>
+            <w:r>
+              <w:rPr>
+                <w:noProof/>
+                <w:webHidden/>
+              </w:rPr>
+              <w:fldChar w:fldCharType="begin"/>
+            </w:r>
+            <w:r>
+              <w:rPr>
+                <w:noProof/>
+                <w:webHidden/>
+              </w:rPr>
+              <w:instrText xml:space="preserve"> PAGEREF _Toc95381142 \h </w:instrText>
+            </w:r>
+            <w:r>
+              <w:rPr>
+                <w:noProof/>
+                <w:webHidden/>
+              </w:rPr>
+            </w:r>
+            <w:r>
+              <w:rPr>
+                <w:noProof/>
+                <w:webHidden/>
+              </w:rPr>
+              <w:fldChar w:fldCharType="separate"/>
+            </w:r>
+            <w:r>
+              <w:rPr>
+                <w:noProof/>
+                <w:webHidden/>
+              </w:rPr>
+              <w:t>11</w:t>
+            </w:r>
+            <w:r>
+              <w:rPr>
+                <w:noProof/>
+                <w:webHidden/>
+              </w:rPr>
+              <w:fldChar w:fldCharType="end"/>
+            </w:r>
+          </w:hyperlink>
+        </w:p>
+        <w:p>
+          <w:pPr>
+            <w:pStyle w:val="TDC2"/>
+            <w:tabs>
+              <w:tab w:val="right" w:leader="dot" w:pos="8544"/>
+            </w:tabs>
+            <w:rPr>
+              <w:rFonts w:eastAsiaTheme="minorEastAsia" w:cstheme="minorBidi"/>
+              <w:b w:val="0"/>
+              <w:bCs w:val="0"/>
+              <w:noProof/>
+              <w:lang w:val="es-DO" w:eastAsia="es-DO"/>
+            </w:rPr>
+          </w:pPr>
+          <w:hyperlink w:anchor="_Toc95381143" w:history="1">
+            <w:r>
+              <w:rPr>
+                <w:rStyle w:val="Hipervnculo"/>
+                <w:noProof/>
+              </w:rPr>
+              <w:t>OS: ios 10 o posterior</w:t>
+            </w:r>
+            <w:r>
+              <w:rPr>
+                <w:noProof/>
+                <w:webHidden/>
+              </w:rPr>
+              <w:tab/>
+            </w:r>
+            <w:r>
+              <w:rPr>
+                <w:noProof/>
+                <w:webHidden/>
+              </w:rPr>
+              <w:fldChar w:fldCharType="begin"/>
+            </w:r>
+            <w:r>
+              <w:rPr>
+                <w:noProof/>
+                <w:webHidden/>
+              </w:rPr>
+              <w:instrText xml:space="preserve"> PAGEREF _Toc95381143 \h </w:instrText>
+            </w:r>
+            <w:r>
+              <w:rPr>
+                <w:noProof/>
+                <w:webHidden/>
+              </w:rPr>
+            </w:r>
+            <w:r>
+              <w:rPr>
+                <w:noProof/>
+                <w:webHidden/>
+              </w:rPr>
+              <w:fldChar w:fldCharType="separate"/>
+            </w:r>
+            <w:r>
+              <w:rPr>
+                <w:noProof/>
+                <w:webHidden/>
+              </w:rPr>
+              <w:t>11</w:t>
             </w:r>
             <w:r>
               <w:rPr>
@@ -1935,14 +3148,14 @@
           <w:szCs w:val="40"/>
         </w:rPr>
       </w:pPr>
-      <w:bookmarkStart w:id="0" w:name="_Toc95122302"/>
+      <w:bookmarkStart w:id="1" w:name="_Toc95381120"/>
       <w:r>
         <w:rPr>
           <w:szCs w:val="40"/>
         </w:rPr>
         <w:t>1. Resumen Ejecutivo</w:t>
       </w:r>
-      <w:bookmarkEnd w:id="0"/>
+      <w:bookmarkEnd w:id="1"/>
     </w:p>
     <w:p/>
     <w:p>
@@ -1964,22 +3177,70 @@
           <w:sz w:val="28"/>
           <w:szCs w:val="28"/>
         </w:rPr>
-        <w:t>FASTQUEUE esta pensado para ser un sistema global.</w:t>
-      </w:r>
-    </w:p>
-    <w:p>
-      <w:pPr>
-        <w:rPr>
-          <w:sz w:val="28"/>
-          <w:szCs w:val="28"/>
-        </w:rPr>
-      </w:pPr>
-      <w:r>
-        <w:rPr>
-          <w:sz w:val="28"/>
-          <w:szCs w:val="28"/>
-        </w:rPr>
-        <w:t>Iniciamos en Republica Dominicana por tener un buen mercado ya que el 90% de las empresas que necesitan este tipo de sistema aun no lo tienen.</w:t>
+        <w:t xml:space="preserve">FASTQUEUE </w:t>
+      </w:r>
+      <w:proofErr w:type="spellStart"/>
+      <w:r>
+        <w:rPr>
+          <w:sz w:val="28"/>
+          <w:szCs w:val="28"/>
+        </w:rPr>
+        <w:t>esta</w:t>
+      </w:r>
+      <w:proofErr w:type="spellEnd"/>
+      <w:r>
+        <w:rPr>
+          <w:sz w:val="28"/>
+          <w:szCs w:val="28"/>
+        </w:rPr>
+        <w:t xml:space="preserve"> pensado para ser un sistema global.</w:t>
+      </w:r>
+    </w:p>
+    <w:p>
+      <w:pPr>
+        <w:rPr>
+          <w:sz w:val="28"/>
+          <w:szCs w:val="28"/>
+        </w:rPr>
+      </w:pPr>
+      <w:r>
+        <w:rPr>
+          <w:sz w:val="28"/>
+          <w:szCs w:val="28"/>
+        </w:rPr>
+        <w:t xml:space="preserve">Iniciamos en </w:t>
+      </w:r>
+      <w:proofErr w:type="spellStart"/>
+      <w:r>
+        <w:rPr>
+          <w:sz w:val="28"/>
+          <w:szCs w:val="28"/>
+        </w:rPr>
+        <w:t>Republica</w:t>
+      </w:r>
+      <w:proofErr w:type="spellEnd"/>
+      <w:r>
+        <w:rPr>
+          <w:sz w:val="28"/>
+          <w:szCs w:val="28"/>
+        </w:rPr>
+        <w:t xml:space="preserve"> </w:t>
+      </w:r>
+      <w:proofErr w:type="gramStart"/>
+      <w:r>
+        <w:rPr>
+          <w:sz w:val="28"/>
+          <w:szCs w:val="28"/>
+        </w:rPr>
+        <w:t>Dominicana</w:t>
+      </w:r>
+      <w:proofErr w:type="gramEnd"/>
+      <w:r>
+        <w:rPr>
+          <w:sz w:val="28"/>
+          <w:szCs w:val="28"/>
+        </w:rPr>
+        <w:t xml:space="preserve"> por tener un buen mercado ya que el 90% de las empresas que necesitan este tipo de sistema aun no lo tienen.</w:t>
       </w:r>
     </w:p>
     <w:p>
@@ -2021,12 +3282,12 @@
       <w:pPr>
         <w:pStyle w:val="Ttulo1"/>
       </w:pPr>
-      <w:bookmarkStart w:id="1" w:name="_Toc95122303"/>
+      <w:bookmarkStart w:id="2" w:name="_Toc95381121"/>
       <w:r>
         <w:lastRenderedPageBreak/>
         <w:t>2. Descripción General del proyecto</w:t>
       </w:r>
-      <w:bookmarkEnd w:id="1"/>
+      <w:bookmarkEnd w:id="2"/>
     </w:p>
     <w:p/>
     <w:p>
@@ -2099,14 +3360,14 @@
       <w:pPr>
         <w:pStyle w:val="Ttulo2"/>
       </w:pPr>
-      <w:bookmarkStart w:id="2" w:name="_Toc95122304"/>
+      <w:bookmarkStart w:id="3" w:name="_Toc95381122"/>
       <w:r>
         <w:t xml:space="preserve">2.1 </w:t>
       </w:r>
       <w:r>
         <w:t>Descripción del Proyecto</w:t>
       </w:r>
-      <w:bookmarkEnd w:id="2"/>
+      <w:bookmarkEnd w:id="3"/>
     </w:p>
     <w:p/>
     <w:p>
@@ -2160,11 +3421,11 @@
       <w:pPr>
         <w:pStyle w:val="Ttulo2"/>
       </w:pPr>
-      <w:bookmarkStart w:id="3" w:name="_Toc95122305"/>
+      <w:bookmarkStart w:id="4" w:name="_Toc95381123"/>
       <w:r>
         <w:t>2.2 Objetivos Generales</w:t>
       </w:r>
-      <w:bookmarkEnd w:id="3"/>
+      <w:bookmarkEnd w:id="4"/>
     </w:p>
     <w:p/>
     <w:p>
@@ -2299,11 +3560,11 @@
       <w:pPr>
         <w:pStyle w:val="Ttulo2"/>
       </w:pPr>
-      <w:bookmarkStart w:id="4" w:name="_Toc95122306"/>
+      <w:bookmarkStart w:id="5" w:name="_Toc95381124"/>
       <w:r>
         <w:t>2.3 Objetivos Específicos</w:t>
       </w:r>
-      <w:bookmarkEnd w:id="4"/>
+      <w:bookmarkEnd w:id="5"/>
     </w:p>
     <w:p/>
     <w:p>
@@ -2392,11 +3653,11 @@
       <w:pPr>
         <w:pStyle w:val="Ttulo2"/>
       </w:pPr>
-      <w:bookmarkStart w:id="5" w:name="_Toc95122307"/>
+      <w:bookmarkStart w:id="6" w:name="_Toc95381125"/>
       <w:r>
         <w:t>2.4 Necesidad del Proyecto</w:t>
       </w:r>
-      <w:bookmarkEnd w:id="5"/>
+      <w:bookmarkEnd w:id="6"/>
     </w:p>
     <w:p/>
     <w:p>
@@ -2418,7 +3679,23 @@
           <w:sz w:val="28"/>
           <w:szCs w:val="28"/>
         </w:rPr>
-        <w:t>Nuestros clientes objetivos cuentan con grandes colas de esperas en sus negocios, empresas o consultorios. Por la afluencia de clientes que los vistan, estos últimos suelen esperar largas horas para ser atendidos y en el peor de los casos ni siquiera son atendidos lo cual genera perdidas de tiempo y dinero para las dos partes. Al final los clientes se llevan una muy mala imagen de las empresas por ser poco transparentes con los turnos.</w:t>
+        <w:t xml:space="preserve">Nuestros clientes objetivos cuentan con grandes colas de esperas en sus negocios, empresas o consultorios. Por la afluencia de clientes que los vistan, estos últimos suelen esperar largas horas para ser atendidos y en el peor de los casos ni siquiera son atendidos lo cual genera </w:t>
+      </w:r>
+      <w:proofErr w:type="spellStart"/>
+      <w:r>
+        <w:rPr>
+          <w:sz w:val="28"/>
+          <w:szCs w:val="28"/>
+        </w:rPr>
+        <w:t>perdidas</w:t>
+      </w:r>
+      <w:proofErr w:type="spellEnd"/>
+      <w:r>
+        <w:rPr>
+          <w:sz w:val="28"/>
+          <w:szCs w:val="28"/>
+        </w:rPr>
+        <w:t xml:space="preserve"> de tiempo y dinero para las dos partes. Al final los clientes se llevan una muy mala imagen de las empresas por ser poco transparentes con los turnos.</w:t>
       </w:r>
     </w:p>
     <w:p>
@@ -2433,11 +3710,11 @@
       <w:pPr>
         <w:pStyle w:val="Ttulo2"/>
       </w:pPr>
-      <w:bookmarkStart w:id="6" w:name="_Toc95122308"/>
+      <w:bookmarkStart w:id="7" w:name="_Toc95381126"/>
       <w:r>
         <w:t>2.5 Antecedentes del Proyecto</w:t>
       </w:r>
-      <w:bookmarkEnd w:id="6"/>
+      <w:bookmarkEnd w:id="7"/>
     </w:p>
     <w:p/>
     <w:p>
@@ -2452,7 +3729,23 @@
           <w:sz w:val="28"/>
           <w:szCs w:val="28"/>
         </w:rPr>
-        <w:t xml:space="preserve">     FASTQUEUE se ha implementado exitosamente en diferentes empresas, los beneficios obtenidos desde su implementación al poco tiempo ya son palpables y medibles. La satisfacción de los clientes de las empresas donde ya se encuentra operando el software a sido real.</w:t>
+        <w:t xml:space="preserve">     FASTQUEUE se ha implementado exitosamente en diferentes empresas, los beneficios obtenidos desde su implementación al poco tiempo ya son palpables y medibles. La satisfacción de los clientes de las empresas donde ya se encuentra operando el software </w:t>
+      </w:r>
+      <w:proofErr w:type="spellStart"/>
+      <w:r>
+        <w:rPr>
+          <w:sz w:val="28"/>
+          <w:szCs w:val="28"/>
+        </w:rPr>
+        <w:t>a</w:t>
+      </w:r>
+      <w:proofErr w:type="spellEnd"/>
+      <w:r>
+        <w:rPr>
+          <w:sz w:val="28"/>
+          <w:szCs w:val="28"/>
+        </w:rPr>
+        <w:t xml:space="preserve"> sido real.</w:t>
       </w:r>
     </w:p>
     <w:p>
@@ -2467,14 +3760,14 @@
       <w:pPr>
         <w:pStyle w:val="Ttulo2"/>
       </w:pPr>
-      <w:bookmarkStart w:id="7" w:name="_Toc95122309"/>
+      <w:bookmarkStart w:id="8" w:name="_Toc95381127"/>
       <w:r>
         <w:t xml:space="preserve">2.6 </w:t>
       </w:r>
       <w:r>
         <w:t>Alcance del Proyecto</w:t>
       </w:r>
-      <w:bookmarkEnd w:id="7"/>
+      <w:bookmarkEnd w:id="8"/>
     </w:p>
     <w:p/>
     <w:p>
@@ -2496,7 +3789,23 @@
           <w:sz w:val="28"/>
           <w:szCs w:val="28"/>
         </w:rPr>
-        <w:t xml:space="preserve"> esta pensado para ser un sistema global.</w:t>
+        <w:t xml:space="preserve"> </w:t>
+      </w:r>
+      <w:proofErr w:type="spellStart"/>
+      <w:r>
+        <w:rPr>
+          <w:sz w:val="28"/>
+          <w:szCs w:val="28"/>
+        </w:rPr>
+        <w:t>esta</w:t>
+      </w:r>
+      <w:proofErr w:type="spellEnd"/>
+      <w:r>
+        <w:rPr>
+          <w:sz w:val="28"/>
+          <w:szCs w:val="28"/>
+        </w:rPr>
+        <w:t xml:space="preserve"> pensado para ser un sistema global.</w:t>
       </w:r>
     </w:p>
     <w:p>
@@ -2512,22 +3821,70 @@
           <w:szCs w:val="28"/>
         </w:rPr>
         <w:lastRenderedPageBreak/>
-        <w:t>Iniciamos en Republica Dominicana por tener un buen mercado ya que el 90% de las empresas que necesitan este tipo de sistema aun no lo tienen.</w:t>
-      </w:r>
-    </w:p>
-    <w:p>
-      <w:pPr>
-        <w:rPr>
-          <w:sz w:val="28"/>
-          <w:szCs w:val="28"/>
-        </w:rPr>
-      </w:pPr>
-      <w:r>
-        <w:rPr>
-          <w:sz w:val="28"/>
-          <w:szCs w:val="28"/>
-        </w:rPr>
-        <w:t>Estamos comprometidos con su desarrollo, cada semana se crean nuevos release del sistema, Se corrigen fallas y se agregan mejoras.</w:t>
+        <w:t xml:space="preserve">Iniciamos en </w:t>
+      </w:r>
+      <w:proofErr w:type="spellStart"/>
+      <w:r>
+        <w:rPr>
+          <w:sz w:val="28"/>
+          <w:szCs w:val="28"/>
+        </w:rPr>
+        <w:t>Republica</w:t>
+      </w:r>
+      <w:proofErr w:type="spellEnd"/>
+      <w:r>
+        <w:rPr>
+          <w:sz w:val="28"/>
+          <w:szCs w:val="28"/>
+        </w:rPr>
+        <w:t xml:space="preserve"> </w:t>
+      </w:r>
+      <w:proofErr w:type="gramStart"/>
+      <w:r>
+        <w:rPr>
+          <w:sz w:val="28"/>
+          <w:szCs w:val="28"/>
+        </w:rPr>
+        <w:t>Dominicana</w:t>
+      </w:r>
+      <w:proofErr w:type="gramEnd"/>
+      <w:r>
+        <w:rPr>
+          <w:sz w:val="28"/>
+          <w:szCs w:val="28"/>
+        </w:rPr>
+        <w:t xml:space="preserve"> por tener un buen mercado ya que el 90% de las empresas que necesitan este tipo de sistema aun no lo tienen.</w:t>
+      </w:r>
+    </w:p>
+    <w:p>
+      <w:pPr>
+        <w:rPr>
+          <w:sz w:val="28"/>
+          <w:szCs w:val="28"/>
+        </w:rPr>
+      </w:pPr>
+      <w:r>
+        <w:rPr>
+          <w:sz w:val="28"/>
+          <w:szCs w:val="28"/>
+        </w:rPr>
+        <w:t xml:space="preserve">Estamos comprometidos con su desarrollo, cada semana se crean nuevos </w:t>
+      </w:r>
+      <w:proofErr w:type="spellStart"/>
+      <w:r>
+        <w:rPr>
+          <w:sz w:val="28"/>
+          <w:szCs w:val="28"/>
+        </w:rPr>
+        <w:t>release</w:t>
+      </w:r>
+      <w:proofErr w:type="spellEnd"/>
+      <w:r>
+        <w:rPr>
+          <w:sz w:val="28"/>
+          <w:szCs w:val="28"/>
+        </w:rPr>
+        <w:t xml:space="preserve"> del sistema, Se corrigen fallas y se agregan mejoras.</w:t>
       </w:r>
     </w:p>
     <w:p>
@@ -2572,14 +3929,14 @@
       <w:pPr>
         <w:pStyle w:val="Ttulo2"/>
       </w:pPr>
-      <w:bookmarkStart w:id="8" w:name="_Toc95122310"/>
+      <w:bookmarkStart w:id="9" w:name="_Toc95381128"/>
       <w:r>
         <w:t xml:space="preserve">2.7 </w:t>
       </w:r>
       <w:r>
         <w:t>Descripción de los entregables del proyecto</w:t>
       </w:r>
-      <w:bookmarkEnd w:id="8"/>
+      <w:bookmarkEnd w:id="9"/>
     </w:p>
     <w:p/>
     <w:tbl>
@@ -2785,7 +4142,15 @@
                 <w:sz w:val="28"/>
                 <w:szCs w:val="28"/>
               </w:rPr>
-              <w:t>En el área de sistema y TIC´</w:t>
+              <w:t xml:space="preserve">En el área de sistema y </w:t>
+            </w:r>
+            <w:proofErr w:type="spellStart"/>
+            <w:r>
+              <w:rPr>
+                <w:sz w:val="28"/>
+                <w:szCs w:val="28"/>
+              </w:rPr>
+              <w:t>TIC´</w:t>
             </w:r>
             <w:r>
               <w:rPr>
@@ -2794,6 +4159,7 @@
               </w:rPr>
               <w:t>s</w:t>
             </w:r>
+            <w:proofErr w:type="spellEnd"/>
           </w:p>
         </w:tc>
       </w:tr>
@@ -2903,7 +4269,15 @@
                 <w:sz w:val="28"/>
                 <w:szCs w:val="28"/>
               </w:rPr>
-              <w:t>En el área de sistema y TIC´</w:t>
+              <w:t xml:space="preserve">En el área de sistema y </w:t>
+            </w:r>
+            <w:proofErr w:type="spellStart"/>
+            <w:r>
+              <w:rPr>
+                <w:sz w:val="28"/>
+                <w:szCs w:val="28"/>
+              </w:rPr>
+              <w:t>TIC´</w:t>
             </w:r>
             <w:r>
               <w:rPr>
@@ -2912,6 +4286,7 @@
               </w:rPr>
               <w:t>s</w:t>
             </w:r>
+            <w:proofErr w:type="spellEnd"/>
           </w:p>
         </w:tc>
       </w:tr>
@@ -3161,7 +4536,15 @@
                 <w:sz w:val="28"/>
                 <w:szCs w:val="28"/>
               </w:rPr>
-              <w:t>En el área de sistema y TIC´</w:t>
+              <w:t xml:space="preserve">En el área de sistema y </w:t>
+            </w:r>
+            <w:proofErr w:type="spellStart"/>
+            <w:r>
+              <w:rPr>
+                <w:sz w:val="28"/>
+                <w:szCs w:val="28"/>
+              </w:rPr>
+              <w:t>TIC´</w:t>
             </w:r>
             <w:r>
               <w:rPr>
@@ -3170,6 +4553,7 @@
               </w:rPr>
               <w:t>s</w:t>
             </w:r>
+            <w:proofErr w:type="spellEnd"/>
           </w:p>
         </w:tc>
       </w:tr>
@@ -3479,7 +4863,23 @@
                 <w:sz w:val="28"/>
                 <w:szCs w:val="28"/>
               </w:rPr>
-              <w:t>Proporciona diseño detallado (puede ser representado como un prototipo, diagrama de flujo, diagrama entidad-relación, pseudo código, etc.).</w:t>
+              <w:t xml:space="preserve">Proporciona diseño detallado (puede ser representado como un prototipo, diagrama de flujo, diagrama entidad-relación, </w:t>
+            </w:r>
+            <w:proofErr w:type="spellStart"/>
+            <w:r>
+              <w:rPr>
+                <w:sz w:val="28"/>
+                <w:szCs w:val="28"/>
+              </w:rPr>
+              <w:t>pseudo</w:t>
+            </w:r>
+            <w:proofErr w:type="spellEnd"/>
+            <w:r>
+              <w:rPr>
+                <w:sz w:val="28"/>
+                <w:szCs w:val="28"/>
+              </w:rPr>
+              <w:t xml:space="preserve"> código, etc.).</w:t>
             </w:r>
           </w:p>
         </w:tc>
@@ -3520,7 +4920,15 @@
                 <w:sz w:val="28"/>
                 <w:szCs w:val="28"/>
               </w:rPr>
-              <w:t>En el área de sistema y TIC´</w:t>
+              <w:t xml:space="preserve">En el área de sistema y </w:t>
+            </w:r>
+            <w:proofErr w:type="spellStart"/>
+            <w:r>
+              <w:rPr>
+                <w:sz w:val="28"/>
+                <w:szCs w:val="28"/>
+              </w:rPr>
+              <w:t>TIC´</w:t>
             </w:r>
             <w:r>
               <w:rPr>
@@ -3529,6 +4937,7 @@
               </w:rPr>
               <w:t>s</w:t>
             </w:r>
+            <w:proofErr w:type="spellEnd"/>
           </w:p>
         </w:tc>
       </w:tr>
@@ -3610,7 +5019,15 @@
                 <w:sz w:val="28"/>
                 <w:szCs w:val="28"/>
               </w:rPr>
-              <w:t>En el área de sistema y TIC´</w:t>
+              <w:t xml:space="preserve">En el área de sistema y </w:t>
+            </w:r>
+            <w:proofErr w:type="spellStart"/>
+            <w:r>
+              <w:rPr>
+                <w:sz w:val="28"/>
+                <w:szCs w:val="28"/>
+              </w:rPr>
+              <w:t>TIC´</w:t>
             </w:r>
             <w:r>
               <w:rPr>
@@ -3619,6 +5036,7 @@
               </w:rPr>
               <w:t>s</w:t>
             </w:r>
+            <w:proofErr w:type="spellEnd"/>
           </w:p>
         </w:tc>
       </w:tr>
@@ -3699,7 +5117,15 @@
                 <w:sz w:val="28"/>
                 <w:szCs w:val="28"/>
               </w:rPr>
-              <w:t>En el área de sistema y TIC´</w:t>
+              <w:t xml:space="preserve">En el área de sistema y </w:t>
+            </w:r>
+            <w:proofErr w:type="spellStart"/>
+            <w:r>
+              <w:rPr>
+                <w:sz w:val="28"/>
+                <w:szCs w:val="28"/>
+              </w:rPr>
+              <w:t>TIC´</w:t>
             </w:r>
             <w:r>
               <w:rPr>
@@ -3708,6 +5134,7 @@
               </w:rPr>
               <w:t>s</w:t>
             </w:r>
+            <w:proofErr w:type="spellEnd"/>
           </w:p>
         </w:tc>
       </w:tr>
@@ -3770,23 +5197,20 @@
     </w:p>
     <w:p>
       <w:pPr>
-        <w:spacing w:line="360" w:lineRule="auto"/>
-        <w:ind w:right="2835"/>
-        <w:rPr>
-          <w:rFonts w:ascii="Arial" w:hAnsi="Arial" w:cs="Arial"/>
-          <w:sz w:val="28"/>
+        <w:pStyle w:val="Ttulo2"/>
+        <w:rPr>
           <w:lang w:val="es-MX"/>
         </w:rPr>
       </w:pPr>
-      <w:r>
-        <w:rPr>
-          <w:rFonts w:ascii="Arial" w:hAnsi="Arial" w:cs="Arial"/>
-          <w:sz w:val="28"/>
+      <w:bookmarkStart w:id="10" w:name="_Toc95381129"/>
+      <w:r>
+        <w:rPr>
           <w:lang w:val="es-MX"/>
         </w:rPr>
         <w:lastRenderedPageBreak/>
         <w:t>Miembros del Proyecto</w:t>
       </w:r>
+      <w:bookmarkEnd w:id="10"/>
     </w:p>
     <w:p>
       <w:pPr>
@@ -3866,19 +5290,21 @@
           <w:lang w:val="es-MX"/>
         </w:rPr>
       </w:pPr>
+      <w:proofErr w:type="spellStart"/>
       <w:r>
         <w:rPr>
           <w:rFonts w:ascii="Arial" w:hAnsi="Arial" w:cs="Arial"/>
           <w:lang w:val="es-MX"/>
         </w:rPr>
-        <w:t xml:space="preserve">Ever Cuevas </w:t>
-      </w:r>
+        <w:t>Ever</w:t>
+      </w:r>
+      <w:proofErr w:type="spellEnd"/>
       <w:r>
         <w:rPr>
           <w:rFonts w:ascii="Arial" w:hAnsi="Arial" w:cs="Arial"/>
           <w:lang w:val="es-MX"/>
         </w:rPr>
-        <w:tab/>
+        <w:t xml:space="preserve"> Cuevas </w:t>
       </w:r>
       <w:r>
         <w:rPr>
@@ -3886,7 +5312,6 @@
           <w:lang w:val="es-MX"/>
         </w:rPr>
         <w:tab/>
-        <w:t xml:space="preserve">CEO </w:t>
       </w:r>
       <w:r>
         <w:rPr>
@@ -3894,6 +5319,7 @@
           <w:lang w:val="es-MX"/>
         </w:rPr>
         <w:tab/>
+        <w:t xml:space="preserve">CEO </w:t>
       </w:r>
       <w:r>
         <w:rPr>
@@ -3914,37 +5340,37 @@
           <w:rFonts w:ascii="Arial" w:hAnsi="Arial" w:cs="Arial"/>
           <w:lang w:val="es-MX"/>
         </w:rPr>
-        <w:t>Ever_c@fastqueue.com</w:t>
-      </w:r>
-    </w:p>
-    <w:p>
-      <w:pPr>
-        <w:spacing w:line="360" w:lineRule="auto"/>
+        <w:tab/>
+      </w:r>
+      <w:r>
         <w:rPr>
           <w:rFonts w:ascii="Arial" w:hAnsi="Arial" w:cs="Arial"/>
           <w:lang w:val="es-MX"/>
         </w:rPr>
-      </w:pPr>
-      <w:r>
+        <w:t>Ever_c@fastqueue.com</w:t>
+      </w:r>
+    </w:p>
+    <w:p>
+      <w:pPr>
+        <w:spacing w:line="360" w:lineRule="auto"/>
         <w:rPr>
           <w:rFonts w:ascii="Arial" w:hAnsi="Arial" w:cs="Arial"/>
           <w:lang w:val="es-MX"/>
         </w:rPr>
-        <w:t>Mari</w:t>
-      </w:r>
+      </w:pPr>
       <w:r>
         <w:rPr>
           <w:rFonts w:ascii="Arial" w:hAnsi="Arial" w:cs="Arial"/>
           <w:lang w:val="es-MX"/>
         </w:rPr>
-        <w:t xml:space="preserve">ano Castillo </w:t>
+        <w:t>Mari</w:t>
       </w:r>
       <w:r>
         <w:rPr>
           <w:rFonts w:ascii="Arial" w:hAnsi="Arial" w:cs="Arial"/>
           <w:lang w:val="es-MX"/>
         </w:rPr>
-        <w:tab/>
+        <w:t xml:space="preserve">ano Castillo </w:t>
       </w:r>
       <w:r>
         <w:rPr>
@@ -3958,44 +5384,44 @@
           <w:rFonts w:ascii="Arial" w:hAnsi="Arial" w:cs="Arial"/>
           <w:lang w:val="es-MX"/>
         </w:rPr>
-        <w:t>Dir. Desarrollo</w:t>
+        <w:tab/>
       </w:r>
       <w:r>
         <w:rPr>
           <w:rFonts w:ascii="Arial" w:hAnsi="Arial" w:cs="Arial"/>
           <w:lang w:val="es-MX"/>
         </w:rPr>
-        <w:tab/>
+        <w:t>Dir. Desarrollo</w:t>
       </w:r>
       <w:r>
         <w:rPr>
           <w:rFonts w:ascii="Arial" w:hAnsi="Arial" w:cs="Arial"/>
           <w:lang w:val="es-MX"/>
         </w:rPr>
-        <w:t>Mariano_r@fastqueue.com</w:t>
-      </w:r>
-    </w:p>
-    <w:p>
-      <w:pPr>
-        <w:spacing w:line="360" w:lineRule="auto"/>
+        <w:tab/>
+      </w:r>
+      <w:r>
         <w:rPr>
           <w:rFonts w:ascii="Arial" w:hAnsi="Arial" w:cs="Arial"/>
           <w:lang w:val="es-MX"/>
         </w:rPr>
-      </w:pPr>
-      <w:r>
+        <w:t>Mariano_r@fastqueue.com</w:t>
+      </w:r>
+    </w:p>
+    <w:p>
+      <w:pPr>
+        <w:spacing w:line="360" w:lineRule="auto"/>
         <w:rPr>
           <w:rFonts w:ascii="Arial" w:hAnsi="Arial" w:cs="Arial"/>
           <w:lang w:val="es-MX"/>
         </w:rPr>
-        <w:t xml:space="preserve">David cabrera </w:t>
-      </w:r>
+      </w:pPr>
       <w:r>
         <w:rPr>
           <w:rFonts w:ascii="Arial" w:hAnsi="Arial" w:cs="Arial"/>
           <w:lang w:val="es-MX"/>
         </w:rPr>
-        <w:tab/>
+        <w:t xml:space="preserve">David cabrera </w:t>
       </w:r>
       <w:r>
         <w:rPr>
@@ -4009,14 +5435,14 @@
           <w:rFonts w:ascii="Arial" w:hAnsi="Arial" w:cs="Arial"/>
           <w:lang w:val="es-MX"/>
         </w:rPr>
-        <w:t xml:space="preserve">Dir. Ventas </w:t>
+        <w:tab/>
       </w:r>
       <w:r>
         <w:rPr>
           <w:rFonts w:ascii="Arial" w:hAnsi="Arial" w:cs="Arial"/>
           <w:lang w:val="es-MX"/>
         </w:rPr>
-        <w:tab/>
+        <w:t xml:space="preserve">Dir. Ventas </w:t>
       </w:r>
       <w:r>
         <w:rPr>
@@ -4030,30 +5456,30 @@
           <w:rFonts w:ascii="Arial" w:hAnsi="Arial" w:cs="Arial"/>
           <w:lang w:val="es-MX"/>
         </w:rPr>
-        <w:t>David_s@fastqueue.com</w:t>
-      </w:r>
-    </w:p>
-    <w:p>
-      <w:pPr>
-        <w:spacing w:line="360" w:lineRule="auto"/>
+        <w:tab/>
+      </w:r>
+      <w:r>
         <w:rPr>
           <w:rFonts w:ascii="Arial" w:hAnsi="Arial" w:cs="Arial"/>
           <w:lang w:val="es-MX"/>
         </w:rPr>
-      </w:pPr>
-      <w:r>
+        <w:t>David_s@fastqueue.com</w:t>
+      </w:r>
+    </w:p>
+    <w:p>
+      <w:pPr>
+        <w:spacing w:line="360" w:lineRule="auto"/>
         <w:rPr>
           <w:rFonts w:ascii="Arial" w:hAnsi="Arial" w:cs="Arial"/>
           <w:lang w:val="es-MX"/>
         </w:rPr>
-        <w:t xml:space="preserve">David Cabrera </w:t>
-      </w:r>
+      </w:pPr>
       <w:r>
         <w:rPr>
           <w:rFonts w:ascii="Arial" w:hAnsi="Arial" w:cs="Arial"/>
           <w:lang w:val="es-MX"/>
         </w:rPr>
-        <w:tab/>
+        <w:t xml:space="preserve">David Cabrera </w:t>
       </w:r>
       <w:r>
         <w:rPr>
@@ -4067,14 +5493,14 @@
           <w:rFonts w:ascii="Arial" w:hAnsi="Arial" w:cs="Arial"/>
           <w:lang w:val="es-MX"/>
         </w:rPr>
-        <w:t xml:space="preserve">Accionista </w:t>
+        <w:tab/>
       </w:r>
       <w:r>
         <w:rPr>
           <w:rFonts w:ascii="Arial" w:hAnsi="Arial" w:cs="Arial"/>
           <w:lang w:val="es-MX"/>
         </w:rPr>
-        <w:tab/>
+        <w:t xml:space="preserve">Accionista </w:t>
       </w:r>
       <w:r>
         <w:rPr>
@@ -4088,6 +5514,13 @@
           <w:rFonts w:ascii="Arial" w:hAnsi="Arial" w:cs="Arial"/>
           <w:lang w:val="es-MX"/>
         </w:rPr>
+        <w:tab/>
+      </w:r>
+      <w:r>
+        <w:rPr>
+          <w:rFonts w:ascii="Arial" w:hAnsi="Arial" w:cs="Arial"/>
+          <w:lang w:val="es-MX"/>
+        </w:rPr>
         <w:t>David_s@fastqueue.com</w:t>
       </w:r>
     </w:p>
@@ -4117,21 +5550,15 @@
     </w:p>
     <w:p>
       <w:pPr>
-        <w:rPr>
-          <w:rFonts w:ascii="Arial" w:hAnsi="Arial" w:cs="Arial"/>
-        </w:rPr>
-      </w:pPr>
-      <w:r>
-        <w:rPr>
-          <w:rFonts w:ascii="Arial" w:hAnsi="Arial" w:cs="Arial"/>
-          <w:sz w:val="28"/>
-        </w:rPr>
+        <w:pStyle w:val="Ttulo2"/>
+      </w:pPr>
+      <w:bookmarkStart w:id="11" w:name="_Toc95381130"/>
+      <w:r>
         <w:lastRenderedPageBreak/>
         <w:t>Organigrama del Proyecto</w:t>
       </w:r>
       <w:r>
         <w:rPr>
-          <w:rFonts w:ascii="Arial" w:hAnsi="Arial" w:cs="Arial"/>
           <w:noProof/>
           <w:lang w:val="es-DO" w:eastAsia="es-DO"/>
         </w:rPr>
@@ -4157,6 +5584,7 @@
           </wp:anchor>
         </w:drawing>
       </w:r>
+      <w:bookmarkEnd w:id="11"/>
     </w:p>
     <w:p>
       <w:pPr>
@@ -4196,6 +5624,7 @@
           <w:szCs w:val="26"/>
         </w:rPr>
       </w:pPr>
+      <w:bookmarkStart w:id="12" w:name="_Toc95381131"/>
       <w:r>
         <w:rPr>
           <w:rFonts w:asciiTheme="majorHAnsi" w:eastAsiaTheme="majorEastAsia" w:hAnsiTheme="majorHAnsi" w:cstheme="majorBidi"/>
@@ -4207,6 +5636,7 @@
         <w:lastRenderedPageBreak/>
         <w:t>4. Descripción de los aspectos técnicos</w:t>
       </w:r>
+      <w:bookmarkEnd w:id="12"/>
     </w:p>
     <w:p>
       <w:pPr>
@@ -4233,6 +5663,7 @@
           <w:szCs w:val="32"/>
         </w:rPr>
       </w:pPr>
+      <w:bookmarkStart w:id="13" w:name="_Toc95381132"/>
       <w:r>
         <w:rPr>
           <w:rFonts w:cstheme="minorHAnsi"/>
@@ -4242,6 +5673,7 @@
         </w:rPr>
         <w:t>Requerimiento de hardware</w:t>
       </w:r>
+      <w:bookmarkEnd w:id="13"/>
     </w:p>
     <w:p>
       <w:pPr>
@@ -4269,6 +5701,7 @@
           <w:szCs w:val="28"/>
         </w:rPr>
       </w:pPr>
+      <w:bookmarkStart w:id="14" w:name="_Toc95381133"/>
       <w:r>
         <w:rPr>
           <w:rFonts w:cstheme="minorHAnsi"/>
@@ -4278,6 +5711,7 @@
         </w:rPr>
         <w:t>PC</w:t>
       </w:r>
+      <w:bookmarkEnd w:id="14"/>
     </w:p>
     <w:p>
       <w:pPr>
@@ -4291,6 +5725,7 @@
           <w:szCs w:val="28"/>
         </w:rPr>
       </w:pPr>
+      <w:bookmarkStart w:id="15" w:name="_Toc95381134"/>
       <w:r>
         <w:rPr>
           <w:rFonts w:cstheme="minorHAnsi"/>
@@ -4299,6 +5734,7 @@
         </w:rPr>
         <w:t>Arquitectura: X64</w:t>
       </w:r>
+      <w:bookmarkEnd w:id="15"/>
     </w:p>
     <w:p>
       <w:pPr>
@@ -4312,6 +5748,7 @@
           <w:szCs w:val="28"/>
         </w:rPr>
       </w:pPr>
+      <w:bookmarkStart w:id="16" w:name="_Toc95381135"/>
       <w:r>
         <w:rPr>
           <w:rFonts w:cstheme="minorHAnsi"/>
@@ -4328,6 +5765,7 @@
         </w:rPr>
         <w:t xml:space="preserve"> o más</w:t>
       </w:r>
+      <w:bookmarkEnd w:id="16"/>
     </w:p>
     <w:p>
       <w:pPr>
@@ -4341,6 +5779,7 @@
           <w:szCs w:val="28"/>
         </w:rPr>
       </w:pPr>
+      <w:bookmarkStart w:id="17" w:name="_Toc95381136"/>
       <w:r>
         <w:rPr>
           <w:rFonts w:cstheme="minorHAnsi"/>
@@ -4357,6 +5796,7 @@
         </w:rPr>
         <w:t xml:space="preserve"> o más</w:t>
       </w:r>
+      <w:bookmarkEnd w:id="17"/>
     </w:p>
     <w:p>
       <w:pPr>
@@ -4370,6 +5810,7 @@
           <w:szCs w:val="28"/>
         </w:rPr>
       </w:pPr>
+      <w:bookmarkStart w:id="18" w:name="_Toc95381137"/>
       <w:r>
         <w:rPr>
           <w:rFonts w:cstheme="minorHAnsi"/>
@@ -4386,6 +5827,7 @@
         </w:rPr>
         <w:t xml:space="preserve"> o más</w:t>
       </w:r>
+      <w:bookmarkEnd w:id="18"/>
     </w:p>
     <w:p>
       <w:pPr>
@@ -4399,22 +5841,42 @@
           <w:szCs w:val="28"/>
         </w:rPr>
       </w:pPr>
+      <w:bookmarkStart w:id="19" w:name="_Toc95381138"/>
       <w:r>
         <w:rPr>
           <w:rFonts w:cstheme="minorHAnsi"/>
           <w:sz w:val="28"/>
           <w:szCs w:val="28"/>
         </w:rPr>
-        <w:t>Gráfica: Intel HF Graphics 4000</w:t>
-      </w:r>
+        <w:t xml:space="preserve">Gráfica: Intel HF </w:t>
+      </w:r>
+      <w:proofErr w:type="spellStart"/>
       <w:r>
         <w:rPr>
           <w:rFonts w:cstheme="minorHAnsi"/>
           <w:sz w:val="28"/>
           <w:szCs w:val="28"/>
         </w:rPr>
+        <w:t>Graphics</w:t>
+      </w:r>
+      <w:proofErr w:type="spellEnd"/>
+      <w:r>
+        <w:rPr>
+          <w:rFonts w:cstheme="minorHAnsi"/>
+          <w:sz w:val="28"/>
+          <w:szCs w:val="28"/>
+        </w:rPr>
+        <w:t xml:space="preserve"> 4000</w:t>
+      </w:r>
+      <w:r>
+        <w:rPr>
+          <w:rFonts w:cstheme="minorHAnsi"/>
+          <w:sz w:val="28"/>
+          <w:szCs w:val="28"/>
+        </w:rPr>
         <w:t xml:space="preserve"> o más</w:t>
       </w:r>
+      <w:bookmarkEnd w:id="19"/>
     </w:p>
     <w:p>
       <w:pPr>
@@ -4442,6 +5904,7 @@
           <w:szCs w:val="28"/>
         </w:rPr>
       </w:pPr>
+      <w:bookmarkStart w:id="20" w:name="_Toc95381139"/>
       <w:r>
         <w:rPr>
           <w:rFonts w:cstheme="minorHAnsi"/>
@@ -4451,6 +5914,7 @@
         </w:rPr>
         <w:t>Aplicación Android</w:t>
       </w:r>
+      <w:bookmarkEnd w:id="20"/>
     </w:p>
     <w:p>
       <w:pPr>
@@ -4464,6 +5928,7 @@
           <w:szCs w:val="28"/>
         </w:rPr>
       </w:pPr>
+      <w:bookmarkStart w:id="21" w:name="_Toc95381140"/>
       <w:r>
         <w:rPr>
           <w:rFonts w:cstheme="minorHAnsi"/>
@@ -4472,6 +5937,7 @@
         </w:rPr>
         <w:t>Disco duro: 32GB o más</w:t>
       </w:r>
+      <w:bookmarkEnd w:id="21"/>
     </w:p>
     <w:p>
       <w:pPr>
@@ -4485,6 +5951,7 @@
           <w:szCs w:val="28"/>
         </w:rPr>
       </w:pPr>
+      <w:bookmarkStart w:id="22" w:name="_Toc95381141"/>
       <w:r>
         <w:rPr>
           <w:rFonts w:cstheme="minorHAnsi"/>
@@ -4493,6 +5960,7 @@
         </w:rPr>
         <w:t>Memoria RAM: 4GB o más</w:t>
       </w:r>
+      <w:bookmarkEnd w:id="22"/>
     </w:p>
     <w:p>
       <w:pPr>
@@ -4694,6 +6162,7 @@
           <w:szCs w:val="32"/>
         </w:rPr>
       </w:pPr>
+      <w:bookmarkStart w:id="23" w:name="_Toc95381142"/>
       <w:r>
         <w:rPr>
           <w:rFonts w:cstheme="minorHAnsi"/>
@@ -4704,6 +6173,7 @@
         <w:lastRenderedPageBreak/>
         <w:t>Aplicación IOS</w:t>
       </w:r>
+      <w:bookmarkEnd w:id="23"/>
     </w:p>
     <w:p>
       <w:pPr>
@@ -4730,14 +6200,34 @@
           <w:szCs w:val="28"/>
         </w:rPr>
       </w:pPr>
+      <w:bookmarkStart w:id="24" w:name="_Toc95381143"/>
       <w:r>
         <w:rPr>
           <w:rFonts w:cstheme="minorHAnsi"/>
           <w:sz w:val="28"/>
           <w:szCs w:val="28"/>
         </w:rPr>
-        <w:t>OS: ios 10 o posterior</w:t>
-      </w:r>
+        <w:t xml:space="preserve">OS: </w:t>
+      </w:r>
+      <w:proofErr w:type="spellStart"/>
+      <w:r>
+        <w:rPr>
+          <w:rFonts w:cstheme="minorHAnsi"/>
+          <w:sz w:val="28"/>
+          <w:szCs w:val="28"/>
+        </w:rPr>
+        <w:t>ios</w:t>
+      </w:r>
+      <w:proofErr w:type="spellEnd"/>
+      <w:r>
+        <w:rPr>
+          <w:rFonts w:cstheme="minorHAnsi"/>
+          <w:sz w:val="28"/>
+          <w:szCs w:val="28"/>
+        </w:rPr>
+        <w:t xml:space="preserve"> 10 o posterior</w:t>
+      </w:r>
+      <w:bookmarkEnd w:id="24"/>
     </w:p>
     <w:p>
       <w:pPr>
@@ -4943,21 +6433,7 @@
                 <w:rFonts w:cstheme="minorHAnsi"/>
                 <w:lang w:val="en-US"/>
               </w:rPr>
-              <w:t> </w:t>
-            </w:r>
-            <w:r>
-              <w:rPr>
-                <w:rFonts w:cstheme="minorHAnsi"/>
-                <w:lang w:val="en-US"/>
-              </w:rPr>
-              <w:t>All-in-One HP</w:t>
-            </w:r>
-            <w:r>
-              <w:rPr>
-                <w:rFonts w:cstheme="minorHAnsi"/>
-                <w:lang w:val="en-US"/>
-              </w:rPr>
-              <w:t xml:space="preserve"> Elite</w:t>
+              <w:t> All-in-One HP Elite</w:t>
             </w:r>
           </w:p>
         </w:tc>
@@ -5026,12 +6502,21 @@
                 <w:lang w:val="en-US"/>
               </w:rPr>
             </w:pPr>
+            <w:proofErr w:type="spellStart"/>
             <w:r>
               <w:rPr>
                 <w:rFonts w:cstheme="minorHAnsi"/>
                 <w:lang w:val="en-US"/>
               </w:rPr>
-              <w:t>Presupuesto Hardware total</w:t>
+              <w:t>Presupuesto</w:t>
+            </w:r>
+            <w:proofErr w:type="spellEnd"/>
+            <w:r>
+              <w:rPr>
+                <w:rFonts w:cstheme="minorHAnsi"/>
+                <w:lang w:val="en-US"/>
+              </w:rPr>
+              <w:t xml:space="preserve"> Hardware total</w:t>
             </w:r>
           </w:p>
         </w:tc>
@@ -5086,11 +6571,10 @@
           <w:szCs w:val="28"/>
           <w:lang w:val="en-US"/>
         </w:rPr>
-        <w:t>5.2 Presupuesto de Mano de Obra</w:t>
-      </w:r>
-    </w:p>
-    <w:p>
-      <w:pPr>
+        <w:t xml:space="preserve">5.2 </w:t>
+      </w:r>
+      <w:proofErr w:type="spellStart"/>
+      <w:r>
         <w:rPr>
           <w:rFonts w:asciiTheme="majorHAnsi" w:hAnsiTheme="majorHAnsi" w:cstheme="majorHAnsi"/>
           <w:b/>
@@ -5098,7 +6582,9 @@
           <w:szCs w:val="28"/>
           <w:lang w:val="en-US"/>
         </w:rPr>
-      </w:pPr>
+        <w:t>Presupuesto</w:t>
+      </w:r>
+      <w:proofErr w:type="spellEnd"/>
       <w:r>
         <w:rPr>
           <w:rFonts w:asciiTheme="majorHAnsi" w:hAnsiTheme="majorHAnsi" w:cstheme="majorHAnsi"/>
@@ -5107,7 +6593,84 @@
           <w:szCs w:val="28"/>
           <w:lang w:val="en-US"/>
         </w:rPr>
-        <w:t xml:space="preserve">5.2.1 Diseño de Aplicación </w:t>
+        <w:t xml:space="preserve"> de Mano de </w:t>
+      </w:r>
+      <w:proofErr w:type="spellStart"/>
+      <w:r>
+        <w:rPr>
+          <w:rFonts w:asciiTheme="majorHAnsi" w:hAnsiTheme="majorHAnsi" w:cstheme="majorHAnsi"/>
+          <w:b/>
+          <w:sz w:val="28"/>
+          <w:szCs w:val="28"/>
+          <w:lang w:val="en-US"/>
+        </w:rPr>
+        <w:t>Obra</w:t>
+      </w:r>
+      <w:proofErr w:type="spellEnd"/>
+    </w:p>
+    <w:p>
+      <w:pPr>
+        <w:rPr>
+          <w:rFonts w:asciiTheme="majorHAnsi" w:hAnsiTheme="majorHAnsi" w:cstheme="majorHAnsi"/>
+          <w:b/>
+          <w:sz w:val="28"/>
+          <w:szCs w:val="28"/>
+          <w:lang w:val="en-US"/>
+        </w:rPr>
+      </w:pPr>
+      <w:r>
+        <w:rPr>
+          <w:rFonts w:asciiTheme="majorHAnsi" w:hAnsiTheme="majorHAnsi" w:cstheme="majorHAnsi"/>
+          <w:b/>
+          <w:sz w:val="28"/>
+          <w:szCs w:val="28"/>
+          <w:lang w:val="en-US"/>
+        </w:rPr>
+        <w:t xml:space="preserve">5.2.1 </w:t>
+      </w:r>
+      <w:proofErr w:type="spellStart"/>
+      <w:r>
+        <w:rPr>
+          <w:rFonts w:asciiTheme="majorHAnsi" w:hAnsiTheme="majorHAnsi" w:cstheme="majorHAnsi"/>
+          <w:b/>
+          <w:sz w:val="28"/>
+          <w:szCs w:val="28"/>
+          <w:lang w:val="en-US"/>
+        </w:rPr>
+        <w:t>Diseño</w:t>
+      </w:r>
+      <w:proofErr w:type="spellEnd"/>
+      <w:r>
+        <w:rPr>
+          <w:rFonts w:asciiTheme="majorHAnsi" w:hAnsiTheme="majorHAnsi" w:cstheme="majorHAnsi"/>
+          <w:b/>
+          <w:sz w:val="28"/>
+          <w:szCs w:val="28"/>
+          <w:lang w:val="en-US"/>
+        </w:rPr>
+        <w:t xml:space="preserve"> de </w:t>
+      </w:r>
+      <w:proofErr w:type="spellStart"/>
+      <w:r>
+        <w:rPr>
+          <w:rFonts w:asciiTheme="majorHAnsi" w:hAnsiTheme="majorHAnsi" w:cstheme="majorHAnsi"/>
+          <w:b/>
+          <w:sz w:val="28"/>
+          <w:szCs w:val="28"/>
+          <w:lang w:val="en-US"/>
+        </w:rPr>
+        <w:t>Aplicación</w:t>
+      </w:r>
+      <w:proofErr w:type="spellEnd"/>
+      <w:r>
+        <w:rPr>
+          <w:rFonts w:asciiTheme="majorHAnsi" w:hAnsiTheme="majorHAnsi" w:cstheme="majorHAnsi"/>
+          <w:b/>
+          <w:sz w:val="28"/>
+          <w:szCs w:val="28"/>
+          <w:lang w:val="en-US"/>
+        </w:rPr>
+        <w:t xml:space="preserve"> </w:t>
       </w:r>
     </w:p>
     <w:tbl>
@@ -5134,12 +6697,21 @@
                 <w:lang w:val="en-US"/>
               </w:rPr>
             </w:pPr>
+            <w:proofErr w:type="spellStart"/>
             <w:r>
               <w:rPr>
                 <w:rFonts w:cstheme="minorHAnsi"/>
                 <w:lang w:val="en-US"/>
               </w:rPr>
-              <w:t xml:space="preserve">Duracion </w:t>
+              <w:t>Duracion</w:t>
+            </w:r>
+            <w:proofErr w:type="spellEnd"/>
+            <w:r>
+              <w:rPr>
+                <w:rFonts w:cstheme="minorHAnsi"/>
+                <w:lang w:val="en-US"/>
+              </w:rPr>
+              <w:t xml:space="preserve"> </w:t>
             </w:r>
           </w:p>
         </w:tc>
@@ -5154,6 +6726,7 @@
                 <w:lang w:val="en-US"/>
               </w:rPr>
             </w:pPr>
+            <w:proofErr w:type="spellStart"/>
             <w:r>
               <w:rPr>
                 <w:rFonts w:cstheme="minorHAnsi"/>
@@ -5161,6 +6734,7 @@
               </w:rPr>
               <w:t>trabajo</w:t>
             </w:r>
+            <w:proofErr w:type="spellEnd"/>
           </w:p>
         </w:tc>
         <w:tc>
@@ -5174,13 +6748,31 @@
                 <w:lang w:val="en-US"/>
               </w:rPr>
             </w:pPr>
+            <w:proofErr w:type="spellStart"/>
             <w:r>
               <w:rPr>
                 <w:rFonts w:cstheme="minorHAnsi"/>
                 <w:lang w:val="en-US"/>
               </w:rPr>
-              <w:t>Precio Unitario</w:t>
-            </w:r>
+              <w:t>Precio</w:t>
+            </w:r>
+            <w:proofErr w:type="spellEnd"/>
+            <w:r>
+              <w:rPr>
+                <w:rFonts w:cstheme="minorHAnsi"/>
+                <w:lang w:val="en-US"/>
+              </w:rPr>
+              <w:t xml:space="preserve"> </w:t>
+            </w:r>
+            <w:proofErr w:type="spellStart"/>
+            <w:r>
+              <w:rPr>
+                <w:rFonts w:cstheme="minorHAnsi"/>
+                <w:lang w:val="en-US"/>
+              </w:rPr>
+              <w:t>Unitario</w:t>
+            </w:r>
+            <w:proofErr w:type="spellEnd"/>
           </w:p>
         </w:tc>
         <w:tc>
@@ -5194,12 +6786,21 @@
                 <w:lang w:val="en-US"/>
               </w:rPr>
             </w:pPr>
+            <w:proofErr w:type="spellStart"/>
             <w:r>
               <w:rPr>
                 <w:rFonts w:cstheme="minorHAnsi"/>
                 <w:lang w:val="en-US"/>
               </w:rPr>
-              <w:t>Precio total</w:t>
+              <w:t>Precio</w:t>
+            </w:r>
+            <w:proofErr w:type="spellEnd"/>
+            <w:r>
+              <w:rPr>
+                <w:rFonts w:cstheme="minorHAnsi"/>
+                <w:lang w:val="en-US"/>
+              </w:rPr>
+              <w:t xml:space="preserve"> total</w:t>
             </w:r>
           </w:p>
         </w:tc>
@@ -5221,8 +6822,17 @@
                 <w:rFonts w:cstheme="minorHAnsi"/>
                 <w:lang w:val="en-US"/>
               </w:rPr>
-              <w:t>1 mes</w:t>
-            </w:r>
+              <w:t xml:space="preserve">1 </w:t>
+            </w:r>
+            <w:proofErr w:type="spellStart"/>
+            <w:r>
+              <w:rPr>
+                <w:rFonts w:cstheme="minorHAnsi"/>
+                <w:lang w:val="en-US"/>
+              </w:rPr>
+              <w:t>mes</w:t>
+            </w:r>
+            <w:proofErr w:type="spellEnd"/>
           </w:p>
         </w:tc>
         <w:tc>
@@ -5237,13 +6847,31 @@
                 <w:lang w:val="en-US"/>
               </w:rPr>
             </w:pPr>
+            <w:proofErr w:type="spellStart"/>
             <w:r>
               <w:rPr>
                 <w:rFonts w:cstheme="minorHAnsi"/>
                 <w:lang w:val="en-US"/>
               </w:rPr>
-              <w:t>Diseño de aplicación</w:t>
-            </w:r>
+              <w:t>Diseño</w:t>
+            </w:r>
+            <w:proofErr w:type="spellEnd"/>
+            <w:r>
+              <w:rPr>
+                <w:rFonts w:cstheme="minorHAnsi"/>
+                <w:lang w:val="en-US"/>
+              </w:rPr>
+              <w:t xml:space="preserve"> de </w:t>
+            </w:r>
+            <w:proofErr w:type="spellStart"/>
+            <w:r>
+              <w:rPr>
+                <w:rFonts w:cstheme="minorHAnsi"/>
+                <w:lang w:val="en-US"/>
+              </w:rPr>
+              <w:t>aplicación</w:t>
+            </w:r>
+            <w:proofErr w:type="spellEnd"/>
           </w:p>
         </w:tc>
         <w:tc>
@@ -5306,14 +6934,7 @@
                 <w:rFonts w:cstheme="minorHAnsi"/>
                 <w:lang w:val="es-DO"/>
               </w:rPr>
-              <w:t xml:space="preserve">Presupuesto </w:t>
-            </w:r>
-            <w:r>
-              <w:rPr>
-                <w:rFonts w:cstheme="minorHAnsi"/>
-                <w:lang w:val="es-DO"/>
-              </w:rPr>
-              <w:t>Diseño de aplicación total</w:t>
+              <w:t>Presupuesto Diseño de aplicación total</w:t>
             </w:r>
           </w:p>
         </w:tc>
@@ -5370,6 +6991,7 @@
         </w:rPr>
         <w:t xml:space="preserve">5.2.1 </w:t>
       </w:r>
+      <w:proofErr w:type="spellStart"/>
       <w:r>
         <w:rPr>
           <w:rFonts w:asciiTheme="majorHAnsi" w:hAnsiTheme="majorHAnsi" w:cstheme="majorHAnsi"/>
@@ -5378,7 +7000,40 @@
           <w:szCs w:val="28"/>
           <w:lang w:val="en-US"/>
         </w:rPr>
-        <w:t xml:space="preserve">Desarrollo de Aplicación </w:t>
+        <w:t>Desarrollo</w:t>
+      </w:r>
+      <w:proofErr w:type="spellEnd"/>
+      <w:r>
+        <w:rPr>
+          <w:rFonts w:asciiTheme="majorHAnsi" w:hAnsiTheme="majorHAnsi" w:cstheme="majorHAnsi"/>
+          <w:b/>
+          <w:sz w:val="28"/>
+          <w:szCs w:val="28"/>
+          <w:lang w:val="en-US"/>
+        </w:rPr>
+        <w:t xml:space="preserve"> de </w:t>
+      </w:r>
+      <w:proofErr w:type="spellStart"/>
+      <w:r>
+        <w:rPr>
+          <w:rFonts w:asciiTheme="majorHAnsi" w:hAnsiTheme="majorHAnsi" w:cstheme="majorHAnsi"/>
+          <w:b/>
+          <w:sz w:val="28"/>
+          <w:szCs w:val="28"/>
+          <w:lang w:val="en-US"/>
+        </w:rPr>
+        <w:t>Aplicación</w:t>
+      </w:r>
+      <w:proofErr w:type="spellEnd"/>
+      <w:r>
+        <w:rPr>
+          <w:rFonts w:asciiTheme="majorHAnsi" w:hAnsiTheme="majorHAnsi" w:cstheme="majorHAnsi"/>
+          <w:b/>
+          <w:sz w:val="28"/>
+          <w:szCs w:val="28"/>
+          <w:lang w:val="en-US"/>
+        </w:rPr>
+        <w:t xml:space="preserve"> </w:t>
       </w:r>
     </w:p>
     <w:tbl>
@@ -5405,6 +7060,7 @@
                 <w:lang w:val="en-US"/>
               </w:rPr>
             </w:pPr>
+            <w:proofErr w:type="spellStart"/>
             <w:r>
               <w:rPr>
                 <w:rFonts w:cstheme="minorHAnsi"/>
@@ -5424,7 +7080,15 @@
                 <w:rFonts w:cstheme="minorHAnsi"/>
                 <w:lang w:val="en-US"/>
               </w:rPr>
-              <w:t xml:space="preserve">n </w:t>
+              <w:t>n</w:t>
+            </w:r>
+            <w:proofErr w:type="spellEnd"/>
+            <w:r>
+              <w:rPr>
+                <w:rFonts w:cstheme="minorHAnsi"/>
+                <w:lang w:val="en-US"/>
+              </w:rPr>
+              <w:t xml:space="preserve"> </w:t>
             </w:r>
           </w:p>
         </w:tc>
@@ -5439,6 +7103,7 @@
                 <w:lang w:val="en-US"/>
               </w:rPr>
             </w:pPr>
+            <w:proofErr w:type="spellStart"/>
             <w:r>
               <w:rPr>
                 <w:rFonts w:cstheme="minorHAnsi"/>
@@ -5453,6 +7118,7 @@
               </w:rPr>
               <w:t>rabajo</w:t>
             </w:r>
+            <w:proofErr w:type="spellEnd"/>
           </w:p>
         </w:tc>
         <w:tc>
@@ -5466,13 +7132,31 @@
                 <w:lang w:val="en-US"/>
               </w:rPr>
             </w:pPr>
+            <w:proofErr w:type="spellStart"/>
             <w:r>
               <w:rPr>
                 <w:rFonts w:cstheme="minorHAnsi"/>
                 <w:lang w:val="en-US"/>
               </w:rPr>
-              <w:t>Precio Unitario</w:t>
-            </w:r>
+              <w:t>Precio</w:t>
+            </w:r>
+            <w:proofErr w:type="spellEnd"/>
+            <w:r>
+              <w:rPr>
+                <w:rFonts w:cstheme="minorHAnsi"/>
+                <w:lang w:val="en-US"/>
+              </w:rPr>
+              <w:t xml:space="preserve"> </w:t>
+            </w:r>
+            <w:proofErr w:type="spellStart"/>
+            <w:r>
+              <w:rPr>
+                <w:rFonts w:cstheme="minorHAnsi"/>
+                <w:lang w:val="en-US"/>
+              </w:rPr>
+              <w:t>Unitario</w:t>
+            </w:r>
+            <w:proofErr w:type="spellEnd"/>
           </w:p>
         </w:tc>
         <w:tc>
@@ -5486,12 +7170,21 @@
                 <w:lang w:val="en-US"/>
               </w:rPr>
             </w:pPr>
+            <w:proofErr w:type="spellStart"/>
             <w:r>
               <w:rPr>
                 <w:rFonts w:cstheme="minorHAnsi"/>
                 <w:lang w:val="en-US"/>
               </w:rPr>
-              <w:t>Precio total</w:t>
+              <w:t>Precio</w:t>
+            </w:r>
+            <w:proofErr w:type="spellEnd"/>
+            <w:r>
+              <w:rPr>
+                <w:rFonts w:cstheme="minorHAnsi"/>
+                <w:lang w:val="en-US"/>
+              </w:rPr>
+              <w:t xml:space="preserve"> total</w:t>
             </w:r>
           </w:p>
         </w:tc>
@@ -5513,8 +7206,17 @@
                 <w:rFonts w:cstheme="minorHAnsi"/>
                 <w:lang w:val="en-US"/>
               </w:rPr>
-              <w:t>3 meses</w:t>
-            </w:r>
+              <w:t xml:space="preserve">3 </w:t>
+            </w:r>
+            <w:proofErr w:type="spellStart"/>
+            <w:r>
+              <w:rPr>
+                <w:rFonts w:cstheme="minorHAnsi"/>
+                <w:lang w:val="en-US"/>
+              </w:rPr>
+              <w:t>meses</w:t>
+            </w:r>
+            <w:proofErr w:type="spellEnd"/>
           </w:p>
         </w:tc>
         <w:tc>
@@ -5529,12 +7231,37 @@
                 <w:lang w:val="en-US"/>
               </w:rPr>
             </w:pPr>
+            <w:proofErr w:type="spellStart"/>
             <w:r>
               <w:rPr>
                 <w:rFonts w:cstheme="minorHAnsi"/>
                 <w:lang w:val="en-US"/>
               </w:rPr>
-              <w:t xml:space="preserve">Desarrollo aplicación </w:t>
+              <w:t>Desarrollo</w:t>
+            </w:r>
+            <w:proofErr w:type="spellEnd"/>
+            <w:r>
+              <w:rPr>
+                <w:rFonts w:cstheme="minorHAnsi"/>
+                <w:lang w:val="en-US"/>
+              </w:rPr>
+              <w:t xml:space="preserve"> </w:t>
+            </w:r>
+            <w:proofErr w:type="spellStart"/>
+            <w:r>
+              <w:rPr>
+                <w:rFonts w:cstheme="minorHAnsi"/>
+                <w:lang w:val="en-US"/>
+              </w:rPr>
+              <w:t>aplicación</w:t>
+            </w:r>
+            <w:proofErr w:type="spellEnd"/>
+            <w:r>
+              <w:rPr>
+                <w:rFonts w:cstheme="minorHAnsi"/>
+                <w:lang w:val="en-US"/>
+              </w:rPr>
+              <w:t xml:space="preserve"> </w:t>
             </w:r>
           </w:p>
         </w:tc>
@@ -5597,14 +7324,7 @@
                 <w:rFonts w:cstheme="minorHAnsi"/>
                 <w:lang w:val="es-DO"/>
               </w:rPr>
-              <w:t>P</w:t>
-            </w:r>
-            <w:r>
-              <w:rPr>
-                <w:rFonts w:cstheme="minorHAnsi"/>
-                <w:lang w:val="es-DO"/>
-              </w:rPr>
-              <w:t>resupuesto desarrollo de aplicación total</w:t>
+              <w:t>Presupuesto desarrollo de aplicación total</w:t>
             </w:r>
           </w:p>
         </w:tc>
@@ -5686,6 +7406,7 @@
                 <w:lang w:val="en-US"/>
               </w:rPr>
             </w:pPr>
+            <w:proofErr w:type="spellStart"/>
             <w:r>
               <w:rPr>
                 <w:rFonts w:cstheme="minorHAnsi"/>
@@ -5705,7 +7426,15 @@
                 <w:rFonts w:cstheme="minorHAnsi"/>
                 <w:lang w:val="en-US"/>
               </w:rPr>
-              <w:t xml:space="preserve">n </w:t>
+              <w:t>n</w:t>
+            </w:r>
+            <w:proofErr w:type="spellEnd"/>
+            <w:r>
+              <w:rPr>
+                <w:rFonts w:cstheme="minorHAnsi"/>
+                <w:lang w:val="en-US"/>
+              </w:rPr>
+              <w:t xml:space="preserve"> </w:t>
             </w:r>
           </w:p>
         </w:tc>
@@ -5720,6 +7449,7 @@
                 <w:lang w:val="en-US"/>
               </w:rPr>
             </w:pPr>
+            <w:proofErr w:type="spellStart"/>
             <w:r>
               <w:rPr>
                 <w:rFonts w:cstheme="minorHAnsi"/>
@@ -5734,6 +7464,7 @@
               </w:rPr>
               <w:t>rabajo</w:t>
             </w:r>
+            <w:proofErr w:type="spellEnd"/>
           </w:p>
         </w:tc>
         <w:tc>
@@ -5747,13 +7478,31 @@
                 <w:lang w:val="en-US"/>
               </w:rPr>
             </w:pPr>
+            <w:proofErr w:type="spellStart"/>
             <w:r>
               <w:rPr>
                 <w:rFonts w:cstheme="minorHAnsi"/>
                 <w:lang w:val="en-US"/>
               </w:rPr>
-              <w:t>Precio Unitario</w:t>
-            </w:r>
+              <w:t>Precio</w:t>
+            </w:r>
+            <w:proofErr w:type="spellEnd"/>
+            <w:r>
+              <w:rPr>
+                <w:rFonts w:cstheme="minorHAnsi"/>
+                <w:lang w:val="en-US"/>
+              </w:rPr>
+              <w:t xml:space="preserve"> </w:t>
+            </w:r>
+            <w:proofErr w:type="spellStart"/>
+            <w:r>
+              <w:rPr>
+                <w:rFonts w:cstheme="minorHAnsi"/>
+                <w:lang w:val="en-US"/>
+              </w:rPr>
+              <w:t>Unitario</w:t>
+            </w:r>
+            <w:proofErr w:type="spellEnd"/>
           </w:p>
         </w:tc>
         <w:tc>
@@ -5767,12 +7516,21 @@
                 <w:lang w:val="en-US"/>
               </w:rPr>
             </w:pPr>
+            <w:proofErr w:type="spellStart"/>
             <w:r>
               <w:rPr>
                 <w:rFonts w:cstheme="minorHAnsi"/>
                 <w:lang w:val="en-US"/>
               </w:rPr>
-              <w:t>Precio total</w:t>
+              <w:t>Precio</w:t>
+            </w:r>
+            <w:proofErr w:type="spellEnd"/>
+            <w:r>
+              <w:rPr>
+                <w:rFonts w:cstheme="minorHAnsi"/>
+                <w:lang w:val="en-US"/>
+              </w:rPr>
+              <w:t xml:space="preserve"> total</w:t>
             </w:r>
           </w:p>
         </w:tc>
@@ -5794,8 +7552,17 @@
                 <w:rFonts w:cstheme="minorHAnsi"/>
                 <w:lang w:val="en-US"/>
               </w:rPr>
-              <w:t>20 días</w:t>
-            </w:r>
+              <w:t xml:space="preserve">20 </w:t>
+            </w:r>
+            <w:proofErr w:type="spellStart"/>
+            <w:r>
+              <w:rPr>
+                <w:rFonts w:cstheme="minorHAnsi"/>
+                <w:lang w:val="en-US"/>
+              </w:rPr>
+              <w:t>días</w:t>
+            </w:r>
+            <w:proofErr w:type="spellEnd"/>
           </w:p>
         </w:tc>
         <w:tc>
@@ -5810,6 +7577,7 @@
                 <w:lang w:val="en-US"/>
               </w:rPr>
             </w:pPr>
+            <w:proofErr w:type="spellStart"/>
             <w:r>
               <w:rPr>
                 <w:rFonts w:cstheme="minorHAnsi"/>
@@ -5817,6 +7585,7 @@
               </w:rPr>
               <w:t>Documentación</w:t>
             </w:r>
+            <w:proofErr w:type="spellEnd"/>
           </w:p>
         </w:tc>
         <w:tc>
@@ -5978,6 +7747,7 @@
                 <w:lang w:val="en-US"/>
               </w:rPr>
             </w:pPr>
+            <w:proofErr w:type="spellStart"/>
             <w:r>
               <w:rPr>
                 <w:rFonts w:cstheme="minorHAnsi"/>
@@ -5998,7 +7768,15 @@
                 <w:rFonts w:cstheme="minorHAnsi"/>
                 <w:lang w:val="en-US"/>
               </w:rPr>
-              <w:t xml:space="preserve">n </w:t>
+              <w:t>n</w:t>
+            </w:r>
+            <w:proofErr w:type="spellEnd"/>
+            <w:r>
+              <w:rPr>
+                <w:rFonts w:cstheme="minorHAnsi"/>
+                <w:lang w:val="en-US"/>
+              </w:rPr>
+              <w:t xml:space="preserve"> </w:t>
             </w:r>
           </w:p>
         </w:tc>
@@ -6013,6 +7791,7 @@
                 <w:lang w:val="en-US"/>
               </w:rPr>
             </w:pPr>
+            <w:proofErr w:type="spellStart"/>
             <w:r>
               <w:rPr>
                 <w:rFonts w:cstheme="minorHAnsi"/>
@@ -6027,6 +7806,7 @@
               </w:rPr>
               <w:t>rabajo</w:t>
             </w:r>
+            <w:proofErr w:type="spellEnd"/>
           </w:p>
         </w:tc>
         <w:tc>
@@ -6040,13 +7820,31 @@
                 <w:lang w:val="en-US"/>
               </w:rPr>
             </w:pPr>
+            <w:proofErr w:type="spellStart"/>
             <w:r>
               <w:rPr>
                 <w:rFonts w:cstheme="minorHAnsi"/>
                 <w:lang w:val="en-US"/>
               </w:rPr>
-              <w:t>Precio Unitario</w:t>
-            </w:r>
+              <w:t>Precio</w:t>
+            </w:r>
+            <w:proofErr w:type="spellEnd"/>
+            <w:r>
+              <w:rPr>
+                <w:rFonts w:cstheme="minorHAnsi"/>
+                <w:lang w:val="en-US"/>
+              </w:rPr>
+              <w:t xml:space="preserve"> </w:t>
+            </w:r>
+            <w:proofErr w:type="spellStart"/>
+            <w:r>
+              <w:rPr>
+                <w:rFonts w:cstheme="minorHAnsi"/>
+                <w:lang w:val="en-US"/>
+              </w:rPr>
+              <w:t>Unitario</w:t>
+            </w:r>
+            <w:proofErr w:type="spellEnd"/>
           </w:p>
         </w:tc>
         <w:tc>
@@ -6060,12 +7858,21 @@
                 <w:lang w:val="en-US"/>
               </w:rPr>
             </w:pPr>
+            <w:proofErr w:type="spellStart"/>
             <w:r>
               <w:rPr>
                 <w:rFonts w:cstheme="minorHAnsi"/>
                 <w:lang w:val="en-US"/>
               </w:rPr>
-              <w:t>Precio total</w:t>
+              <w:t>Precio</w:t>
+            </w:r>
+            <w:proofErr w:type="spellEnd"/>
+            <w:r>
+              <w:rPr>
+                <w:rFonts w:cstheme="minorHAnsi"/>
+                <w:lang w:val="en-US"/>
+              </w:rPr>
+              <w:t xml:space="preserve"> total</w:t>
             </w:r>
           </w:p>
         </w:tc>
@@ -6544,8 +8351,6 @@
             </w:r>
           </w:p>
         </w:tc>
-        <w:bookmarkStart w:id="9" w:name="_GoBack"/>
-        <w:bookmarkEnd w:id="9"/>
       </w:tr>
       <w:tr>
         <w:tc>
@@ -6656,7 +8461,7 @@
 </file>
 
 <file path=word/endnotes.xml><?xml version="1.0" encoding="utf-8"?>
-<w:endnotes xmlns:wpc="http://schemas.microsoft.com/office/word/2010/wordprocessingCanvas" xmlns:mc="http://schemas.openxmlformats.org/markup-compatibility/2006" xmlns:o="urn:schemas-microsoft-com:office:office" xmlns:r="http://schemas.openxmlformats.org/officeDocument/2006/relationships" xmlns:m="http://schemas.openxmlformats.org/officeDocument/2006/math" xmlns:v="urn:schemas-microsoft-com:vml" xmlns:wp14="http://schemas.microsoft.com/office/word/2010/wordprocessingDrawing" xmlns:wp="http://schemas.openxmlformats.org/drawingml/2006/wordprocessingDrawing" xmlns:w10="urn:schemas-microsoft-com:office:word" xmlns:w="http://schemas.openxmlformats.org/wordprocessingml/2006/main" xmlns:w14="http://schemas.microsoft.com/office/word/2010/wordml" xmlns:w15="http://schemas.microsoft.com/office/word/2012/wordml" xmlns:wpg="http://schemas.microsoft.com/office/word/2010/wordprocessingGroup" xmlns:wpi="http://schemas.microsoft.com/office/word/2010/wordprocessingInk" xmlns:wne="http://schemas.microsoft.com/office/word/2006/wordml" xmlns:wps="http://schemas.microsoft.com/office/word/2010/wordprocessingShape" mc:Ignorable="w14 w15 wp14">
+<w:endnotes xmlns:wpc="http://schemas.microsoft.com/office/word/2010/wordprocessingCanvas" xmlns:cx="http://schemas.microsoft.com/office/drawing/2014/chartex" xmlns:cx1="http://schemas.microsoft.com/office/drawing/2015/9/8/chartex" xmlns:mc="http://schemas.openxmlformats.org/markup-compatibility/2006" xmlns:o="urn:schemas-microsoft-com:office:office" xmlns:r="http://schemas.openxmlformats.org/officeDocument/2006/relationships" xmlns:m="http://schemas.openxmlformats.org/officeDocument/2006/math" xmlns:v="urn:schemas-microsoft-com:vml" xmlns:wp14="http://schemas.microsoft.com/office/word/2010/wordprocessingDrawing" xmlns:wp="http://schemas.openxmlformats.org/drawingml/2006/wordprocessingDrawing" xmlns:w10="urn:schemas-microsoft-com:office:word" xmlns:w="http://schemas.openxmlformats.org/wordprocessingml/2006/main" xmlns:w14="http://schemas.microsoft.com/office/word/2010/wordml" xmlns:w15="http://schemas.microsoft.com/office/word/2012/wordml" xmlns:w16se="http://schemas.microsoft.com/office/word/2015/wordml/symex" xmlns:wpg="http://schemas.microsoft.com/office/word/2010/wordprocessingGroup" xmlns:wpi="http://schemas.microsoft.com/office/word/2010/wordprocessingInk" xmlns:wne="http://schemas.microsoft.com/office/word/2006/wordml" xmlns:wps="http://schemas.microsoft.com/office/word/2010/wordprocessingShape" mc:Ignorable="w14 w15 w16se wp14">
   <w:endnote w:type="separator" w:id="-1">
     <w:p>
       <w:pPr>
@@ -6681,7 +8486,7 @@
 </file>
 
 <file path=word/footer1.xml><?xml version="1.0" encoding="utf-8"?>
-<w:ftr xmlns:wpc="http://schemas.microsoft.com/office/word/2010/wordprocessingCanvas" xmlns:mc="http://schemas.openxmlformats.org/markup-compatibility/2006" xmlns:o="urn:schemas-microsoft-com:office:office" xmlns:r="http://schemas.openxmlformats.org/officeDocument/2006/relationships" xmlns:m="http://schemas.openxmlformats.org/officeDocument/2006/math" xmlns:v="urn:schemas-microsoft-com:vml" xmlns:wp14="http://schemas.microsoft.com/office/word/2010/wordprocessingDrawing" xmlns:wp="http://schemas.openxmlformats.org/drawingml/2006/wordprocessingDrawing" xmlns:w10="urn:schemas-microsoft-com:office:word" xmlns:w="http://schemas.openxmlformats.org/wordprocessingml/2006/main" xmlns:w14="http://schemas.microsoft.com/office/word/2010/wordml" xmlns:w15="http://schemas.microsoft.com/office/word/2012/wordml" xmlns:wpg="http://schemas.microsoft.com/office/word/2010/wordprocessingGroup" xmlns:wpi="http://schemas.microsoft.com/office/word/2010/wordprocessingInk" xmlns:wne="http://schemas.microsoft.com/office/word/2006/wordml" xmlns:wps="http://schemas.microsoft.com/office/word/2010/wordprocessingShape" mc:Ignorable="w14 w15 wp14">
+<w:ftr xmlns:wpc="http://schemas.microsoft.com/office/word/2010/wordprocessingCanvas" xmlns:cx="http://schemas.microsoft.com/office/drawing/2014/chartex" xmlns:cx1="http://schemas.microsoft.com/office/drawing/2015/9/8/chartex" xmlns:mc="http://schemas.openxmlformats.org/markup-compatibility/2006" xmlns:o="urn:schemas-microsoft-com:office:office" xmlns:r="http://schemas.openxmlformats.org/officeDocument/2006/relationships" xmlns:m="http://schemas.openxmlformats.org/officeDocument/2006/math" xmlns:v="urn:schemas-microsoft-com:vml" xmlns:wp14="http://schemas.microsoft.com/office/word/2010/wordprocessingDrawing" xmlns:wp="http://schemas.openxmlformats.org/drawingml/2006/wordprocessingDrawing" xmlns:w10="urn:schemas-microsoft-com:office:word" xmlns:w="http://schemas.openxmlformats.org/wordprocessingml/2006/main" xmlns:w14="http://schemas.microsoft.com/office/word/2010/wordml" xmlns:w15="http://schemas.microsoft.com/office/word/2012/wordml" xmlns:w16se="http://schemas.microsoft.com/office/word/2015/wordml/symex" xmlns:wpg="http://schemas.microsoft.com/office/word/2010/wordprocessingGroup" xmlns:wpi="http://schemas.microsoft.com/office/word/2010/wordprocessingInk" xmlns:wne="http://schemas.microsoft.com/office/word/2006/wordml" xmlns:wps="http://schemas.microsoft.com/office/word/2010/wordprocessingShape" mc:Ignorable="w14 w15 w16se wp14">
   <w:sdt>
     <w:sdtPr>
       <w:rPr>
@@ -6738,7 +8543,7 @@
 </file>
 
 <file path=word/footer2.xml><?xml version="1.0" encoding="utf-8"?>
-<w:ftr xmlns:wpc="http://schemas.microsoft.com/office/word/2010/wordprocessingCanvas" xmlns:mc="http://schemas.openxmlformats.org/markup-compatibility/2006" xmlns:o="urn:schemas-microsoft-com:office:office" xmlns:r="http://schemas.openxmlformats.org/officeDocument/2006/relationships" xmlns:m="http://schemas.openxmlformats.org/officeDocument/2006/math" xmlns:v="urn:schemas-microsoft-com:vml" xmlns:wp14="http://schemas.microsoft.com/office/word/2010/wordprocessingDrawing" xmlns:wp="http://schemas.openxmlformats.org/drawingml/2006/wordprocessingDrawing" xmlns:w10="urn:schemas-microsoft-com:office:word" xmlns:w="http://schemas.openxmlformats.org/wordprocessingml/2006/main" xmlns:w14="http://schemas.microsoft.com/office/word/2010/wordml" xmlns:w15="http://schemas.microsoft.com/office/word/2012/wordml" xmlns:wpg="http://schemas.microsoft.com/office/word/2010/wordprocessingGroup" xmlns:wpi="http://schemas.microsoft.com/office/word/2010/wordprocessingInk" xmlns:wne="http://schemas.microsoft.com/office/word/2006/wordml" xmlns:wps="http://schemas.microsoft.com/office/word/2010/wordprocessingShape" mc:Ignorable="w14 w15 wp14">
+<w:ftr xmlns:wpc="http://schemas.microsoft.com/office/word/2010/wordprocessingCanvas" xmlns:cx="http://schemas.microsoft.com/office/drawing/2014/chartex" xmlns:cx1="http://schemas.microsoft.com/office/drawing/2015/9/8/chartex" xmlns:mc="http://schemas.openxmlformats.org/markup-compatibility/2006" xmlns:o="urn:schemas-microsoft-com:office:office" xmlns:r="http://schemas.openxmlformats.org/officeDocument/2006/relationships" xmlns:m="http://schemas.openxmlformats.org/officeDocument/2006/math" xmlns:v="urn:schemas-microsoft-com:vml" xmlns:wp14="http://schemas.microsoft.com/office/word/2010/wordprocessingDrawing" xmlns:wp="http://schemas.openxmlformats.org/drawingml/2006/wordprocessingDrawing" xmlns:w10="urn:schemas-microsoft-com:office:word" xmlns:w="http://schemas.openxmlformats.org/wordprocessingml/2006/main" xmlns:w14="http://schemas.microsoft.com/office/word/2010/wordml" xmlns:w15="http://schemas.microsoft.com/office/word/2012/wordml" xmlns:w16se="http://schemas.microsoft.com/office/word/2015/wordml/symex" xmlns:wpg="http://schemas.microsoft.com/office/word/2010/wordprocessingGroup" xmlns:wpi="http://schemas.microsoft.com/office/word/2010/wordprocessingInk" xmlns:wne="http://schemas.microsoft.com/office/word/2006/wordml" xmlns:wps="http://schemas.microsoft.com/office/word/2010/wordprocessingShape" mc:Ignorable="w14 w15 w16se wp14">
   <w:p>
     <w:pPr>
       <w:pStyle w:val="Piedepgina"/>
@@ -6749,7 +8554,7 @@
 </file>
 
 <file path=word/footer3.xml><?xml version="1.0" encoding="utf-8"?>
-<w:ftr xmlns:wpc="http://schemas.microsoft.com/office/word/2010/wordprocessingCanvas" xmlns:mc="http://schemas.openxmlformats.org/markup-compatibility/2006" xmlns:o="urn:schemas-microsoft-com:office:office" xmlns:r="http://schemas.openxmlformats.org/officeDocument/2006/relationships" xmlns:m="http://schemas.openxmlformats.org/officeDocument/2006/math" xmlns:v="urn:schemas-microsoft-com:vml" xmlns:wp14="http://schemas.microsoft.com/office/word/2010/wordprocessingDrawing" xmlns:wp="http://schemas.openxmlformats.org/drawingml/2006/wordprocessingDrawing" xmlns:w10="urn:schemas-microsoft-com:office:word" xmlns:w="http://schemas.openxmlformats.org/wordprocessingml/2006/main" xmlns:w14="http://schemas.microsoft.com/office/word/2010/wordml" xmlns:w15="http://schemas.microsoft.com/office/word/2012/wordml" xmlns:wpg="http://schemas.microsoft.com/office/word/2010/wordprocessingGroup" xmlns:wpi="http://schemas.microsoft.com/office/word/2010/wordprocessingInk" xmlns:wne="http://schemas.microsoft.com/office/word/2006/wordml" xmlns:wps="http://schemas.microsoft.com/office/word/2010/wordprocessingShape" mc:Ignorable="w14 w15 wp14">
+<w:ftr xmlns:wpc="http://schemas.microsoft.com/office/word/2010/wordprocessingCanvas" xmlns:cx="http://schemas.microsoft.com/office/drawing/2014/chartex" xmlns:cx1="http://schemas.microsoft.com/office/drawing/2015/9/8/chartex" xmlns:mc="http://schemas.openxmlformats.org/markup-compatibility/2006" xmlns:o="urn:schemas-microsoft-com:office:office" xmlns:r="http://schemas.openxmlformats.org/officeDocument/2006/relationships" xmlns:m="http://schemas.openxmlformats.org/officeDocument/2006/math" xmlns:v="urn:schemas-microsoft-com:vml" xmlns:wp14="http://schemas.microsoft.com/office/word/2010/wordprocessingDrawing" xmlns:wp="http://schemas.openxmlformats.org/drawingml/2006/wordprocessingDrawing" xmlns:w10="urn:schemas-microsoft-com:office:word" xmlns:w="http://schemas.openxmlformats.org/wordprocessingml/2006/main" xmlns:w14="http://schemas.microsoft.com/office/word/2010/wordml" xmlns:w15="http://schemas.microsoft.com/office/word/2012/wordml" xmlns:w16se="http://schemas.microsoft.com/office/word/2015/wordml/symex" xmlns:wpg="http://schemas.microsoft.com/office/word/2010/wordprocessingGroup" xmlns:wpi="http://schemas.microsoft.com/office/word/2010/wordprocessingInk" xmlns:wne="http://schemas.microsoft.com/office/word/2006/wordml" xmlns:wps="http://schemas.microsoft.com/office/word/2010/wordprocessingShape" mc:Ignorable="w14 w15 w16se wp14">
   <w:sdt>
     <w:sdtPr>
       <w:id w:val="1472944813"/>
@@ -6796,7 +8601,7 @@
 </file>
 
 <file path=word/footnotes.xml><?xml version="1.0" encoding="utf-8"?>
-<w:footnotes xmlns:wpc="http://schemas.microsoft.com/office/word/2010/wordprocessingCanvas" xmlns:mc="http://schemas.openxmlformats.org/markup-compatibility/2006" xmlns:o="urn:schemas-microsoft-com:office:office" xmlns:r="http://schemas.openxmlformats.org/officeDocument/2006/relationships" xmlns:m="http://schemas.openxmlformats.org/officeDocument/2006/math" xmlns:v="urn:schemas-microsoft-com:vml" xmlns:wp14="http://schemas.microsoft.com/office/word/2010/wordprocessingDrawing" xmlns:wp="http://schemas.openxmlformats.org/drawingml/2006/wordprocessingDrawing" xmlns:w10="urn:schemas-microsoft-com:office:word" xmlns:w="http://schemas.openxmlformats.org/wordprocessingml/2006/main" xmlns:w14="http://schemas.microsoft.com/office/word/2010/wordml" xmlns:w15="http://schemas.microsoft.com/office/word/2012/wordml" xmlns:wpg="http://schemas.microsoft.com/office/word/2010/wordprocessingGroup" xmlns:wpi="http://schemas.microsoft.com/office/word/2010/wordprocessingInk" xmlns:wne="http://schemas.microsoft.com/office/word/2006/wordml" xmlns:wps="http://schemas.microsoft.com/office/word/2010/wordprocessingShape" mc:Ignorable="w14 w15 wp14">
+<w:footnotes xmlns:wpc="http://schemas.microsoft.com/office/word/2010/wordprocessingCanvas" xmlns:cx="http://schemas.microsoft.com/office/drawing/2014/chartex" xmlns:cx1="http://schemas.microsoft.com/office/drawing/2015/9/8/chartex" xmlns:mc="http://schemas.openxmlformats.org/markup-compatibility/2006" xmlns:o="urn:schemas-microsoft-com:office:office" xmlns:r="http://schemas.openxmlformats.org/officeDocument/2006/relationships" xmlns:m="http://schemas.openxmlformats.org/officeDocument/2006/math" xmlns:v="urn:schemas-microsoft-com:vml" xmlns:wp14="http://schemas.microsoft.com/office/word/2010/wordprocessingDrawing" xmlns:wp="http://schemas.openxmlformats.org/drawingml/2006/wordprocessingDrawing" xmlns:w10="urn:schemas-microsoft-com:office:word" xmlns:w="http://schemas.openxmlformats.org/wordprocessingml/2006/main" xmlns:w14="http://schemas.microsoft.com/office/word/2010/wordml" xmlns:w15="http://schemas.microsoft.com/office/word/2012/wordml" xmlns:w16se="http://schemas.microsoft.com/office/word/2015/wordml/symex" xmlns:wpg="http://schemas.microsoft.com/office/word/2010/wordprocessingGroup" xmlns:wpi="http://schemas.microsoft.com/office/word/2010/wordprocessingInk" xmlns:wne="http://schemas.microsoft.com/office/word/2006/wordml" xmlns:wps="http://schemas.microsoft.com/office/word/2010/wordprocessingShape" mc:Ignorable="w14 w15 w16se wp14">
   <w:footnote w:type="separator" w:id="-1">
     <w:p>
       <w:pPr>
@@ -6821,8 +8626,8 @@
 </file>
 
 <file path=word/numbering.xml><?xml version="1.0" encoding="utf-8"?>
-<w:numbering xmlns:wpc="http://schemas.microsoft.com/office/word/2010/wordprocessingCanvas" xmlns:mc="http://schemas.openxmlformats.org/markup-compatibility/2006" xmlns:o="urn:schemas-microsoft-com:office:office" xmlns:r="http://schemas.openxmlformats.org/officeDocument/2006/relationships" xmlns:m="http://schemas.openxmlformats.org/officeDocument/2006/math" xmlns:v="urn:schemas-microsoft-com:vml" xmlns:wp14="http://schemas.microsoft.com/office/word/2010/wordprocessingDrawing" xmlns:wp="http://schemas.openxmlformats.org/drawingml/2006/wordprocessingDrawing" xmlns:w10="urn:schemas-microsoft-com:office:word" xmlns:w="http://schemas.openxmlformats.org/wordprocessingml/2006/main" xmlns:w14="http://schemas.microsoft.com/office/word/2010/wordml" xmlns:w15="http://schemas.microsoft.com/office/word/2012/wordml" xmlns:wpg="http://schemas.microsoft.com/office/word/2010/wordprocessingGroup" xmlns:wpi="http://schemas.microsoft.com/office/word/2010/wordprocessingInk" xmlns:wne="http://schemas.microsoft.com/office/word/2006/wordml" xmlns:wps="http://schemas.microsoft.com/office/word/2010/wordprocessingShape" mc:Ignorable="w14 w15 wp14">
-  <w:abstractNum w:abstractNumId="0">
+<w:numbering xmlns:wpc="http://schemas.microsoft.com/office/word/2010/wordprocessingCanvas" xmlns:cx="http://schemas.microsoft.com/office/drawing/2014/chartex" xmlns:cx1="http://schemas.microsoft.com/office/drawing/2015/9/8/chartex" xmlns:mc="http://schemas.openxmlformats.org/markup-compatibility/2006" xmlns:o="urn:schemas-microsoft-com:office:office" xmlns:r="http://schemas.openxmlformats.org/officeDocument/2006/relationships" xmlns:m="http://schemas.openxmlformats.org/officeDocument/2006/math" xmlns:v="urn:schemas-microsoft-com:vml" xmlns:wp14="http://schemas.microsoft.com/office/word/2010/wordprocessingDrawing" xmlns:wp="http://schemas.openxmlformats.org/drawingml/2006/wordprocessingDrawing" xmlns:w10="urn:schemas-microsoft-com:office:word" xmlns:w="http://schemas.openxmlformats.org/wordprocessingml/2006/main" xmlns:w14="http://schemas.microsoft.com/office/word/2010/wordml" xmlns:w15="http://schemas.microsoft.com/office/word/2012/wordml" xmlns:w16se="http://schemas.microsoft.com/office/word/2015/wordml/symex" xmlns:wpg="http://schemas.microsoft.com/office/word/2010/wordprocessingGroup" xmlns:wpi="http://schemas.microsoft.com/office/word/2010/wordprocessingInk" xmlns:wne="http://schemas.microsoft.com/office/word/2006/wordml" xmlns:wps="http://schemas.microsoft.com/office/word/2010/wordprocessingShape" mc:Ignorable="w14 w15 w16se wp14">
+  <w:abstractNum w:abstractNumId="0" w15:restartNumberingAfterBreak="0">
     <w:nsid w:val="095D78C1"/>
     <w:multiLevelType w:val="hybridMultilevel"/>
     <w:tmpl w:val="A63A9CB4"/>
@@ -6935,7 +8740,7 @@
       </w:rPr>
     </w:lvl>
   </w:abstractNum>
-  <w:abstractNum w:abstractNumId="1">
+  <w:abstractNum w:abstractNumId="1" w15:restartNumberingAfterBreak="0">
     <w:nsid w:val="0FF96CFB"/>
     <w:multiLevelType w:val="hybridMultilevel"/>
     <w:tmpl w:val="6A909906"/>
@@ -7048,7 +8853,7 @@
       </w:rPr>
     </w:lvl>
   </w:abstractNum>
-  <w:abstractNum w:abstractNumId="2">
+  <w:abstractNum w:abstractNumId="2" w15:restartNumberingAfterBreak="0">
     <w:nsid w:val="2C876086"/>
     <w:multiLevelType w:val="hybridMultilevel"/>
     <w:tmpl w:val="5A62C4A0"/>
@@ -7161,7 +8966,7 @@
       </w:rPr>
     </w:lvl>
   </w:abstractNum>
-  <w:abstractNum w:abstractNumId="3">
+  <w:abstractNum w:abstractNumId="3" w15:restartNumberingAfterBreak="0">
     <w:nsid w:val="526F32E0"/>
     <w:multiLevelType w:val="hybridMultilevel"/>
     <w:tmpl w:val="FA80AE10"/>
@@ -7290,7 +9095,7 @@
 </file>
 
 <file path=word/styles.xml><?xml version="1.0" encoding="utf-8"?>
-<w:styles xmlns:mc="http://schemas.openxmlformats.org/markup-compatibility/2006" xmlns:r="http://schemas.openxmlformats.org/officeDocument/2006/relationships" xmlns:w="http://schemas.openxmlformats.org/wordprocessingml/2006/main" xmlns:w14="http://schemas.microsoft.com/office/word/2010/wordml" xmlns:w15="http://schemas.microsoft.com/office/word/2012/wordml" mc:Ignorable="w14 w15">
+<w:styles xmlns:mc="http://schemas.openxmlformats.org/markup-compatibility/2006" xmlns:r="http://schemas.openxmlformats.org/officeDocument/2006/relationships" xmlns:w="http://schemas.openxmlformats.org/wordprocessingml/2006/main" xmlns:w14="http://schemas.microsoft.com/office/word/2010/wordml" xmlns:w15="http://schemas.microsoft.com/office/word/2012/wordml" xmlns:w16se="http://schemas.microsoft.com/office/word/2015/wordml/symex" mc:Ignorable="w14 w15 w16se">
   <w:docDefaults>
     <w:rPrDefault>
       <w:rPr>
@@ -7769,7 +9574,6 @@
       <w:spacing w:after="0" w:line="240" w:lineRule="auto"/>
     </w:pPr>
     <w:tblPr>
-      <w:tblInd w:w="0" w:type="dxa"/>
       <w:tblBorders>
         <w:top w:val="single" w:sz="4" w:space="0" w:color="auto"/>
         <w:left w:val="single" w:sz="4" w:space="0" w:color="auto"/>
@@ -7778,12 +9582,6 @@
         <w:insideH w:val="single" w:sz="4" w:space="0" w:color="auto"/>
         <w:insideV w:val="single" w:sz="4" w:space="0" w:color="auto"/>
       </w:tblBorders>
-      <w:tblCellMar>
-        <w:top w:w="0" w:type="dxa"/>
-        <w:left w:w="108" w:type="dxa"/>
-        <w:bottom w:w="0" w:type="dxa"/>
-        <w:right w:w="108" w:type="dxa"/>
-      </w:tblCellMar>
     </w:tblPr>
   </w:style>
   <w:style w:type="character" w:customStyle="1" w:styleId="Ttulo1Car">
@@ -7802,7 +9600,7 @@
       <w:lang w:val="es-ES"/>
     </w:rPr>
   </w:style>
-  <w:style w:type="paragraph" w:styleId="TtulodeTDC">
+  <w:style w:type="paragraph" w:styleId="TtuloTDC">
     <w:name w:val="TOC Heading"/>
     <w:basedOn w:val="Ttulo1"/>
     <w:next w:val="Normal"/>
@@ -12613,7 +14411,7 @@
 </file>
 
 <file path=customXml/itemProps1.xml><?xml version="1.0" encoding="utf-8"?>
-<ds:datastoreItem xmlns:ds="http://schemas.openxmlformats.org/officeDocument/2006/customXml" ds:itemID="{47836839-7F3B-4A51-B87E-C8A62A01614F}">
+<ds:datastoreItem xmlns:ds="http://schemas.openxmlformats.org/officeDocument/2006/customXml" ds:itemID="{8DBCCACE-9621-43C7-91B1-8261E614D2BA}">
   <ds:schemaRefs>
     <ds:schemaRef ds:uri="http://schemas.openxmlformats.org/officeDocument/2006/bibliography"/>
   </ds:schemaRefs>

</xml_diff>